<commit_message>
Añadida foto en ambos Curriculums y otras correcciones menores
</commit_message>
<xml_diff>
--- a/CV en Ingles.docx
+++ b/CV en Ingles.docx
@@ -8,10 +8,82 @@
           <w:noProof/>
           <w:lang w:eastAsia="es-AR"/>
         </w:rPr>
+        <w:drawing>
+          <wp:anchor distT="0" distB="0" distL="114300" distR="114300" simplePos="0" relativeHeight="251660800" behindDoc="0" locked="0" layoutInCell="1" allowOverlap="1">
+            <wp:simplePos x="0" y="0"/>
+            <wp:positionH relativeFrom="column">
+              <wp:posOffset>32876</wp:posOffset>
+            </wp:positionH>
+            <wp:positionV relativeFrom="paragraph">
+              <wp:posOffset>-448406</wp:posOffset>
+            </wp:positionV>
+            <wp:extent cx="1643446" cy="1785668"/>
+            <wp:effectExtent l="0" t="0" r="0" b="5080"/>
+            <wp:wrapNone/>
+            <wp:docPr id="24" name="Imagen 24"/>
+            <wp:cNvGraphicFramePr>
+              <a:graphicFrameLocks xmlns:a="http://schemas.openxmlformats.org/drawingml/2006/main" noChangeAspect="1"/>
+            </wp:cNvGraphicFramePr>
+            <a:graphic xmlns:a="http://schemas.openxmlformats.org/drawingml/2006/main">
+              <a:graphicData uri="http://schemas.openxmlformats.org/drawingml/2006/picture">
+                <pic:pic xmlns:pic="http://schemas.openxmlformats.org/drawingml/2006/picture">
+                  <pic:nvPicPr>
+                    <pic:cNvPr id="24" name="1.jpg"/>
+                    <pic:cNvPicPr/>
+                  </pic:nvPicPr>
+                  <pic:blipFill>
+                    <a:blip r:embed="rId6" cstate="print">
+                      <a:extLst>
+                        <a:ext uri="{28A0092B-C50C-407E-A947-70E740481C1C}">
+                          <a14:useLocalDpi xmlns:a14="http://schemas.microsoft.com/office/drawing/2010/main" val="0"/>
+                        </a:ext>
+                      </a:extLst>
+                    </a:blip>
+                    <a:stretch>
+                      <a:fillRect/>
+                    </a:stretch>
+                  </pic:blipFill>
+                  <pic:spPr>
+                    <a:xfrm>
+                      <a:off x="0" y="0"/>
+                      <a:ext cx="1643446" cy="1785668"/>
+                    </a:xfrm>
+                    <a:prstGeom prst="roundRect">
+                      <a:avLst>
+                        <a:gd name="adj" fmla="val 8594"/>
+                      </a:avLst>
+                    </a:prstGeom>
+                    <a:solidFill>
+                      <a:srgbClr val="FFFFFF">
+                        <a:shade val="85000"/>
+                      </a:srgbClr>
+                    </a:solidFill>
+                    <a:ln>
+                      <a:noFill/>
+                    </a:ln>
+                    <a:effectLst/>
+                  </pic:spPr>
+                </pic:pic>
+              </a:graphicData>
+            </a:graphic>
+            <wp14:sizeRelH relativeFrom="margin">
+              <wp14:pctWidth>0</wp14:pctWidth>
+            </wp14:sizeRelH>
+            <wp14:sizeRelV relativeFrom="margin">
+              <wp14:pctHeight>0</wp14:pctHeight>
+            </wp14:sizeRelV>
+          </wp:anchor>
+        </w:drawing>
+      </w:r>
+      <w:r>
+        <w:rPr>
+          <w:noProof/>
+          <w:lang w:eastAsia="es-AR"/>
+        </w:rPr>
         <mc:AlternateContent>
           <mc:Choice Requires="wps">
             <w:drawing>
-              <wp:anchor distT="0" distB="0" distL="0" distR="0" simplePos="0" relativeHeight="251610112" behindDoc="0" locked="0" layoutInCell="1" allowOverlap="1" wp14:anchorId="58C2474B">
+              <wp:anchor distT="0" distB="0" distL="0" distR="0" simplePos="0" relativeHeight="251654656" behindDoc="0" locked="0" layoutInCell="1" allowOverlap="1" wp14:anchorId="58C2474B">
                 <wp:simplePos x="0" y="0"/>
                 <wp:positionH relativeFrom="column">
                   <wp:posOffset>2816860</wp:posOffset>
@@ -101,7 +173,7 @@
           </mc:Choice>
           <mc:Fallback>
             <w:pict>
-              <v:rect w14:anchorId="58C2474B" id="Text Box 76" o:spid="_x0000_s1026" style="position:absolute;margin-left:221.8pt;margin-top:30.1pt;width:281.1pt;height:22.7pt;z-index:251610112;visibility:visible;mso-wrap-style:square;mso-wrap-distance-left:0;mso-wrap-distance-top:0;mso-wrap-distance-right:0;mso-wrap-distance-bottom:0;mso-position-horizontal:absolute;mso-position-horizontal-relative:text;mso-position-vertical:absolute;mso-position-vertical-relative:page;v-text-anchor:top" o:gfxdata="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" filled="f" stroked="f">
+              <v:rect w14:anchorId="58C2474B" id="Text Box 76" o:spid="_x0000_s1026" style="position:absolute;margin-left:221.8pt;margin-top:30.1pt;width:281.1pt;height:22.7pt;z-index:251654656;visibility:visible;mso-wrap-style:square;mso-wrap-distance-left:0;mso-wrap-distance-top:0;mso-wrap-distance-right:0;mso-wrap-distance-bottom:0;mso-position-horizontal:absolute;mso-position-horizontal-relative:text;mso-position-vertical:absolute;mso-position-vertical-relative:page;v-text-anchor:top" o:gfxdata="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" filled="f" stroked="f">
                 <v:textbox>
                   <w:txbxContent>
                     <w:p>
@@ -153,7 +225,7 @@
         <mc:AlternateContent>
           <mc:Choice Requires="wps">
             <w:drawing>
-              <wp:anchor distT="0" distB="0" distL="0" distR="0" simplePos="0" relativeHeight="251611136" behindDoc="0" locked="0" layoutInCell="1" allowOverlap="1" wp14:anchorId="19B2ABD7">
+              <wp:anchor distT="0" distB="0" distL="0" distR="0" simplePos="0" relativeHeight="251655680" behindDoc="0" locked="0" layoutInCell="1" allowOverlap="1" wp14:anchorId="19B2ABD7">
                 <wp:simplePos x="0" y="0"/>
                 <wp:positionH relativeFrom="column">
                   <wp:posOffset>2399665</wp:posOffset>
@@ -207,7 +279,7 @@
           </mc:Choice>
           <mc:Fallback>
             <w:pict>
-              <v:oval w14:anchorId="733F32E1" id="Oval 433" o:spid="_x0000_s1026" style="position:absolute;margin-left:188.95pt;margin-top:-43.5pt;width:31.1pt;height:31.1pt;z-index:251611136;visibility:visible;mso-wrap-style:square;mso-wrap-distance-left:0;mso-wrap-distance-top:0;mso-wrap-distance-right:0;mso-wrap-distance-bottom:0;mso-position-horizontal:absolute;mso-position-horizontal-relative:text;mso-position-vertical:absolute;mso-position-vertical-relative:text;v-text-anchor:top" o:gfxdata="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" filled="f" strokecolor="#272727" strokeweight=".35mm"/>
+              <v:oval w14:anchorId="50C52F0A" id="Oval 433" o:spid="_x0000_s1026" style="position:absolute;margin-left:188.95pt;margin-top:-43.5pt;width:31.1pt;height:31.1pt;z-index:251655680;visibility:visible;mso-wrap-style:square;mso-wrap-distance-left:0;mso-wrap-distance-top:0;mso-wrap-distance-right:0;mso-wrap-distance-bottom:0;mso-position-horizontal:absolute;mso-position-horizontal-relative:text;mso-position-vertical:absolute;mso-position-vertical-relative:text;v-text-anchor:top" o:gfxdata="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" filled="f" strokecolor="#272727" strokeweight=".35mm"/>
             </w:pict>
           </mc:Fallback>
         </mc:AlternateContent>
@@ -218,7 +290,7 @@
           <w:lang w:eastAsia="es-AR"/>
         </w:rPr>
         <w:drawing>
-          <wp:anchor distT="0" distB="0" distL="0" distR="0" simplePos="0" relativeHeight="251603968" behindDoc="0" locked="0" layoutInCell="1" allowOverlap="1">
+          <wp:anchor distT="0" distB="0" distL="0" distR="0" simplePos="0" relativeHeight="251648512" behindDoc="0" locked="0" layoutInCell="1" allowOverlap="1">
             <wp:simplePos x="0" y="0"/>
             <wp:positionH relativeFrom="column">
               <wp:posOffset>2508250</wp:posOffset>
@@ -243,7 +315,7 @@
                     </pic:cNvPicPr>
                   </pic:nvPicPr>
                   <pic:blipFill>
-                    <a:blip r:embed="rId6"/>
+                    <a:blip r:embed="rId7"/>
                     <a:stretch>
                       <a:fillRect/>
                     </a:stretch>
@@ -271,7 +343,7 @@
         <mc:AlternateContent>
           <mc:Choice Requires="wps">
             <w:drawing>
-              <wp:anchor distT="0" distB="0" distL="0" distR="0" simplePos="0" relativeHeight="251612160" behindDoc="0" locked="0" layoutInCell="1" allowOverlap="1" wp14:anchorId="72CF001C">
+              <wp:anchor distT="0" distB="0" distL="0" distR="0" simplePos="0" relativeHeight="251656704" behindDoc="0" locked="0" layoutInCell="1" allowOverlap="1" wp14:anchorId="72CF001C">
                 <wp:simplePos x="0" y="0"/>
                 <wp:positionH relativeFrom="column">
                   <wp:posOffset>2794000</wp:posOffset>
@@ -719,7 +791,7 @@
           </mc:Choice>
           <mc:Fallback>
             <w:pict>
-              <v:rect w14:anchorId="72CF001C" id="Text Box 80" o:spid="_x0000_s1027" style="position:absolute;margin-left:220pt;margin-top:-8.75pt;width:280.8pt;height:156.2pt;z-index:251612160;visibility:visible;mso-wrap-style:square;mso-wrap-distance-left:0;mso-wrap-distance-top:0;mso-wrap-distance-right:0;mso-wrap-distance-bottom:0;mso-position-horizontal:absolute;mso-position-horizontal-relative:text;mso-position-vertical:absolute;mso-position-vertical-relative:text;v-text-anchor:top" o:gfxdata="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" filled="f" stroked="f">
+              <v:rect w14:anchorId="72CF001C" id="Text Box 80" o:spid="_x0000_s1027" style="position:absolute;margin-left:220pt;margin-top:-8.75pt;width:280.8pt;height:156.2pt;z-index:251656704;visibility:visible;mso-wrap-style:square;mso-wrap-distance-left:0;mso-wrap-distance-top:0;mso-wrap-distance-right:0;mso-wrap-distance-bottom:0;mso-position-horizontal:absolute;mso-position-horizontal-relative:text;mso-position-vertical:absolute;mso-position-vertical-relative:text;v-text-anchor:top" o:gfxdata="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" filled="f" stroked="f">
                 <v:textbox>
                   <w:txbxContent>
                     <w:p>
@@ -1126,7 +1198,7 @@
           <w:lang w:eastAsia="es-AR"/>
         </w:rPr>
         <w:drawing>
-          <wp:anchor distT="0" distB="0" distL="0" distR="0" simplePos="0" relativeHeight="251698176" behindDoc="1" locked="0" layoutInCell="1" allowOverlap="1">
+          <wp:anchor distT="0" distB="0" distL="0" distR="0" simplePos="0" relativeHeight="251657728" behindDoc="1" locked="0" layoutInCell="1" allowOverlap="1">
             <wp:simplePos x="0" y="0"/>
             <wp:positionH relativeFrom="column">
               <wp:posOffset>-423545</wp:posOffset>
@@ -1151,7 +1223,7 @@
                     </pic:cNvPicPr>
                   </pic:nvPicPr>
                   <pic:blipFill>
-                    <a:blip r:embed="rId7"/>
+                    <a:blip r:embed="rId8"/>
                     <a:stretch>
                       <a:fillRect/>
                     </a:stretch>
@@ -1186,7 +1258,7 @@
         <mc:AlternateContent>
           <mc:Choice Requires="wps">
             <w:drawing>
-              <wp:anchor distT="0" distB="0" distL="0" distR="0" simplePos="0" relativeHeight="251601920" behindDoc="0" locked="0" layoutInCell="1" allowOverlap="1" wp14:anchorId="1F20615D">
+              <wp:anchor distT="0" distB="0" distL="0" distR="0" simplePos="0" relativeHeight="251646464" behindDoc="0" locked="0" layoutInCell="1" allowOverlap="1" wp14:anchorId="1F20615D">
                 <wp:simplePos x="0" y="0"/>
                 <wp:positionH relativeFrom="column">
                   <wp:posOffset>-542925</wp:posOffset>
@@ -1270,7 +1342,7 @@
           </mc:Choice>
           <mc:Fallback>
             <w:pict>
-              <v:rect w14:anchorId="1F20615D" id="Text Box 35" o:spid="_x0000_s1028" style="position:absolute;margin-left:-42.75pt;margin-top:33.15pt;width:231.75pt;height:48pt;z-index:251601920;visibility:visible;mso-wrap-style:square;mso-width-percent:0;mso-height-percent:0;mso-wrap-distance-left:0;mso-wrap-distance-top:0;mso-wrap-distance-right:0;mso-wrap-distance-bottom:0;mso-position-horizontal:absolute;mso-position-horizontal-relative:text;mso-position-vertical:absolute;mso-position-vertical-relative:text;mso-width-percent:0;mso-height-percent:0;mso-width-relative:margin;mso-height-relative:margin;v-text-anchor:top" o:gfxdata="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" filled="f" stroked="f">
+              <v:rect w14:anchorId="1F20615D" id="Text Box 35" o:spid="_x0000_s1028" style="position:absolute;margin-left:-42.75pt;margin-top:33.15pt;width:231.75pt;height:48pt;z-index:251646464;visibility:visible;mso-wrap-style:square;mso-width-percent:0;mso-height-percent:0;mso-wrap-distance-left:0;mso-wrap-distance-top:0;mso-wrap-distance-right:0;mso-wrap-distance-bottom:0;mso-position-horizontal:absolute;mso-position-horizontal-relative:text;mso-position-vertical:absolute;mso-position-vertical-relative:text;mso-width-percent:0;mso-height-percent:0;mso-width-relative:margin;mso-height-relative:margin;v-text-anchor:top" o:gfxdata="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" filled="f" stroked="f">
                 <v:textbox>
                   <w:txbxContent>
                     <w:p>
@@ -1312,7 +1384,7 @@
         <mc:AlternateContent>
           <mc:Choice Requires="wps">
             <w:drawing>
-              <wp:anchor distT="0" distB="0" distL="0" distR="0" simplePos="0" relativeHeight="251609088" behindDoc="0" locked="0" layoutInCell="1" allowOverlap="1" wp14:anchorId="76771BF6">
+              <wp:anchor distT="0" distB="0" distL="0" distR="0" simplePos="0" relativeHeight="251653632" behindDoc="0" locked="0" layoutInCell="1" allowOverlap="1" wp14:anchorId="76771BF6">
                 <wp:simplePos x="0" y="0"/>
                 <wp:positionH relativeFrom="column">
                   <wp:posOffset>2458085</wp:posOffset>
@@ -1380,7 +1452,7 @@
           </mc:Choice>
           <mc:Fallback>
             <w:pict>
-              <v:shape w14:anchorId="489DAE4A" id="AutoShape 431" o:spid="_x0000_s1026" style="position:absolute;margin-left:193.55pt;margin-top:25.8pt;width:315.05pt;height:.15pt;z-index:251609088;visibility:visible;mso-wrap-style:square;mso-wrap-distance-left:0;mso-wrap-distance-top:0;mso-wrap-distance-right:0;mso-wrap-distance-bottom:0;mso-position-horizontal:absolute;mso-position-horizontal-relative:text;mso-position-vertical:absolute;mso-position-vertical-relative:text;v-text-anchor:top" coordsize="21600,21600" o:gfxdata="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" path="m,l21600,21600e" filled="f" strokecolor="#a5a5a5" strokeweight=".35mm">
+              <v:shape w14:anchorId="0B913D68" id="AutoShape 431" o:spid="_x0000_s1026" style="position:absolute;margin-left:193.55pt;margin-top:25.8pt;width:315.05pt;height:.15pt;z-index:251653632;visibility:visible;mso-wrap-style:square;mso-wrap-distance-left:0;mso-wrap-distance-top:0;mso-wrap-distance-right:0;mso-wrap-distance-bottom:0;mso-position-horizontal:absolute;mso-position-horizontal-relative:text;mso-position-vertical:absolute;mso-position-vertical-relative:text;v-text-anchor:top" coordsize="21600,21600" o:gfxdata="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" path="m,l21600,21600e" filled="f" strokecolor="#a5a5a5" strokeweight=".35mm">
                 <v:path arrowok="t"/>
               </v:shape>
             </w:pict>
@@ -1395,7 +1467,7 @@
         <mc:AlternateContent>
           <mc:Choice Requires="wps">
             <w:drawing>
-              <wp:anchor distT="0" distB="0" distL="0" distR="0" simplePos="0" relativeHeight="251602944" behindDoc="0" locked="0" layoutInCell="1" allowOverlap="1" wp14:anchorId="6FF80A5E">
+              <wp:anchor distT="0" distB="0" distL="0" distR="0" simplePos="0" relativeHeight="251647488" behindDoc="0" locked="0" layoutInCell="1" allowOverlap="1" wp14:anchorId="6FF80A5E">
                 <wp:simplePos x="0" y="0"/>
                 <wp:positionH relativeFrom="column">
                   <wp:posOffset>-352425</wp:posOffset>
@@ -1492,7 +1564,7 @@
           </mc:Choice>
           <mc:Fallback>
             <w:pict>
-              <v:rect w14:anchorId="6FF80A5E" id="_x0000_s1029" style="position:absolute;margin-left:-27.75pt;margin-top:19.05pt;width:196.1pt;height:26.1pt;z-index:251602944;visibility:visible;mso-wrap-style:square;mso-wrap-distance-left:0;mso-wrap-distance-top:0;mso-wrap-distance-right:0;mso-wrap-distance-bottom:0;mso-position-horizontal:absolute;mso-position-horizontal-relative:text;mso-position-vertical:absolute;mso-position-vertical-relative:text;v-text-anchor:top" o:gfxdata="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" filled="f" stroked="f">
+              <v:rect w14:anchorId="6FF80A5E" id="_x0000_s1029" style="position:absolute;margin-left:-27.75pt;margin-top:19.05pt;width:196.1pt;height:26.1pt;z-index:251647488;visibility:visible;mso-wrap-style:square;mso-wrap-distance-left:0;mso-wrap-distance-top:0;mso-wrap-distance-right:0;mso-wrap-distance-bottom:0;mso-position-horizontal:absolute;mso-position-horizontal-relative:text;mso-position-vertical:absolute;mso-position-vertical-relative:text;v-text-anchor:top" o:gfxdata="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" filled="f" stroked="f">
                 <v:textbox>
                   <w:txbxContent>
                     <w:p>
@@ -1557,7 +1629,7 @@
         <mc:AlternateContent>
           <mc:Choice Requires="wps">
             <w:drawing>
-              <wp:anchor distT="0" distB="0" distL="0" distR="0" simplePos="0" relativeHeight="251604992" behindDoc="0" locked="0" layoutInCell="1" allowOverlap="1" wp14:anchorId="517B3A3C">
+              <wp:anchor distT="0" distB="0" distL="0" distR="0" simplePos="0" relativeHeight="251649536" behindDoc="0" locked="0" layoutInCell="1" allowOverlap="1" wp14:anchorId="517B3A3C">
                 <wp:simplePos x="0" y="0"/>
                 <wp:positionH relativeFrom="column">
                   <wp:posOffset>2878455</wp:posOffset>
@@ -1639,7 +1711,7 @@
           </mc:Choice>
           <mc:Fallback>
             <w:pict>
-              <v:rect w14:anchorId="517B3A3C" id="_x0000_s1030" style="position:absolute;margin-left:226.65pt;margin-top:20.15pt;width:281.1pt;height:22.7pt;z-index:251604992;visibility:visible;mso-wrap-style:square;mso-height-percent:0;mso-wrap-distance-left:0;mso-wrap-distance-top:0;mso-wrap-distance-right:0;mso-wrap-distance-bottom:0;mso-position-horizontal:absolute;mso-position-horizontal-relative:text;mso-position-vertical:absolute;mso-position-vertical-relative:text;mso-height-percent:0;mso-height-relative:margin;v-text-anchor:top" o:gfxdata="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" filled="f" stroked="f">
+              <v:rect w14:anchorId="517B3A3C" id="_x0000_s1030" style="position:absolute;margin-left:226.65pt;margin-top:20.15pt;width:281.1pt;height:22.7pt;z-index:251649536;visibility:visible;mso-wrap-style:square;mso-height-percent:0;mso-wrap-distance-left:0;mso-wrap-distance-top:0;mso-wrap-distance-right:0;mso-wrap-distance-bottom:0;mso-position-horizontal:absolute;mso-position-horizontal-relative:text;mso-position-vertical:absolute;mso-position-vertical-relative:text;mso-height-percent:0;mso-height-relative:margin;v-text-anchor:top" o:gfxdata="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" filled="f" stroked="f">
                 <v:textbox>
                   <w:txbxContent>
                     <w:p>
@@ -1679,7 +1751,7 @@
         <mc:AlternateContent>
           <mc:Choice Requires="wps">
             <w:drawing>
-              <wp:anchor distT="0" distB="0" distL="0" distR="0" simplePos="0" relativeHeight="251606016" behindDoc="0" locked="0" layoutInCell="1" allowOverlap="1" wp14:anchorId="7064436A">
+              <wp:anchor distT="0" distB="0" distL="0" distR="0" simplePos="0" relativeHeight="251650560" behindDoc="0" locked="0" layoutInCell="1" allowOverlap="1" wp14:anchorId="7064436A">
                 <wp:simplePos x="0" y="0"/>
                 <wp:positionH relativeFrom="column">
                   <wp:posOffset>2392045</wp:posOffset>
@@ -1733,7 +1805,7 @@
           </mc:Choice>
           <mc:Fallback>
             <w:pict>
-              <v:oval w14:anchorId="1F35AE4F" id="Oval 325" o:spid="_x0000_s1026" style="position:absolute;margin-left:188.35pt;margin-top:18.45pt;width:31.1pt;height:31.1pt;z-index:251606016;visibility:visible;mso-wrap-style:square;mso-wrap-distance-left:0;mso-wrap-distance-top:0;mso-wrap-distance-right:0;mso-wrap-distance-bottom:0;mso-position-horizontal:absolute;mso-position-horizontal-relative:text;mso-position-vertical:absolute;mso-position-vertical-relative:text;v-text-anchor:top" o:gfxdata="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" filled="f" strokecolor="#272727" strokeweight=".35mm"/>
+              <v:oval w14:anchorId="507B85B1" id="Oval 325" o:spid="_x0000_s1026" style="position:absolute;margin-left:188.35pt;margin-top:18.45pt;width:31.1pt;height:31.1pt;z-index:251650560;visibility:visible;mso-wrap-style:square;mso-wrap-distance-left:0;mso-wrap-distance-top:0;mso-wrap-distance-right:0;mso-wrap-distance-bottom:0;mso-position-horizontal:absolute;mso-position-horizontal-relative:text;mso-position-vertical:absolute;mso-position-vertical-relative:text;v-text-anchor:top" o:gfxdata="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" filled="f" strokecolor="#272727" strokeweight=".35mm"/>
             </w:pict>
           </mc:Fallback>
         </mc:AlternateContent>
@@ -1751,7 +1823,7 @@
         <mc:AlternateContent>
           <mc:Choice Requires="wps">
             <w:drawing>
-              <wp:anchor distT="0" distB="0" distL="0" distR="0" simplePos="0" relativeHeight="251608064" behindDoc="0" locked="0" layoutInCell="1" allowOverlap="1" wp14:anchorId="0C1DC55C">
+              <wp:anchor distT="0" distB="0" distL="0" distR="0" simplePos="0" relativeHeight="251652608" behindDoc="0" locked="0" layoutInCell="1" allowOverlap="1" wp14:anchorId="0C1DC55C">
                 <wp:simplePos x="0" y="0"/>
                 <wp:positionH relativeFrom="column">
                   <wp:posOffset>2742565</wp:posOffset>
@@ -1898,7 +1970,7 @@
           </mc:Choice>
           <mc:Fallback>
             <w:pict>
-              <v:rect w14:anchorId="0C1DC55C" id="Text Box 79" o:spid="_x0000_s1031" style="position:absolute;margin-left:215.95pt;margin-top:275.05pt;width:280.15pt;height:23.1pt;z-index:251608064;visibility:visible;mso-wrap-style:square;mso-wrap-distance-left:0;mso-wrap-distance-top:0;mso-wrap-distance-right:0;mso-wrap-distance-bottom:0;mso-position-horizontal:absolute;mso-position-horizontal-relative:text;mso-position-vertical:absolute;mso-position-vertical-relative:page;v-text-anchor:top" o:gfxdata="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" filled="f" stroked="f">
+              <v:rect w14:anchorId="0C1DC55C" id="Text Box 79" o:spid="_x0000_s1031" style="position:absolute;margin-left:215.95pt;margin-top:275.05pt;width:280.15pt;height:23.1pt;z-index:251652608;visibility:visible;mso-wrap-style:square;mso-wrap-distance-left:0;mso-wrap-distance-top:0;mso-wrap-distance-right:0;mso-wrap-distance-bottom:0;mso-position-horizontal:absolute;mso-position-horizontal-relative:text;mso-position-vertical:absolute;mso-position-vertical-relative:page;v-text-anchor:top" o:gfxdata="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" filled="f" stroked="f">
                 <v:textbox>
                   <w:txbxContent>
                     <w:p>
@@ -2005,7 +2077,7 @@
           <w:lang w:eastAsia="es-AR"/>
         </w:rPr>
         <w:drawing>
-          <wp:anchor distT="0" distB="0" distL="0" distR="0" simplePos="0" relativeHeight="251607040" behindDoc="0" locked="0" layoutInCell="1" allowOverlap="1">
+          <wp:anchor distT="0" distB="0" distL="0" distR="0" simplePos="0" relativeHeight="251651584" behindDoc="0" locked="0" layoutInCell="1" allowOverlap="1">
             <wp:simplePos x="0" y="0"/>
             <wp:positionH relativeFrom="column">
               <wp:posOffset>2480945</wp:posOffset>
@@ -2030,7 +2102,7 @@
                     </pic:cNvPicPr>
                   </pic:nvPicPr>
                   <pic:blipFill>
-                    <a:blip r:embed="rId8"/>
+                    <a:blip r:embed="rId9"/>
                     <a:stretch>
                       <a:fillRect/>
                     </a:stretch>
@@ -2060,7 +2132,7 @@
         <mc:AlternateContent>
           <mc:Choice Requires="wps">
             <w:drawing>
-              <wp:anchor distT="0" distB="0" distL="0" distR="0" simplePos="0" relativeHeight="251714560" behindDoc="0" locked="0" layoutInCell="1" allowOverlap="1" wp14:anchorId="4F2DEF24" wp14:editId="303C0F4C">
+              <wp:anchor distT="0" distB="0" distL="0" distR="0" simplePos="0" relativeHeight="251658752" behindDoc="0" locked="0" layoutInCell="1" allowOverlap="1" wp14:anchorId="4F2DEF24" wp14:editId="303C0F4C">
                 <wp:simplePos x="0" y="0"/>
                 <wp:positionH relativeFrom="column">
                   <wp:posOffset>2581275</wp:posOffset>
@@ -2120,7 +2192,7 @@
           </mc:Choice>
           <mc:Fallback>
             <w:pict>
-              <v:oval w14:anchorId="303B8EBA" id="Oval 456" o:spid="_x0000_s1026" style="position:absolute;margin-left:203.25pt;margin-top:7.25pt;width:7.3pt;height:7.3pt;z-index:251714560;visibility:visible;mso-wrap-style:square;mso-width-percent:0;mso-height-percent:0;mso-wrap-distance-left:0;mso-wrap-distance-top:0;mso-wrap-distance-right:0;mso-wrap-distance-bottom:0;mso-position-horizontal:absolute;mso-position-horizontal-relative:text;mso-position-vertical:absolute;mso-position-vertical-relative:text;mso-width-percent:0;mso-height-percent:0;mso-width-relative:margin;mso-height-relative:margin;v-text-anchor:top" o:gfxdata="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" filled="f" strokecolor="#272727" strokeweight=".26mm"/>
+              <v:oval w14:anchorId="5DECDB52" id="Oval 456" o:spid="_x0000_s1026" style="position:absolute;margin-left:203.25pt;margin-top:7.25pt;width:7.3pt;height:7.3pt;z-index:251658752;visibility:visible;mso-wrap-style:square;mso-width-percent:0;mso-height-percent:0;mso-wrap-distance-left:0;mso-wrap-distance-top:0;mso-wrap-distance-right:0;mso-wrap-distance-bottom:0;mso-position-horizontal:absolute;mso-position-horizontal-relative:text;mso-position-vertical:absolute;mso-position-vertical-relative:text;mso-width-percent:0;mso-height-percent:0;mso-width-relative:margin;mso-height-relative:margin;v-text-anchor:top" o:gfxdata="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" filled="f" strokecolor="#272727" strokeweight=".26mm"/>
             </w:pict>
           </mc:Fallback>
         </mc:AlternateContent>
@@ -2133,7 +2205,7 @@
         <mc:AlternateContent>
           <mc:Choice Requires="wps">
             <w:drawing>
-              <wp:anchor distT="0" distB="0" distL="0" distR="0" simplePos="0" relativeHeight="251587584" behindDoc="0" locked="0" layoutInCell="1" allowOverlap="1" wp14:anchorId="6D28FF95">
+              <wp:anchor distT="0" distB="0" distL="0" distR="0" simplePos="0" relativeHeight="251645440" behindDoc="0" locked="0" layoutInCell="1" allowOverlap="1" wp14:anchorId="6D28FF95">
                 <wp:simplePos x="0" y="0"/>
                 <wp:positionH relativeFrom="column">
                   <wp:posOffset>2747645</wp:posOffset>
@@ -2257,7 +2329,7 @@
           </mc:Choice>
           <mc:Fallback>
             <w:pict>
-              <v:rect w14:anchorId="6D28FF95" id="_x0000_s1032" style="position:absolute;margin-left:216.35pt;margin-top:289.6pt;width:279.8pt;height:23.1pt;z-index:251587584;visibility:visible;mso-wrap-style:square;mso-wrap-distance-left:0;mso-wrap-distance-top:0;mso-wrap-distance-right:0;mso-wrap-distance-bottom:0;mso-position-horizontal:absolute;mso-position-horizontal-relative:text;mso-position-vertical:absolute;mso-position-vertical-relative:page;v-text-anchor:top" o:gfxdata="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" filled="f" stroked="f">
+              <v:rect w14:anchorId="6D28FF95" id="_x0000_s1032" style="position:absolute;margin-left:216.35pt;margin-top:289.6pt;width:279.8pt;height:23.1pt;z-index:251645440;visibility:visible;mso-wrap-style:square;mso-wrap-distance-left:0;mso-wrap-distance-top:0;mso-wrap-distance-right:0;mso-wrap-distance-bottom:0;mso-position-horizontal:absolute;mso-position-horizontal-relative:text;mso-position-vertical:absolute;mso-position-vertical-relative:page;v-text-anchor:top" o:gfxdata="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" filled="f" stroked="f">
                 <v:textbox>
                   <w:txbxContent>
                     <w:p>
@@ -2343,7 +2415,7 @@
         <mc:AlternateContent>
           <mc:Choice Requires="wps">
             <w:drawing>
-              <wp:anchor distT="0" distB="0" distL="0" distR="0" simplePos="0" relativeHeight="251570176" behindDoc="0" locked="0" layoutInCell="1" allowOverlap="1" wp14:anchorId="5278A9CC">
+              <wp:anchor distT="0" distB="0" distL="0" distR="0" simplePos="0" relativeHeight="251644416" behindDoc="0" locked="0" layoutInCell="1" allowOverlap="1" wp14:anchorId="5278A9CC">
                 <wp:simplePos x="0" y="0"/>
                 <wp:positionH relativeFrom="column">
                   <wp:posOffset>2191385</wp:posOffset>
@@ -2411,7 +2483,7 @@
           </mc:Choice>
           <mc:Fallback>
             <w:pict>
-              <v:shape w14:anchorId="4CD05892" id="AutoShape 475" o:spid="_x0000_s1026" style="position:absolute;margin-left:172.55pt;margin-top:9.35pt;width:.15pt;height:466pt;z-index:251570176;visibility:visible;mso-wrap-style:square;mso-wrap-distance-left:0;mso-wrap-distance-top:0;mso-wrap-distance-right:0;mso-wrap-distance-bottom:0;mso-position-horizontal:absolute;mso-position-horizontal-relative:text;mso-position-vertical:absolute;mso-position-vertical-relative:text;v-text-anchor:top" coordsize="21600,21600" o:gfxdata="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" path="m,l21600,21600e" filled="f" strokecolor="#a5a5a5" strokeweight=".35mm">
+              <v:shape w14:anchorId="6D638115" id="AutoShape 475" o:spid="_x0000_s1026" style="position:absolute;margin-left:172.55pt;margin-top:9.35pt;width:.15pt;height:466pt;z-index:251644416;visibility:visible;mso-wrap-style:square;mso-wrap-distance-left:0;mso-wrap-distance-top:0;mso-wrap-distance-right:0;mso-wrap-distance-bottom:0;mso-position-horizontal:absolute;mso-position-horizontal-relative:text;mso-position-vertical:absolute;mso-position-vertical-relative:text;v-text-anchor:top" coordsize="21600,21600" o:gfxdata="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" path="m,l21600,21600e" filled="f" strokecolor="#a5a5a5" strokeweight=".35mm">
                 <v:path arrowok="t"/>
               </v:shape>
             </w:pict>
@@ -2428,7 +2500,7 @@
         <mc:AlternateContent>
           <mc:Choice Requires="wps">
             <w:drawing>
-              <wp:anchor distT="0" distB="0" distL="0" distR="0" simplePos="0" relativeHeight="251601920" behindDoc="0" locked="0" layoutInCell="1" allowOverlap="1" wp14:anchorId="3F509181">
+              <wp:anchor distT="0" distB="0" distL="0" distR="0" simplePos="0" relativeHeight="251632640" behindDoc="0" locked="0" layoutInCell="1" allowOverlap="1" wp14:anchorId="3F509181">
                 <wp:simplePos x="0" y="0"/>
                 <wp:positionH relativeFrom="column">
                   <wp:posOffset>2755075</wp:posOffset>
@@ -2666,7 +2738,7 @@
                               </w:rPr>
                               <w:t xml:space="preserve">ail:  </w:t>
                             </w:r>
-                            <w:hyperlink r:id="rId9" w:history="1">
+                            <w:hyperlink r:id="rId10" w:history="1">
                               <w:r>
                                 <w:rPr>
                                   <w:rStyle w:val="Hipervnculo"/>
@@ -2836,7 +2908,7 @@
           </mc:Choice>
           <mc:Fallback>
             <w:pict>
-              <v:rect w14:anchorId="3F509181" id="_x0000_s1033" style="position:absolute;margin-left:216.95pt;margin-top:7.55pt;width:307.5pt;height:92.55pt;z-index:251601920;visibility:visible;mso-wrap-style:square;mso-width-percent:0;mso-height-percent:0;mso-wrap-distance-left:0;mso-wrap-distance-top:0;mso-wrap-distance-right:0;mso-wrap-distance-bottom:0;mso-position-horizontal:absolute;mso-position-horizontal-relative:text;mso-position-vertical:absolute;mso-position-vertical-relative:text;mso-width-percent:0;mso-height-percent:0;mso-width-relative:margin;mso-height-relative:margin;v-text-anchor:top" o:gfxdata="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" filled="f" stroked="f">
+              <v:rect w14:anchorId="3F509181" id="_x0000_s1033" style="position:absolute;margin-left:216.95pt;margin-top:7.55pt;width:307.5pt;height:92.55pt;z-index:251632640;visibility:visible;mso-wrap-style:square;mso-width-percent:0;mso-height-percent:0;mso-wrap-distance-left:0;mso-wrap-distance-top:0;mso-wrap-distance-right:0;mso-wrap-distance-bottom:0;mso-position-horizontal:absolute;mso-position-horizontal-relative:text;mso-position-vertical:absolute;mso-position-vertical-relative:text;mso-width-percent:0;mso-height-percent:0;mso-width-relative:margin;mso-height-relative:margin;v-text-anchor:top" o:gfxdata="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" filled="f" stroked="f">
                 <v:textbox>
                   <w:txbxContent>
                     <w:p>
@@ -3033,7 +3105,7 @@
                         </w:rPr>
                         <w:t xml:space="preserve">ail:  </w:t>
                       </w:r>
-                      <w:hyperlink r:id="rId10" w:history="1">
+                      <w:hyperlink r:id="rId11" w:history="1">
                         <w:r>
                           <w:rPr>
                             <w:rStyle w:val="Hipervnculo"/>
@@ -3197,7 +3269,7 @@
           <w:lang w:eastAsia="es-AR"/>
         </w:rPr>
         <w:drawing>
-          <wp:anchor distT="0" distB="0" distL="114300" distR="114300" simplePos="0" relativeHeight="251631616" behindDoc="0" locked="0" layoutInCell="1" allowOverlap="1">
+          <wp:anchor distT="0" distB="0" distL="114300" distR="114300" simplePos="0" relativeHeight="251662336" behindDoc="0" locked="0" layoutInCell="1" allowOverlap="1">
             <wp:simplePos x="0" y="0"/>
             <wp:positionH relativeFrom="column">
               <wp:posOffset>-243840</wp:posOffset>
@@ -3220,7 +3292,7 @@
                     <pic:cNvPicPr/>
                   </pic:nvPicPr>
                   <pic:blipFill>
-                    <a:blip r:embed="rId11" cstate="print">
+                    <a:blip r:embed="rId12" cstate="print">
                       <a:extLst>
                         <a:ext uri="{28A0092B-C50C-407E-A947-70E740481C1C}">
                           <a14:useLocalDpi xmlns:a14="http://schemas.microsoft.com/office/drawing/2010/main" val="0"/>
@@ -3260,7 +3332,7 @@
         <mc:AlternateContent>
           <mc:Choice Requires="wps">
             <w:drawing>
-              <wp:anchor distT="0" distB="0" distL="0" distR="0" simplePos="0" relativeHeight="251573248" behindDoc="0" locked="0" layoutInCell="1" allowOverlap="1" wp14:anchorId="2611C727">
+              <wp:anchor distT="0" distB="0" distL="0" distR="0" simplePos="0" relativeHeight="251603968" behindDoc="0" locked="0" layoutInCell="1" allowOverlap="1" wp14:anchorId="2611C727">
                 <wp:simplePos x="0" y="0"/>
                 <wp:positionH relativeFrom="column">
                   <wp:posOffset>111125</wp:posOffset>
@@ -3347,7 +3419,7 @@
           </mc:Choice>
           <mc:Fallback>
             <w:pict>
-              <v:rect w14:anchorId="2611C727" id="_x0000_s1034" style="position:absolute;margin-left:8.75pt;margin-top:11pt;width:157pt;height:22.7pt;z-index:251573248;visibility:visible;mso-wrap-style:square;mso-wrap-distance-left:0;mso-wrap-distance-top:0;mso-wrap-distance-right:0;mso-wrap-distance-bottom:0;mso-position-horizontal:absolute;mso-position-horizontal-relative:text;mso-position-vertical:absolute;mso-position-vertical-relative:text;v-text-anchor:top" o:gfxdata="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" filled="f" stroked="f">
+              <v:rect w14:anchorId="2611C727" id="_x0000_s1034" style="position:absolute;margin-left:8.75pt;margin-top:11pt;width:157pt;height:22.7pt;z-index:251603968;visibility:visible;mso-wrap-style:square;mso-wrap-distance-left:0;mso-wrap-distance-top:0;mso-wrap-distance-right:0;mso-wrap-distance-bottom:0;mso-position-horizontal:absolute;mso-position-horizontal-relative:text;mso-position-vertical:absolute;mso-position-vertical-relative:text;v-text-anchor:top" o:gfxdata="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" filled="f" stroked="f">
                 <v:textbox>
                   <w:txbxContent>
                     <w:p>
@@ -3395,7 +3467,7 @@
         <mc:AlternateContent>
           <mc:Choice Requires="wps">
             <w:drawing>
-              <wp:anchor distT="0" distB="0" distL="0" distR="0" simplePos="0" relativeHeight="251574272" behindDoc="0" locked="0" layoutInCell="1" allowOverlap="1" wp14:anchorId="1EE72F64">
+              <wp:anchor distT="0" distB="0" distL="0" distR="0" simplePos="0" relativeHeight="251604992" behindDoc="0" locked="0" layoutInCell="1" allowOverlap="1" wp14:anchorId="1EE72F64">
                 <wp:simplePos x="0" y="0"/>
                 <wp:positionH relativeFrom="column">
                   <wp:posOffset>-318135</wp:posOffset>
@@ -3449,7 +3521,7 @@
           </mc:Choice>
           <mc:Fallback>
             <w:pict>
-              <v:oval w14:anchorId="2325C058" id="Oval 477" o:spid="_x0000_s1026" style="position:absolute;margin-left:-25.05pt;margin-top:6.9pt;width:31.1pt;height:31.1pt;z-index:251574272;visibility:visible;mso-wrap-style:square;mso-wrap-distance-left:0;mso-wrap-distance-top:0;mso-wrap-distance-right:0;mso-wrap-distance-bottom:0;mso-position-horizontal:absolute;mso-position-horizontal-relative:text;mso-position-vertical:absolute;mso-position-vertical-relative:text;v-text-anchor:top" o:gfxdata="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" filled="f" strokecolor="#272727" strokeweight=".35mm"/>
+              <v:oval w14:anchorId="248784C7" id="Oval 477" o:spid="_x0000_s1026" style="position:absolute;margin-left:-25.05pt;margin-top:6.9pt;width:31.1pt;height:31.1pt;z-index:251604992;visibility:visible;mso-wrap-style:square;mso-wrap-distance-left:0;mso-wrap-distance-top:0;mso-wrap-distance-right:0;mso-wrap-distance-bottom:0;mso-position-horizontal:absolute;mso-position-horizontal-relative:text;mso-position-vertical:absolute;mso-position-vertical-relative:text;v-text-anchor:top" o:gfxdata="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" filled="f" strokecolor="#272727" strokeweight=".35mm"/>
             </w:pict>
           </mc:Fallback>
         </mc:AlternateContent>
@@ -3464,7 +3536,7 @@
         <mc:AlternateContent>
           <mc:Choice Requires="wps">
             <w:drawing>
-              <wp:anchor distT="0" distB="0" distL="0" distR="0" simplePos="0" relativeHeight="251577344" behindDoc="0" locked="0" layoutInCell="1" allowOverlap="1" wp14:anchorId="70CCB28E">
+              <wp:anchor distT="0" distB="0" distL="0" distR="0" simplePos="0" relativeHeight="251608064" behindDoc="0" locked="0" layoutInCell="1" allowOverlap="1" wp14:anchorId="70CCB28E">
                 <wp:simplePos x="0" y="0"/>
                 <wp:positionH relativeFrom="column">
                   <wp:posOffset>-283845</wp:posOffset>
@@ -3549,7 +3621,7 @@
           </mc:Choice>
           <mc:Fallback>
             <w:pict>
-              <v:rect w14:anchorId="70CCB28E" id="_x0000_s1035" style="position:absolute;margin-left:-22.35pt;margin-top:30.15pt;width:80pt;height:19pt;z-index:251577344;visibility:visible;mso-wrap-style:square;mso-wrap-distance-left:0;mso-wrap-distance-top:0;mso-wrap-distance-right:0;mso-wrap-distance-bottom:0;mso-position-horizontal:absolute;mso-position-horizontal-relative:text;mso-position-vertical:absolute;mso-position-vertical-relative:text;v-text-anchor:top" o:gfxdata="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" filled="f" stroked="f">
+              <v:rect w14:anchorId="70CCB28E" id="_x0000_s1035" style="position:absolute;margin-left:-22.35pt;margin-top:30.15pt;width:80pt;height:19pt;z-index:251608064;visibility:visible;mso-wrap-style:square;mso-wrap-distance-left:0;mso-wrap-distance-top:0;mso-wrap-distance-right:0;mso-wrap-distance-bottom:0;mso-position-horizontal:absolute;mso-position-horizontal-relative:text;mso-position-vertical:absolute;mso-position-vertical-relative:text;v-text-anchor:top" o:gfxdata="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" filled="f" stroked="f">
                 <v:textbox>
                   <w:txbxContent>
                     <w:p>
@@ -3595,7 +3667,7 @@
         <mc:AlternateContent>
           <mc:Choice Requires="wps">
             <w:drawing>
-              <wp:anchor distT="0" distB="0" distL="0" distR="0" simplePos="0" relativeHeight="251575296" behindDoc="0" locked="0" layoutInCell="1" allowOverlap="1" wp14:anchorId="7DD0E258">
+              <wp:anchor distT="0" distB="0" distL="0" distR="0" simplePos="0" relativeHeight="251606016" behindDoc="0" locked="0" layoutInCell="1" allowOverlap="1" wp14:anchorId="7DD0E258">
                 <wp:simplePos x="0" y="0"/>
                 <wp:positionH relativeFrom="column">
                   <wp:posOffset>-285750</wp:posOffset>
@@ -3670,7 +3742,7 @@
           </mc:Choice>
           <mc:Fallback>
             <w:pict>
-              <v:rect w14:anchorId="7DD0E258" id="_x0000_s1036" style="position:absolute;margin-left:-22.5pt;margin-top:344.25pt;width:74.4pt;height:19pt;z-index:251575296;visibility:visible;mso-wrap-style:square;mso-wrap-distance-left:0;mso-wrap-distance-top:0;mso-wrap-distance-right:0;mso-wrap-distance-bottom:0;mso-position-horizontal:absolute;mso-position-horizontal-relative:text;mso-position-vertical:absolute;mso-position-vertical-relative:page;v-text-anchor:top" o:gfxdata="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" filled="f" stroked="f">
+              <v:rect w14:anchorId="7DD0E258" id="_x0000_s1036" style="position:absolute;margin-left:-22.5pt;margin-top:344.25pt;width:74.4pt;height:19pt;z-index:251606016;visibility:visible;mso-wrap-style:square;mso-wrap-distance-left:0;mso-wrap-distance-top:0;mso-wrap-distance-right:0;mso-wrap-distance-bottom:0;mso-position-horizontal:absolute;mso-position-horizontal-relative:text;mso-position-vertical:absolute;mso-position-vertical-relative:page;v-text-anchor:top" o:gfxdata="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" filled="f" stroked="f">
                 <v:textbox>
                   <w:txbxContent>
                     <w:p>
@@ -3707,7 +3779,7 @@
         <mc:AlternateContent>
           <mc:Choice Requires="wps">
             <w:drawing>
-              <wp:anchor distT="0" distB="0" distL="0" distR="0" simplePos="0" relativeHeight="251576320" behindDoc="0" locked="0" layoutInCell="1" allowOverlap="1" wp14:anchorId="4959319B">
+              <wp:anchor distT="0" distB="0" distL="0" distR="0" simplePos="0" relativeHeight="251607040" behindDoc="0" locked="0" layoutInCell="1" allowOverlap="1" wp14:anchorId="4959319B">
                 <wp:simplePos x="0" y="0"/>
                 <wp:positionH relativeFrom="column">
                   <wp:posOffset>845185</wp:posOffset>
@@ -3784,7 +3856,7 @@
           </mc:Choice>
           <mc:Fallback>
             <w:pict>
-              <v:rect w14:anchorId="4959319B" id="_x0000_s1037" style="position:absolute;margin-left:66.55pt;margin-top:17.9pt;width:71.85pt;height:18.95pt;z-index:251576320;visibility:visible;mso-wrap-style:square;mso-width-percent:0;mso-wrap-distance-left:0;mso-wrap-distance-top:0;mso-wrap-distance-right:0;mso-wrap-distance-bottom:0;mso-position-horizontal:absolute;mso-position-horizontal-relative:text;mso-position-vertical:absolute;mso-position-vertical-relative:text;mso-width-percent:0;mso-width-relative:margin;v-text-anchor:top" o:gfxdata="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" filled="f" stroked="f">
+              <v:rect w14:anchorId="4959319B" id="_x0000_s1037" style="position:absolute;margin-left:66.55pt;margin-top:17.9pt;width:71.85pt;height:18.95pt;z-index:251607040;visibility:visible;mso-wrap-style:square;mso-width-percent:0;mso-wrap-distance-left:0;mso-wrap-distance-top:0;mso-wrap-distance-right:0;mso-wrap-distance-bottom:0;mso-position-horizontal:absolute;mso-position-horizontal-relative:text;mso-position-vertical:absolute;mso-position-vertical-relative:text;mso-width-percent:0;mso-width-relative:margin;v-text-anchor:top" o:gfxdata="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" filled="f" stroked="f">
                 <v:textbox>
                   <w:txbxContent>
                     <w:p>
@@ -3821,7 +3893,7 @@
         <mc:AlternateContent>
           <mc:Choice Requires="wps">
             <w:drawing>
-              <wp:anchor distT="0" distB="0" distL="0" distR="0" simplePos="0" relativeHeight="251595776" behindDoc="0" locked="0" layoutInCell="1" allowOverlap="1" wp14:anchorId="125FACCA">
+              <wp:anchor distT="0" distB="0" distL="0" distR="0" simplePos="0" relativeHeight="251625472" behindDoc="0" locked="0" layoutInCell="1" allowOverlap="1" wp14:anchorId="125FACCA">
                 <wp:simplePos x="0" y="0"/>
                 <wp:positionH relativeFrom="column">
                   <wp:posOffset>-296339</wp:posOffset>
@@ -3904,7 +3976,7 @@
           </mc:Choice>
           <mc:Fallback>
             <w:pict>
-              <v:rect w14:anchorId="125FACCA" id="_x0000_s1038" style="position:absolute;margin-left:-23.35pt;margin-top:16.65pt;width:74.4pt;height:19pt;z-index:251595776;visibility:visible;mso-wrap-style:square;mso-wrap-distance-left:0;mso-wrap-distance-top:0;mso-wrap-distance-right:0;mso-wrap-distance-bottom:0;mso-position-horizontal:absolute;mso-position-horizontal-relative:text;mso-position-vertical:absolute;mso-position-vertical-relative:text;v-text-anchor:top" o:gfxdata="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" filled="f" stroked="f">
+              <v:rect w14:anchorId="125FACCA" id="_x0000_s1038" style="position:absolute;margin-left:-23.35pt;margin-top:16.65pt;width:74.4pt;height:19pt;z-index:251625472;visibility:visible;mso-wrap-style:square;mso-wrap-distance-left:0;mso-wrap-distance-top:0;mso-wrap-distance-right:0;mso-wrap-distance-bottom:0;mso-position-horizontal:absolute;mso-position-horizontal-relative:text;mso-position-vertical:absolute;mso-position-vertical-relative:text;v-text-anchor:top" o:gfxdata="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" filled="f" stroked="f">
                 <v:textbox>
                   <w:txbxContent>
                     <w:p>
@@ -3948,7 +4020,7 @@
         <mc:AlternateContent>
           <mc:Choice Requires="wps">
             <w:drawing>
-              <wp:anchor distT="0" distB="0" distL="0" distR="0" simplePos="0" relativeHeight="251597824" behindDoc="0" locked="0" layoutInCell="1" allowOverlap="1" wp14:anchorId="12F31455">
+              <wp:anchor distT="0" distB="0" distL="0" distR="0" simplePos="0" relativeHeight="251627520" behindDoc="0" locked="0" layoutInCell="1" allowOverlap="1" wp14:anchorId="12F31455">
                 <wp:simplePos x="0" y="0"/>
                 <wp:positionH relativeFrom="column">
                   <wp:posOffset>838200</wp:posOffset>
@@ -4021,7 +4093,7 @@
           </mc:Choice>
           <mc:Fallback>
             <w:pict>
-              <v:rect w14:anchorId="12F31455" id="_x0000_s1039" style="position:absolute;margin-left:66pt;margin-top:368.5pt;width:122pt;height:19pt;z-index:251597824;visibility:visible;mso-wrap-style:square;mso-wrap-distance-left:0;mso-wrap-distance-top:0;mso-wrap-distance-right:0;mso-wrap-distance-bottom:0;mso-position-horizontal:absolute;mso-position-horizontal-relative:text;mso-position-vertical:absolute;mso-position-vertical-relative:page;v-text-anchor:top" o:gfxdata="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" filled="f" stroked="f">
+              <v:rect w14:anchorId="12F31455" id="_x0000_s1039" style="position:absolute;margin-left:66pt;margin-top:368.5pt;width:122pt;height:19pt;z-index:251627520;visibility:visible;mso-wrap-style:square;mso-wrap-distance-left:0;mso-wrap-distance-top:0;mso-wrap-distance-right:0;mso-wrap-distance-bottom:0;mso-position-horizontal:absolute;mso-position-horizontal-relative:text;mso-position-vertical:absolute;mso-position-vertical-relative:page;v-text-anchor:top" o:gfxdata="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" filled="f" stroked="f">
                 <v:textbox>
                   <w:txbxContent>
                     <w:p>
@@ -4056,7 +4128,7 @@
         <mc:AlternateContent>
           <mc:Choice Requires="wps">
             <w:drawing>
-              <wp:anchor distT="0" distB="0" distL="0" distR="0" simplePos="0" relativeHeight="251599872" behindDoc="0" locked="0" layoutInCell="1" allowOverlap="1" wp14:anchorId="08006A1A">
+              <wp:anchor distT="0" distB="0" distL="0" distR="0" simplePos="0" relativeHeight="251629568" behindDoc="0" locked="0" layoutInCell="1" allowOverlap="1" wp14:anchorId="08006A1A">
                 <wp:simplePos x="0" y="0"/>
                 <wp:positionH relativeFrom="column">
                   <wp:posOffset>-285750</wp:posOffset>
@@ -4141,7 +4213,7 @@
           </mc:Choice>
           <mc:Fallback>
             <w:pict>
-              <v:rect w14:anchorId="08006A1A" id="_x0000_s1040" style="position:absolute;margin-left:-22.5pt;margin-top:29.5pt;width:74.4pt;height:19pt;z-index:251599872;visibility:visible;mso-wrap-style:square;mso-wrap-distance-left:0;mso-wrap-distance-top:0;mso-wrap-distance-right:0;mso-wrap-distance-bottom:0;mso-position-horizontal:absolute;mso-position-horizontal-relative:text;mso-position-vertical:absolute;mso-position-vertical-relative:text;v-text-anchor:top" o:gfxdata="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" filled="f" stroked="f">
+              <v:rect w14:anchorId="08006A1A" id="_x0000_s1040" style="position:absolute;margin-left:-22.5pt;margin-top:29.5pt;width:74.4pt;height:19pt;z-index:251629568;visibility:visible;mso-wrap-style:square;mso-wrap-distance-left:0;mso-wrap-distance-top:0;mso-wrap-distance-right:0;mso-wrap-distance-bottom:0;mso-position-horizontal:absolute;mso-position-horizontal-relative:text;mso-position-vertical:absolute;mso-position-vertical-relative:text;v-text-anchor:top" o:gfxdata="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" filled="f" stroked="f">
                 <v:textbox>
                   <w:txbxContent>
                     <w:p>
@@ -4187,7 +4259,7 @@
         <mc:AlternateContent>
           <mc:Choice Requires="wps">
             <w:drawing>
-              <wp:anchor distT="0" distB="0" distL="0" distR="0" simplePos="0" relativeHeight="251578368" behindDoc="0" locked="0" layoutInCell="1" allowOverlap="1" wp14:anchorId="0A441455">
+              <wp:anchor distT="0" distB="0" distL="0" distR="0" simplePos="0" relativeHeight="251609088" behindDoc="0" locked="0" layoutInCell="1" allowOverlap="1" wp14:anchorId="0A441455">
                 <wp:simplePos x="0" y="0"/>
                 <wp:positionH relativeFrom="column">
                   <wp:posOffset>841375</wp:posOffset>
@@ -4261,7 +4333,7 @@
           </mc:Choice>
           <mc:Fallback>
             <w:pict>
-              <v:rect w14:anchorId="0A441455" id="_x0000_s1041" style="position:absolute;margin-left:66.25pt;margin-top:356.25pt;width:122pt;height:19pt;z-index:251578368;visibility:visible;mso-wrap-style:square;mso-wrap-distance-left:0;mso-wrap-distance-top:0;mso-wrap-distance-right:0;mso-wrap-distance-bottom:0;mso-position-horizontal:absolute;mso-position-horizontal-relative:text;mso-position-vertical:absolute;mso-position-vertical-relative:page;v-text-anchor:top" o:gfxdata="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" filled="f" stroked="f">
+              <v:rect w14:anchorId="0A441455" id="_x0000_s1041" style="position:absolute;margin-left:66.25pt;margin-top:356.25pt;width:122pt;height:19pt;z-index:251609088;visibility:visible;mso-wrap-style:square;mso-wrap-distance-left:0;mso-wrap-distance-top:0;mso-wrap-distance-right:0;mso-wrap-distance-bottom:0;mso-position-horizontal:absolute;mso-position-horizontal-relative:text;mso-position-vertical:absolute;mso-position-vertical-relative:page;v-text-anchor:top" o:gfxdata="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" filled="f" stroked="f">
                 <v:textbox>
                   <w:txbxContent>
                     <w:p>
@@ -4299,7 +4371,7 @@
         <mc:AlternateContent>
           <mc:Choice Requires="wps">
             <w:drawing>
-              <wp:anchor distT="0" distB="0" distL="0" distR="0" simplePos="0" relativeHeight="251712512" behindDoc="0" locked="0" layoutInCell="1" allowOverlap="1" wp14:anchorId="4F2DEF24" wp14:editId="303C0F4C">
+              <wp:anchor distT="0" distB="0" distL="0" distR="0" simplePos="0" relativeHeight="251706368" behindDoc="0" locked="0" layoutInCell="1" allowOverlap="1" wp14:anchorId="4F2DEF24" wp14:editId="303C0F4C">
                 <wp:simplePos x="0" y="0"/>
                 <wp:positionH relativeFrom="column">
                   <wp:posOffset>2581275</wp:posOffset>
@@ -4359,7 +4431,7 @@
           </mc:Choice>
           <mc:Fallback>
             <w:pict>
-              <v:oval w14:anchorId="3A14025A" id="Oval 456" o:spid="_x0000_s1026" style="position:absolute;margin-left:203.25pt;margin-top:23.45pt;width:7.3pt;height:7.3pt;z-index:251712512;visibility:visible;mso-wrap-style:square;mso-width-percent:0;mso-height-percent:0;mso-wrap-distance-left:0;mso-wrap-distance-top:0;mso-wrap-distance-right:0;mso-wrap-distance-bottom:0;mso-position-horizontal:absolute;mso-position-horizontal-relative:text;mso-position-vertical:absolute;mso-position-vertical-relative:text;mso-width-percent:0;mso-height-percent:0;mso-width-relative:margin;mso-height-relative:margin;v-text-anchor:top" o:gfxdata="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" filled="f" strokecolor="#272727" strokeweight=".26mm"/>
+              <v:oval w14:anchorId="76D39F85" id="Oval 456" o:spid="_x0000_s1026" style="position:absolute;margin-left:203.25pt;margin-top:23.45pt;width:7.3pt;height:7.3pt;z-index:251706368;visibility:visible;mso-wrap-style:square;mso-width-percent:0;mso-height-percent:0;mso-wrap-distance-left:0;mso-wrap-distance-top:0;mso-wrap-distance-right:0;mso-wrap-distance-bottom:0;mso-position-horizontal:absolute;mso-position-horizontal-relative:text;mso-position-vertical:absolute;mso-position-vertical-relative:text;mso-width-percent:0;mso-height-percent:0;mso-width-relative:margin;mso-height-relative:margin;v-text-anchor:top" o:gfxdata="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" filled="f" strokecolor="#272727" strokeweight=".26mm"/>
             </w:pict>
           </mc:Fallback>
         </mc:AlternateContent>
@@ -4372,7 +4444,7 @@
         <mc:AlternateContent>
           <mc:Choice Requires="wps">
             <w:drawing>
-              <wp:anchor distT="0" distB="0" distL="0" distR="0" simplePos="0" relativeHeight="251711488" behindDoc="0" locked="0" layoutInCell="1" allowOverlap="1" wp14:anchorId="7DEFE175" wp14:editId="76A94627">
+              <wp:anchor distT="0" distB="0" distL="0" distR="0" simplePos="0" relativeHeight="251704320" behindDoc="0" locked="0" layoutInCell="1" allowOverlap="1" wp14:anchorId="7DEFE175" wp14:editId="76A94627">
                 <wp:simplePos x="0" y="0"/>
                 <wp:positionH relativeFrom="column">
                   <wp:posOffset>2752725</wp:posOffset>
@@ -4522,7 +4594,7 @@
           </mc:Choice>
           <mc:Fallback>
             <w:pict>
-              <v:rect w14:anchorId="7DEFE175" id="_x0000_s1042" style="position:absolute;margin-left:216.75pt;margin-top:393.8pt;width:280.15pt;height:23.1pt;z-index:251711488;visibility:visible;mso-wrap-style:square;mso-wrap-distance-left:0;mso-wrap-distance-top:0;mso-wrap-distance-right:0;mso-wrap-distance-bottom:0;mso-position-horizontal:absolute;mso-position-horizontal-relative:text;mso-position-vertical:absolute;mso-position-vertical-relative:page;v-text-anchor:top" o:gfxdata="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" filled="f" stroked="f">
+              <v:rect w14:anchorId="7DEFE175" id="_x0000_s1042" style="position:absolute;margin-left:216.75pt;margin-top:393.8pt;width:280.15pt;height:23.1pt;z-index:251704320;visibility:visible;mso-wrap-style:square;mso-wrap-distance-left:0;mso-wrap-distance-top:0;mso-wrap-distance-right:0;mso-wrap-distance-bottom:0;mso-position-horizontal:absolute;mso-position-horizontal-relative:text;mso-position-vertical:absolute;mso-position-vertical-relative:page;v-text-anchor:top" o:gfxdata="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" filled="f" stroked="f">
                 <v:textbox>
                   <w:txbxContent>
                     <w:p>
@@ -4634,7 +4706,7 @@
         <mc:AlternateContent>
           <mc:Choice Requires="wps">
             <w:drawing>
-              <wp:anchor distT="0" distB="0" distL="0" distR="0" simplePos="0" relativeHeight="251580416" behindDoc="0" locked="0" layoutInCell="1" allowOverlap="1" wp14:anchorId="457231B9">
+              <wp:anchor distT="0" distB="0" distL="0" distR="0" simplePos="0" relativeHeight="251611136" behindDoc="0" locked="0" layoutInCell="1" allowOverlap="1" wp14:anchorId="457231B9">
                 <wp:simplePos x="0" y="0"/>
                 <wp:positionH relativeFrom="column">
                   <wp:posOffset>-349250</wp:posOffset>
@@ -4702,7 +4774,7 @@
           </mc:Choice>
           <mc:Fallback>
             <w:pict>
-              <v:shape w14:anchorId="42D42784" id="AutoShape 488" o:spid="_x0000_s1026" style="position:absolute;margin-left:-27.5pt;margin-top:30.1pt;width:181.1pt;height:.15pt;z-index:251580416;visibility:visible;mso-wrap-style:square;mso-wrap-distance-left:0;mso-wrap-distance-top:0;mso-wrap-distance-right:0;mso-wrap-distance-bottom:0;mso-position-horizontal:absolute;mso-position-horizontal-relative:text;mso-position-vertical:absolute;mso-position-vertical-relative:text;v-text-anchor:top" coordsize="21600,21600" o:gfxdata="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" path="m,l21600,21600e" filled="f" strokecolor="#a5a5a5" strokeweight=".35mm">
+              <v:shape w14:anchorId="174290D0" id="AutoShape 488" o:spid="_x0000_s1026" style="position:absolute;margin-left:-27.5pt;margin-top:30.1pt;width:181.1pt;height:.15pt;z-index:251611136;visibility:visible;mso-wrap-style:square;mso-wrap-distance-left:0;mso-wrap-distance-top:0;mso-wrap-distance-right:0;mso-wrap-distance-bottom:0;mso-position-horizontal:absolute;mso-position-horizontal-relative:text;mso-position-vertical:absolute;mso-position-vertical-relative:text;v-text-anchor:top" coordsize="21600,21600" o:gfxdata="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" path="m,l21600,21600e" filled="f" strokecolor="#a5a5a5" strokeweight=".35mm">
                 <v:path arrowok="t"/>
               </v:shape>
             </w:pict>
@@ -4717,7 +4789,7 @@
         <mc:AlternateContent>
           <mc:Choice Requires="wps">
             <w:drawing>
-              <wp:anchor distT="0" distB="0" distL="0" distR="0" simplePos="0" relativeHeight="251579392" behindDoc="0" locked="0" layoutInCell="1" allowOverlap="1" wp14:anchorId="77EADBD5">
+              <wp:anchor distT="0" distB="0" distL="0" distR="0" simplePos="0" relativeHeight="251610112" behindDoc="0" locked="0" layoutInCell="1" allowOverlap="1" wp14:anchorId="77EADBD5">
                 <wp:simplePos x="0" y="0"/>
                 <wp:positionH relativeFrom="column">
                   <wp:posOffset>842010</wp:posOffset>
@@ -4791,7 +4863,7 @@
           </mc:Choice>
           <mc:Fallback>
             <w:pict>
-              <v:rect w14:anchorId="77EADBD5" id="_x0000_s1043" style="position:absolute;margin-left:66.3pt;margin-top:2.8pt;width:122pt;height:19pt;z-index:251579392;visibility:visible;mso-wrap-style:square;mso-wrap-distance-left:0;mso-wrap-distance-top:0;mso-wrap-distance-right:0;mso-wrap-distance-bottom:0;mso-position-horizontal:absolute;mso-position-horizontal-relative:text;mso-position-vertical:absolute;mso-position-vertical-relative:text;v-text-anchor:top" o:gfxdata="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" filled="f" stroked="f">
+              <v:rect w14:anchorId="77EADBD5" id="_x0000_s1043" style="position:absolute;margin-left:66.3pt;margin-top:2.8pt;width:122pt;height:19pt;z-index:251610112;visibility:visible;mso-wrap-style:square;mso-wrap-distance-left:0;mso-wrap-distance-top:0;mso-wrap-distance-right:0;mso-wrap-distance-bottom:0;mso-position-horizontal:absolute;mso-position-horizontal-relative:text;mso-position-vertical:absolute;mso-position-vertical-relative:text;v-text-anchor:top" o:gfxdata="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" filled="f" stroked="f">
                 <v:textbox>
                   <w:txbxContent>
                     <w:p>
@@ -4828,7 +4900,7 @@
         <mc:AlternateContent>
           <mc:Choice Requires="wps">
             <w:drawing>
-              <wp:anchor distT="0" distB="0" distL="0" distR="0" simplePos="0" relativeHeight="251630592" behindDoc="0" locked="0" layoutInCell="1" allowOverlap="1">
+              <wp:anchor distT="0" distB="0" distL="0" distR="0" simplePos="0" relativeHeight="251661312" behindDoc="0" locked="0" layoutInCell="1" allowOverlap="1">
                 <wp:simplePos x="0" y="0"/>
                 <wp:positionH relativeFrom="column">
                   <wp:posOffset>118753</wp:posOffset>
@@ -4906,7 +4978,7 @@
           </mc:Choice>
           <mc:Fallback>
             <w:pict>
-              <v:rect id="Marco31" o:spid="_x0000_s1044" style="position:absolute;margin-left:9.35pt;margin-top:17.1pt;width:122.5pt;height:22.6pt;z-index:251630592;visibility:visible;mso-wrap-style:square;mso-width-percent:0;mso-wrap-distance-left:0;mso-wrap-distance-top:0;mso-wrap-distance-right:0;mso-wrap-distance-bottom:0;mso-position-horizontal:absolute;mso-position-horizontal-relative:text;mso-position-vertical:absolute;mso-position-vertical-relative:text;mso-width-percent:0;mso-width-relative:margin;v-text-anchor:top" o:gfxdata="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" filled="f" stroked="f">
+              <v:rect id="Marco31" o:spid="_x0000_s1044" style="position:absolute;margin-left:9.35pt;margin-top:17.1pt;width:122.5pt;height:22.6pt;z-index:251661312;visibility:visible;mso-wrap-style:square;mso-width-percent:0;mso-wrap-distance-left:0;mso-wrap-distance-top:0;mso-wrap-distance-right:0;mso-wrap-distance-bottom:0;mso-position-horizontal:absolute;mso-position-horizontal-relative:text;mso-position-vertical:absolute;mso-position-vertical-relative:text;mso-width-percent:0;mso-width-relative:margin;v-text-anchor:top" o:gfxdata="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" filled="f" stroked="f">
                 <v:textbox>
                   <w:txbxContent>
                     <w:p>
@@ -4942,7 +5014,7 @@
         <mc:AlternateContent>
           <mc:Choice Requires="wps">
             <w:drawing>
-              <wp:anchor distT="0" distB="0" distL="0" distR="0" simplePos="0" relativeHeight="251653120" behindDoc="0" locked="0" layoutInCell="1" allowOverlap="1" wp14:anchorId="627FDC2C" wp14:editId="5E2E646A">
+              <wp:anchor distT="0" distB="0" distL="0" distR="0" simplePos="0" relativeHeight="251671552" behindDoc="0" locked="0" layoutInCell="1" allowOverlap="1" wp14:anchorId="627FDC2C" wp14:editId="5E2E646A">
                 <wp:simplePos x="0" y="0"/>
                 <wp:positionH relativeFrom="column">
                   <wp:posOffset>2762250</wp:posOffset>
@@ -5252,7 +5324,7 @@
                               </w:rPr>
                               <w:t xml:space="preserve">ail:  </w:t>
                             </w:r>
-                            <w:hyperlink r:id="rId12" w:history="1">
+                            <w:hyperlink r:id="rId13" w:history="1">
                               <w:r>
                                 <w:rPr>
                                   <w:rStyle w:val="Hipervnculo"/>
@@ -5360,7 +5432,7 @@
           </mc:Choice>
           <mc:Fallback>
             <w:pict>
-              <v:rect w14:anchorId="627FDC2C" id="_x0000_s1045" style="position:absolute;margin-left:217.5pt;margin-top:21.75pt;width:280.25pt;height:122.25pt;z-index:251653120;visibility:visible;mso-wrap-style:square;mso-height-percent:0;mso-wrap-distance-left:0;mso-wrap-distance-top:0;mso-wrap-distance-right:0;mso-wrap-distance-bottom:0;mso-position-horizontal:absolute;mso-position-horizontal-relative:text;mso-position-vertical:absolute;mso-position-vertical-relative:text;mso-height-percent:0;mso-height-relative:margin;v-text-anchor:top" o:gfxdata="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" filled="f" stroked="f">
+              <v:rect w14:anchorId="627FDC2C" id="_x0000_s1045" style="position:absolute;margin-left:217.5pt;margin-top:21.75pt;width:280.25pt;height:122.25pt;z-index:251671552;visibility:visible;mso-wrap-style:square;mso-height-percent:0;mso-wrap-distance-left:0;mso-wrap-distance-top:0;mso-wrap-distance-right:0;mso-wrap-distance-bottom:0;mso-position-horizontal:absolute;mso-position-horizontal-relative:text;mso-position-vertical:absolute;mso-position-vertical-relative:text;mso-height-percent:0;mso-height-relative:margin;v-text-anchor:top" o:gfxdata="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" filled="f" stroked="f">
                 <v:textbox>
                   <w:txbxContent>
                     <w:p>
@@ -5629,7 +5701,7 @@
                         </w:rPr>
                         <w:t xml:space="preserve">ail:  </w:t>
                       </w:r>
-                      <w:hyperlink r:id="rId13" w:history="1">
+                      <w:hyperlink r:id="rId14" w:history="1">
                         <w:r>
                           <w:rPr>
                             <w:rStyle w:val="Hipervnculo"/>
@@ -5736,7 +5808,7 @@
         <mc:AlternateContent>
           <mc:Choice Requires="wps">
             <w:drawing>
-              <wp:anchor distT="0" distB="0" distL="0" distR="0" simplePos="0" relativeHeight="251652096" behindDoc="0" locked="0" layoutInCell="1" allowOverlap="1" wp14:anchorId="74C6238A" wp14:editId="704E5898">
+              <wp:anchor distT="0" distB="0" distL="0" distR="0" simplePos="0" relativeHeight="251670528" behindDoc="0" locked="0" layoutInCell="1" allowOverlap="1" wp14:anchorId="74C6238A" wp14:editId="704E5898">
                 <wp:simplePos x="0" y="0"/>
                 <wp:positionH relativeFrom="column">
                   <wp:posOffset>2758440</wp:posOffset>
@@ -5860,7 +5932,7 @@
           </mc:Choice>
           <mc:Fallback>
             <w:pict>
-              <v:rect w14:anchorId="74C6238A" id="_x0000_s1046" style="position:absolute;margin-left:217.2pt;margin-top:408.15pt;width:279.8pt;height:23.1pt;z-index:251652096;visibility:visible;mso-wrap-style:square;mso-wrap-distance-left:0;mso-wrap-distance-top:0;mso-wrap-distance-right:0;mso-wrap-distance-bottom:0;mso-position-horizontal:absolute;mso-position-horizontal-relative:text;mso-position-vertical:absolute;mso-position-vertical-relative:page;v-text-anchor:top" o:gfxdata="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" filled="f" stroked="f">
+              <v:rect w14:anchorId="74C6238A" id="_x0000_s1046" style="position:absolute;margin-left:217.2pt;margin-top:408.15pt;width:279.8pt;height:23.1pt;z-index:251670528;visibility:visible;mso-wrap-style:square;mso-wrap-distance-left:0;mso-wrap-distance-top:0;mso-wrap-distance-right:0;mso-wrap-distance-bottom:0;mso-position-horizontal:absolute;mso-position-horizontal-relative:text;mso-position-vertical:absolute;mso-position-vertical-relative:page;v-text-anchor:top" o:gfxdata="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" filled="f" stroked="f">
                 <v:textbox>
                   <w:txbxContent>
                     <w:p>
@@ -5944,7 +6016,7 @@
           <w:lang w:eastAsia="es-AR"/>
         </w:rPr>
         <w:drawing>
-          <wp:anchor distT="0" distB="0" distL="0" distR="0" simplePos="0" relativeHeight="251584512" behindDoc="0" locked="0" layoutInCell="1" allowOverlap="1">
+          <wp:anchor distT="0" distB="0" distL="0" distR="0" simplePos="0" relativeHeight="251615232" behindDoc="0" locked="0" layoutInCell="1" allowOverlap="1">
             <wp:simplePos x="0" y="0"/>
             <wp:positionH relativeFrom="column">
               <wp:posOffset>-220980</wp:posOffset>
@@ -5969,7 +6041,7 @@
                     </pic:cNvPicPr>
                   </pic:nvPicPr>
                   <pic:blipFill>
-                    <a:blip r:embed="rId14"/>
+                    <a:blip r:embed="rId15"/>
                     <a:stretch>
                       <a:fillRect/>
                     </a:stretch>
@@ -5997,7 +6069,7 @@
         <mc:AlternateContent>
           <mc:Choice Requires="wps">
             <w:drawing>
-              <wp:anchor distT="0" distB="0" distL="0" distR="0" simplePos="0" relativeHeight="251581440" behindDoc="0" locked="0" layoutInCell="1" allowOverlap="1" wp14:anchorId="69DC878A">
+              <wp:anchor distT="0" distB="0" distL="0" distR="0" simplePos="0" relativeHeight="251612160" behindDoc="0" locked="0" layoutInCell="1" allowOverlap="1" wp14:anchorId="69DC878A">
                 <wp:simplePos x="0" y="0"/>
                 <wp:positionH relativeFrom="column">
                   <wp:posOffset>-318135</wp:posOffset>
@@ -6051,7 +6123,7 @@
           </mc:Choice>
           <mc:Fallback>
             <w:pict>
-              <v:oval w14:anchorId="0BC0686C" id="Oval 491" o:spid="_x0000_s1026" style="position:absolute;margin-left:-25.05pt;margin-top:14.95pt;width:31.1pt;height:31.1pt;z-index:251581440;visibility:visible;mso-wrap-style:square;mso-wrap-distance-left:0;mso-wrap-distance-top:0;mso-wrap-distance-right:0;mso-wrap-distance-bottom:0;mso-position-horizontal:absolute;mso-position-horizontal-relative:text;mso-position-vertical:absolute;mso-position-vertical-relative:text;v-text-anchor:top" o:gfxdata="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" filled="f" strokecolor="#272727" strokeweight=".35mm"/>
+              <v:oval w14:anchorId="2F2D0C4E" id="Oval 491" o:spid="_x0000_s1026" style="position:absolute;margin-left:-25.05pt;margin-top:14.95pt;width:31.1pt;height:31.1pt;z-index:251612160;visibility:visible;mso-wrap-style:square;mso-wrap-distance-left:0;mso-wrap-distance-top:0;mso-wrap-distance-right:0;mso-wrap-distance-bottom:0;mso-position-horizontal:absolute;mso-position-horizontal-relative:text;mso-position-vertical:absolute;mso-position-vertical-relative:text;v-text-anchor:top" o:gfxdata="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" filled="f" strokecolor="#272727" strokeweight=".35mm"/>
             </w:pict>
           </mc:Fallback>
         </mc:AlternateContent>
@@ -6069,7 +6141,7 @@
         <mc:AlternateContent>
           <mc:Choice Requires="wps">
             <w:drawing>
-              <wp:anchor distT="0" distB="0" distL="0" distR="0" simplePos="0" relativeHeight="251658240" behindDoc="0" locked="0" layoutInCell="1" allowOverlap="1" wp14:anchorId="7BA0C066" wp14:editId="6101F181">
+              <wp:anchor distT="0" distB="0" distL="0" distR="0" simplePos="0" relativeHeight="251673600" behindDoc="0" locked="0" layoutInCell="1" allowOverlap="1" wp14:anchorId="7BA0C066" wp14:editId="6101F181">
                 <wp:simplePos x="0" y="0"/>
                 <wp:positionH relativeFrom="column">
                   <wp:posOffset>2776640</wp:posOffset>
@@ -6200,7 +6272,7 @@
           </mc:Choice>
           <mc:Fallback>
             <w:pict>
-              <v:rect w14:anchorId="7BA0C066" id="_x0000_s1047" style="position:absolute;margin-left:218.65pt;margin-top:655.45pt;width:280.25pt;height:104.5pt;z-index:251658240;visibility:visible;mso-wrap-style:square;mso-height-percent:0;mso-wrap-distance-left:0;mso-wrap-distance-top:0;mso-wrap-distance-right:0;mso-wrap-distance-bottom:0;mso-position-horizontal:absolute;mso-position-horizontal-relative:text;mso-position-vertical:absolute;mso-position-vertical-relative:page;mso-height-percent:0;mso-height-relative:margin;v-text-anchor:top" o:gfxdata="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" filled="f" stroked="f">
+              <v:rect w14:anchorId="7BA0C066" id="_x0000_s1047" style="position:absolute;margin-left:218.65pt;margin-top:655.45pt;width:280.25pt;height:104.5pt;z-index:251673600;visibility:visible;mso-wrap-style:square;mso-height-percent:0;mso-wrap-distance-left:0;mso-wrap-distance-top:0;mso-wrap-distance-right:0;mso-wrap-distance-bottom:0;mso-position-horizontal:absolute;mso-position-horizontal-relative:text;mso-position-vertical:absolute;mso-position-vertical-relative:page;mso-height-percent:0;mso-height-relative:margin;v-text-anchor:top" o:gfxdata="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" filled="f" stroked="f">
                 <v:textbox>
                   <w:txbxContent>
                     <w:p>
@@ -6301,7 +6373,7 @@
         <mc:AlternateContent>
           <mc:Choice Requires="wps">
             <w:drawing>
-              <wp:anchor distT="0" distB="0" distL="0" distR="0" simplePos="0" relativeHeight="251670528" behindDoc="0" locked="0" layoutInCell="1" allowOverlap="1" wp14:anchorId="17CBF300" wp14:editId="0635F649">
+              <wp:anchor distT="0" distB="0" distL="0" distR="0" simplePos="0" relativeHeight="251675648" behindDoc="0" locked="0" layoutInCell="1" allowOverlap="1" wp14:anchorId="17CBF300" wp14:editId="0635F649">
                 <wp:simplePos x="0" y="0"/>
                 <wp:positionH relativeFrom="column">
                   <wp:posOffset>2767396</wp:posOffset>
@@ -6447,7 +6519,7 @@
           </mc:Choice>
           <mc:Fallback>
             <w:pict>
-              <v:rect w14:anchorId="17CBF300" id="_x0000_s1048" style="position:absolute;margin-left:217.9pt;margin-top:630.6pt;width:287.6pt;height:24.3pt;z-index:251670528;visibility:visible;mso-wrap-style:square;mso-width-percent:0;mso-height-percent:0;mso-wrap-distance-left:0;mso-wrap-distance-top:0;mso-wrap-distance-right:0;mso-wrap-distance-bottom:0;mso-position-horizontal:absolute;mso-position-horizontal-relative:text;mso-position-vertical:absolute;mso-position-vertical-relative:page;mso-width-percent:0;mso-height-percent:0;mso-width-relative:margin;mso-height-relative:margin;v-text-anchor:top" o:gfxdata="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" filled="f" stroked="f">
+              <v:rect w14:anchorId="17CBF300" id="_x0000_s1048" style="position:absolute;margin-left:217.9pt;margin-top:630.6pt;width:287.6pt;height:24.3pt;z-index:251675648;visibility:visible;mso-wrap-style:square;mso-width-percent:0;mso-height-percent:0;mso-wrap-distance-left:0;mso-wrap-distance-top:0;mso-wrap-distance-right:0;mso-wrap-distance-bottom:0;mso-position-horizontal:absolute;mso-position-horizontal-relative:text;mso-position-vertical:absolute;mso-position-vertical-relative:page;mso-width-percent:0;mso-height-percent:0;mso-width-relative:margin;mso-height-relative:margin;v-text-anchor:top" o:gfxdata="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" filled="f" stroked="f">
                 <v:textbox>
                   <w:txbxContent>
                     <w:p>
@@ -6560,7 +6632,7 @@
         <mc:AlternateContent>
           <mc:Choice Requires="wps">
             <w:drawing>
-              <wp:anchor distT="0" distB="0" distL="0" distR="0" simplePos="0" relativeHeight="251628544" behindDoc="0" locked="0" layoutInCell="1" allowOverlap="1" wp14:anchorId="6B8D6A89">
+              <wp:anchor distT="0" distB="0" distL="0" distR="0" simplePos="0" relativeHeight="251659264" behindDoc="0" locked="0" layoutInCell="1" allowOverlap="1" wp14:anchorId="6B8D6A89">
                 <wp:simplePos x="0" y="0"/>
                 <wp:positionH relativeFrom="column">
                   <wp:posOffset>-95003</wp:posOffset>
@@ -6636,7 +6708,7 @@
           </mc:Choice>
           <mc:Fallback>
             <w:pict>
-              <v:rect w14:anchorId="6B8D6A89" id="_x0000_s1049" style="position:absolute;margin-left:-7.5pt;margin-top:195.5pt;width:67.3pt;height:23.1pt;z-index:251628544;visibility:visible;mso-wrap-style:square;mso-width-percent:0;mso-wrap-distance-left:0;mso-wrap-distance-top:0;mso-wrap-distance-right:0;mso-wrap-distance-bottom:0;mso-position-horizontal:absolute;mso-position-horizontal-relative:text;mso-position-vertical:absolute;mso-position-vertical-relative:text;mso-width-percent:0;mso-width-relative:margin;v-text-anchor:top" o:gfxdata="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" filled="f" stroked="f">
+              <v:rect w14:anchorId="6B8D6A89" id="_x0000_s1049" style="position:absolute;margin-left:-7.5pt;margin-top:195.5pt;width:67.3pt;height:23.1pt;z-index:251659264;visibility:visible;mso-wrap-style:square;mso-width-percent:0;mso-wrap-distance-left:0;mso-wrap-distance-top:0;mso-wrap-distance-right:0;mso-wrap-distance-bottom:0;mso-position-horizontal:absolute;mso-position-horizontal-relative:text;mso-position-vertical:absolute;mso-position-vertical-relative:text;mso-width-percent:0;mso-width-relative:margin;v-text-anchor:top" o:gfxdata="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" filled="f" stroked="f">
                 <v:textbox>
                   <w:txbxContent>
                     <w:p>
@@ -6668,7 +6740,7 @@
           <w:lang w:eastAsia="es-AR"/>
         </w:rPr>
         <w:drawing>
-          <wp:anchor distT="0" distB="0" distL="114300" distR="114300" simplePos="0" relativeHeight="251634688" behindDoc="0" locked="0" layoutInCell="1" allowOverlap="1">
+          <wp:anchor distT="0" distB="0" distL="114300" distR="114300" simplePos="0" relativeHeight="251663360" behindDoc="0" locked="0" layoutInCell="1" allowOverlap="1">
             <wp:simplePos x="0" y="0"/>
             <wp:positionH relativeFrom="column">
               <wp:posOffset>-255270</wp:posOffset>
@@ -6691,7 +6763,7 @@
                     <pic:cNvPicPr/>
                   </pic:nvPicPr>
                   <pic:blipFill>
-                    <a:blip r:embed="rId15" cstate="print">
+                    <a:blip r:embed="rId16" cstate="print">
                       <a:extLst>
                         <a:ext uri="{28A0092B-C50C-407E-A947-70E740481C1C}">
                           <a14:useLocalDpi xmlns:a14="http://schemas.microsoft.com/office/drawing/2010/main" val="0"/>
@@ -6731,7 +6803,7 @@
         <mc:AlternateContent>
           <mc:Choice Requires="wps">
             <w:drawing>
-              <wp:anchor distT="0" distB="0" distL="0" distR="0" simplePos="0" relativeHeight="251644928" behindDoc="0" locked="0" layoutInCell="1" allowOverlap="1" wp14:anchorId="7C8DCE96" wp14:editId="673B3E09">
+              <wp:anchor distT="0" distB="0" distL="0" distR="0" simplePos="0" relativeHeight="251665408" behindDoc="0" locked="0" layoutInCell="1" allowOverlap="1" wp14:anchorId="7C8DCE96" wp14:editId="673B3E09">
                 <wp:simplePos x="0" y="0"/>
                 <wp:positionH relativeFrom="column">
                   <wp:posOffset>118753</wp:posOffset>
@@ -6798,7 +6870,7 @@
           </mc:Choice>
           <mc:Fallback>
             <w:pict>
-              <v:rect w14:anchorId="7C8DCE96" id="_x0000_s1050" style="position:absolute;margin-left:9.35pt;margin-top:138.45pt;width:100.05pt;height:22.6pt;z-index:251644928;visibility:visible;mso-wrap-style:square;mso-width-percent:0;mso-wrap-distance-left:0;mso-wrap-distance-top:0;mso-wrap-distance-right:0;mso-wrap-distance-bottom:0;mso-position-horizontal:absolute;mso-position-horizontal-relative:text;mso-position-vertical:absolute;mso-position-vertical-relative:text;mso-width-percent:0;mso-width-relative:margin;v-text-anchor:top" o:gfxdata="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" filled="f" stroked="f">
+              <v:rect w14:anchorId="7C8DCE96" id="_x0000_s1050" style="position:absolute;margin-left:9.35pt;margin-top:138.45pt;width:100.05pt;height:22.6pt;z-index:251665408;visibility:visible;mso-wrap-style:square;mso-width-percent:0;mso-wrap-distance-left:0;mso-wrap-distance-top:0;mso-wrap-distance-right:0;mso-wrap-distance-bottom:0;mso-position-horizontal:absolute;mso-position-horizontal-relative:text;mso-position-vertical:absolute;mso-position-vertical-relative:text;mso-width-percent:0;mso-width-relative:margin;v-text-anchor:top" o:gfxdata="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" filled="f" stroked="f">
                 <v:textbox>
                   <w:txbxContent>
                     <w:p>
@@ -6834,7 +6906,7 @@
         <mc:AlternateContent>
           <mc:Choice Requires="wps">
             <w:drawing>
-              <wp:anchor distT="0" distB="0" distL="0" distR="0" simplePos="0" relativeHeight="251674624" behindDoc="0" locked="0" layoutInCell="1" allowOverlap="1" wp14:anchorId="23063384" wp14:editId="3FF31443">
+              <wp:anchor distT="0" distB="0" distL="0" distR="0" simplePos="0" relativeHeight="251677696" behindDoc="0" locked="0" layoutInCell="1" allowOverlap="1" wp14:anchorId="23063384" wp14:editId="3FF31443">
                 <wp:simplePos x="0" y="0"/>
                 <wp:positionH relativeFrom="column">
                   <wp:posOffset>-352425</wp:posOffset>
@@ -6902,7 +6974,7 @@
           </mc:Choice>
           <mc:Fallback>
             <w:pict>
-              <v:shape w14:anchorId="6C6E1201" id="AutoShape 488" o:spid="_x0000_s1026" style="position:absolute;margin-left:-27.75pt;margin-top:300.8pt;width:181.1pt;height:.15pt;z-index:251674624;visibility:visible;mso-wrap-style:square;mso-wrap-distance-left:0;mso-wrap-distance-top:0;mso-wrap-distance-right:0;mso-wrap-distance-bottom:0;mso-position-horizontal:absolute;mso-position-horizontal-relative:text;mso-position-vertical:absolute;mso-position-vertical-relative:text;v-text-anchor:top" coordsize="21600,21600" o:gfxdata="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" path="m,l21600,21600e" filled="f" strokecolor="#a5a5a5" strokeweight=".35mm">
+              <v:shape w14:anchorId="30244B45" id="AutoShape 488" o:spid="_x0000_s1026" style="position:absolute;margin-left:-27.75pt;margin-top:300.8pt;width:181.1pt;height:.15pt;z-index:251677696;visibility:visible;mso-wrap-style:square;mso-wrap-distance-left:0;mso-wrap-distance-top:0;mso-wrap-distance-right:0;mso-wrap-distance-bottom:0;mso-position-horizontal:absolute;mso-position-horizontal-relative:text;mso-position-vertical:absolute;mso-position-vertical-relative:text;v-text-anchor:top" coordsize="21600,21600" o:gfxdata="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" path="m,l21600,21600e" filled="f" strokecolor="#a5a5a5" strokeweight=".35mm">
                 <v:path arrowok="t"/>
               </v:shape>
             </w:pict>
@@ -6917,7 +6989,7 @@
         <mc:AlternateContent>
           <mc:Choice Requires="wps">
             <w:drawing>
-              <wp:anchor distT="0" distB="0" distL="0" distR="0" simplePos="0" relativeHeight="251672576" behindDoc="0" locked="0" layoutInCell="1" allowOverlap="1" wp14:anchorId="4F2DEF24" wp14:editId="303C0F4C">
+              <wp:anchor distT="0" distB="0" distL="0" distR="0" simplePos="0" relativeHeight="251676672" behindDoc="0" locked="0" layoutInCell="1" allowOverlap="1" wp14:anchorId="4F2DEF24" wp14:editId="303C0F4C">
                 <wp:simplePos x="0" y="0"/>
                 <wp:positionH relativeFrom="column">
                   <wp:posOffset>2580640</wp:posOffset>
@@ -6977,7 +7049,7 @@
           </mc:Choice>
           <mc:Fallback>
             <w:pict>
-              <v:oval w14:anchorId="344EFC28" id="Oval 456" o:spid="_x0000_s1026" style="position:absolute;margin-left:203.2pt;margin-top:209.55pt;width:7.3pt;height:7.3pt;z-index:251672576;visibility:visible;mso-wrap-style:square;mso-width-percent:0;mso-height-percent:0;mso-wrap-distance-left:0;mso-wrap-distance-top:0;mso-wrap-distance-right:0;mso-wrap-distance-bottom:0;mso-position-horizontal:absolute;mso-position-horizontal-relative:text;mso-position-vertical:absolute;mso-position-vertical-relative:text;mso-width-percent:0;mso-height-percent:0;mso-width-relative:margin;mso-height-relative:margin;v-text-anchor:top" o:gfxdata="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" filled="f" strokecolor="#272727" strokeweight=".26mm"/>
+              <v:oval w14:anchorId="46BD40B0" id="Oval 456" o:spid="_x0000_s1026" style="position:absolute;margin-left:203.2pt;margin-top:209.55pt;width:7.3pt;height:7.3pt;z-index:251676672;visibility:visible;mso-wrap-style:square;mso-width-percent:0;mso-height-percent:0;mso-wrap-distance-left:0;mso-wrap-distance-top:0;mso-wrap-distance-right:0;mso-wrap-distance-bottom:0;mso-position-horizontal:absolute;mso-position-horizontal-relative:text;mso-position-vertical:absolute;mso-position-vertical-relative:text;mso-width-percent:0;mso-height-percent:0;mso-width-relative:margin;mso-height-relative:margin;v-text-anchor:top" o:gfxdata="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" filled="f" strokecolor="#272727" strokeweight=".26mm"/>
             </w:pict>
           </mc:Fallback>
         </mc:AlternateContent>
@@ -6990,7 +7062,7 @@
         <mc:AlternateContent>
           <mc:Choice Requires="wps">
             <w:drawing>
-              <wp:anchor distT="0" distB="0" distL="0" distR="0" simplePos="0" relativeHeight="251603968" behindDoc="0" locked="0" layoutInCell="1" allowOverlap="1" wp14:anchorId="14D834E7">
+              <wp:anchor distT="0" distB="0" distL="0" distR="0" simplePos="0" relativeHeight="251636736" behindDoc="0" locked="0" layoutInCell="1" allowOverlap="1" wp14:anchorId="14D834E7">
                 <wp:simplePos x="0" y="0"/>
                 <wp:positionH relativeFrom="column">
                   <wp:posOffset>2584450</wp:posOffset>
@@ -7058,7 +7130,7 @@
           </mc:Choice>
           <mc:Fallback>
             <w:pict>
-              <v:shape w14:anchorId="4B7DFF56" id="AutoShape 449" o:spid="_x0000_s1026" style="position:absolute;margin-left:203.5pt;margin-top:140.1pt;width:315.05pt;height:.15pt;z-index:251603968;visibility:visible;mso-wrap-style:square;mso-wrap-distance-left:0;mso-wrap-distance-top:0;mso-wrap-distance-right:0;mso-wrap-distance-bottom:0;mso-position-horizontal:absolute;mso-position-horizontal-relative:text;mso-position-vertical:absolute;mso-position-vertical-relative:text;v-text-anchor:top" coordsize="21600,21600" o:gfxdata="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" path="m,l21600,21600e" filled="f" strokecolor="#a5a5a5" strokeweight=".35mm">
+              <v:shape w14:anchorId="3D1F8D7E" id="AutoShape 449" o:spid="_x0000_s1026" style="position:absolute;margin-left:203.5pt;margin-top:140.1pt;width:315.05pt;height:.15pt;z-index:251636736;visibility:visible;mso-wrap-style:square;mso-wrap-distance-left:0;mso-wrap-distance-top:0;mso-wrap-distance-right:0;mso-wrap-distance-bottom:0;mso-position-horizontal:absolute;mso-position-horizontal-relative:text;mso-position-vertical:absolute;mso-position-vertical-relative:text;v-text-anchor:top" coordsize="21600,21600" o:gfxdata="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" path="m,l21600,21600e" filled="f" strokecolor="#a5a5a5" strokeweight=".35mm">
                 <v:path arrowok="t"/>
               </v:shape>
             </w:pict>
@@ -7073,7 +7145,7 @@
         <mc:AlternateContent>
           <mc:Choice Requires="wps">
             <w:drawing>
-              <wp:anchor distT="0" distB="0" distL="0" distR="0" simplePos="0" relativeHeight="251651072" behindDoc="0" locked="0" layoutInCell="1" allowOverlap="1" wp14:anchorId="56527459" wp14:editId="34464C4E">
+              <wp:anchor distT="0" distB="0" distL="0" distR="0" simplePos="0" relativeHeight="251669504" behindDoc="0" locked="0" layoutInCell="1" allowOverlap="1" wp14:anchorId="56527459" wp14:editId="34464C4E">
                 <wp:simplePos x="0" y="0"/>
                 <wp:positionH relativeFrom="column">
                   <wp:posOffset>2877185</wp:posOffset>
@@ -7162,7 +7234,7 @@
           </mc:Choice>
           <mc:Fallback>
             <w:pict>
-              <v:rect w14:anchorId="56527459" id="_x0000_s1051" style="position:absolute;margin-left:226.55pt;margin-top:165.3pt;width:94.5pt;height:22.7pt;z-index:251651072;visibility:visible;mso-wrap-style:square;mso-width-percent:0;mso-wrap-distance-left:0;mso-wrap-distance-top:0;mso-wrap-distance-right:0;mso-wrap-distance-bottom:0;mso-position-horizontal:absolute;mso-position-horizontal-relative:text;mso-position-vertical:absolute;mso-position-vertical-relative:text;mso-width-percent:0;mso-width-relative:margin;v-text-anchor:top" o:gfxdata="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" filled="f" stroked="f">
+              <v:rect w14:anchorId="56527459" id="_x0000_s1051" style="position:absolute;margin-left:226.55pt;margin-top:165.3pt;width:94.5pt;height:22.7pt;z-index:251669504;visibility:visible;mso-wrap-style:square;mso-width-percent:0;mso-wrap-distance-left:0;mso-wrap-distance-top:0;mso-wrap-distance-right:0;mso-wrap-distance-bottom:0;mso-position-horizontal:absolute;mso-position-horizontal-relative:text;mso-position-vertical:absolute;mso-position-vertical-relative:text;mso-width-percent:0;mso-width-relative:margin;v-text-anchor:top" o:gfxdata="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" filled="f" stroked="f">
                 <v:textbox>
                   <w:txbxContent>
                     <w:p>
@@ -7218,7 +7290,7 @@
           <w:lang w:eastAsia="es-AR"/>
         </w:rPr>
         <w:drawing>
-          <wp:anchor distT="0" distB="0" distL="0" distR="0" simplePos="0" relativeHeight="251608064" behindDoc="0" locked="0" layoutInCell="1" allowOverlap="1">
+          <wp:anchor distT="0" distB="0" distL="0" distR="0" simplePos="0" relativeHeight="251644928" behindDoc="0" locked="0" layoutInCell="1" allowOverlap="1">
             <wp:simplePos x="0" y="0"/>
             <wp:positionH relativeFrom="column">
               <wp:posOffset>2501265</wp:posOffset>
@@ -7243,7 +7315,7 @@
                     </pic:cNvPicPr>
                   </pic:nvPicPr>
                   <pic:blipFill>
-                    <a:blip r:embed="rId16"/>
+                    <a:blip r:embed="rId17"/>
                     <a:stretch>
                       <a:fillRect/>
                     </a:stretch>
@@ -7271,7 +7343,7 @@
         <mc:AlternateContent>
           <mc:Choice Requires="wps">
             <w:drawing>
-              <wp:anchor distT="0" distB="0" distL="0" distR="0" simplePos="0" relativeHeight="251604992" behindDoc="0" locked="0" layoutInCell="1" allowOverlap="1" wp14:anchorId="58645013">
+              <wp:anchor distT="0" distB="0" distL="0" distR="0" simplePos="0" relativeHeight="251638784" behindDoc="0" locked="0" layoutInCell="1" allowOverlap="1" wp14:anchorId="58645013">
                 <wp:simplePos x="0" y="0"/>
                 <wp:positionH relativeFrom="column">
                   <wp:posOffset>2390140</wp:posOffset>
@@ -7325,7 +7397,7 @@
           </mc:Choice>
           <mc:Fallback>
             <w:pict>
-              <v:oval w14:anchorId="14D5B221" id="Oval 451" o:spid="_x0000_s1026" style="position:absolute;margin-left:188.2pt;margin-top:161.1pt;width:31.1pt;height:31.1pt;z-index:251604992;visibility:visible;mso-wrap-style:square;mso-wrap-distance-left:0;mso-wrap-distance-top:0;mso-wrap-distance-right:0;mso-wrap-distance-bottom:0;mso-position-horizontal:absolute;mso-position-horizontal-relative:text;mso-position-vertical:absolute;mso-position-vertical-relative:text;v-text-anchor:top" o:gfxdata="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" filled="f" strokecolor="#272727" strokeweight=".35mm"/>
+              <v:oval w14:anchorId="21120839" id="Oval 451" o:spid="_x0000_s1026" style="position:absolute;margin-left:188.2pt;margin-top:161.1pt;width:31.1pt;height:31.1pt;z-index:251638784;visibility:visible;mso-wrap-style:square;mso-wrap-distance-left:0;mso-wrap-distance-top:0;mso-wrap-distance-right:0;mso-wrap-distance-bottom:0;mso-position-horizontal:absolute;mso-position-horizontal-relative:text;mso-position-vertical:absolute;mso-position-vertical-relative:text;v-text-anchor:top" o:gfxdata="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" filled="f" strokecolor="#272727" strokeweight=".35mm"/>
             </w:pict>
           </mc:Fallback>
         </mc:AlternateContent>
@@ -7338,7 +7410,7 @@
         <mc:AlternateContent>
           <mc:Choice Requires="wps">
             <w:drawing>
-              <wp:anchor distT="0" distB="0" distL="0" distR="0" simplePos="0" relativeHeight="251629568" behindDoc="0" locked="0" layoutInCell="1" allowOverlap="1" wp14:anchorId="5ECA8B58">
+              <wp:anchor distT="0" distB="0" distL="0" distR="0" simplePos="0" relativeHeight="251660288" behindDoc="0" locked="0" layoutInCell="1" allowOverlap="1" wp14:anchorId="5ECA8B58">
                 <wp:simplePos x="0" y="0"/>
                 <wp:positionH relativeFrom="column">
                   <wp:posOffset>760095</wp:posOffset>
@@ -7415,7 +7487,7 @@
           </mc:Choice>
           <mc:Fallback>
             <w:pict>
-              <v:rect w14:anchorId="5ECA8B58" id="_x0000_s1052" style="position:absolute;margin-left:59.85pt;margin-top:195.1pt;width:60.75pt;height:23.1pt;z-index:251629568;visibility:visible;mso-wrap-style:square;mso-width-percent:0;mso-wrap-distance-left:0;mso-wrap-distance-top:0;mso-wrap-distance-right:0;mso-wrap-distance-bottom:0;mso-position-horizontal:absolute;mso-position-horizontal-relative:text;mso-position-vertical:absolute;mso-position-vertical-relative:text;mso-width-percent:0;mso-width-relative:margin;v-text-anchor:top" o:gfxdata="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" filled="f" stroked="f">
+              <v:rect w14:anchorId="5ECA8B58" id="_x0000_s1052" style="position:absolute;margin-left:59.85pt;margin-top:195.1pt;width:60.75pt;height:23.1pt;z-index:251660288;visibility:visible;mso-wrap-style:square;mso-width-percent:0;mso-wrap-distance-left:0;mso-wrap-distance-top:0;mso-wrap-distance-right:0;mso-wrap-distance-bottom:0;mso-position-horizontal:absolute;mso-position-horizontal-relative:text;mso-position-vertical:absolute;mso-position-vertical-relative:text;mso-width-percent:0;mso-width-relative:margin;v-text-anchor:top" o:gfxdata="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" filled="f" stroked="f">
                 <v:textbox>
                   <w:txbxContent>
                     <w:p>
@@ -7450,7 +7522,7 @@
         <mc:AlternateContent>
           <mc:Choice Requires="wps">
             <w:drawing>
-              <wp:anchor distT="0" distB="0" distL="0" distR="0" simplePos="0" relativeHeight="251623424" behindDoc="0" locked="0" layoutInCell="1" allowOverlap="1" wp14:anchorId="3ADC6650">
+              <wp:anchor distT="0" distB="0" distL="0" distR="0" simplePos="0" relativeHeight="251656192" behindDoc="0" locked="0" layoutInCell="1" allowOverlap="1" wp14:anchorId="3ADC6650">
                 <wp:simplePos x="0" y="0"/>
                 <wp:positionH relativeFrom="column">
                   <wp:posOffset>762000</wp:posOffset>
@@ -7527,7 +7599,7 @@
           </mc:Choice>
           <mc:Fallback>
             <w:pict>
-              <v:rect w14:anchorId="3ADC6650" id="_x0000_s1053" style="position:absolute;margin-left:60pt;margin-top:607.5pt;width:43.5pt;height:23.1pt;z-index:251623424;visibility:visible;mso-wrap-style:square;mso-width-percent:0;mso-wrap-distance-left:0;mso-wrap-distance-top:0;mso-wrap-distance-right:0;mso-wrap-distance-bottom:0;mso-position-horizontal:absolute;mso-position-horizontal-relative:text;mso-position-vertical:absolute;mso-position-vertical-relative:page;mso-width-percent:0;mso-width-relative:margin;v-text-anchor:top" o:gfxdata="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" filled="f" stroked="f">
+              <v:rect w14:anchorId="3ADC6650" id="_x0000_s1053" style="position:absolute;margin-left:60pt;margin-top:607.5pt;width:43.5pt;height:23.1pt;z-index:251656192;visibility:visible;mso-wrap-style:square;mso-width-percent:0;mso-wrap-distance-left:0;mso-wrap-distance-top:0;mso-wrap-distance-right:0;mso-wrap-distance-bottom:0;mso-position-horizontal:absolute;mso-position-horizontal-relative:text;mso-position-vertical:absolute;mso-position-vertical-relative:page;mso-width-percent:0;mso-width-relative:margin;v-text-anchor:top" o:gfxdata="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" filled="f" stroked="f">
                 <v:textbox>
                   <w:txbxContent>
                     <w:p>
@@ -7563,7 +7635,7 @@
         <mc:AlternateContent>
           <mc:Choice Requires="wps">
             <w:drawing>
-              <wp:anchor distT="0" distB="0" distL="0" distR="0" simplePos="0" relativeHeight="251606016" behindDoc="0" locked="0" layoutInCell="1" allowOverlap="1" wp14:anchorId="194094DA">
+              <wp:anchor distT="0" distB="0" distL="0" distR="0" simplePos="0" relativeHeight="251640832" behindDoc="0" locked="0" layoutInCell="1" allowOverlap="1" wp14:anchorId="194094DA">
                 <wp:simplePos x="0" y="0"/>
                 <wp:positionH relativeFrom="column">
                   <wp:posOffset>-192405</wp:posOffset>
@@ -7623,7 +7695,7 @@
           </mc:Choice>
           <mc:Fallback>
             <w:pict>
-              <v:oval w14:anchorId="436180F9" id="Oval 456" o:spid="_x0000_s1026" style="position:absolute;margin-left:-15.15pt;margin-top:200.6pt;width:7.3pt;height:7.3pt;z-index:251606016;visibility:visible;mso-wrap-style:square;mso-width-percent:0;mso-height-percent:0;mso-wrap-distance-left:0;mso-wrap-distance-top:0;mso-wrap-distance-right:0;mso-wrap-distance-bottom:0;mso-position-horizontal:absolute;mso-position-horizontal-relative:text;mso-position-vertical:absolute;mso-position-vertical-relative:text;mso-width-percent:0;mso-height-percent:0;mso-width-relative:margin;mso-height-relative:margin;v-text-anchor:top" o:gfxdata="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" filled="f" strokecolor="#272727" strokeweight=".26mm"/>
+              <v:oval w14:anchorId="03E8D15C" id="Oval 456" o:spid="_x0000_s1026" style="position:absolute;margin-left:-15.15pt;margin-top:200.6pt;width:7.3pt;height:7.3pt;z-index:251640832;visibility:visible;mso-wrap-style:square;mso-width-percent:0;mso-height-percent:0;mso-wrap-distance-left:0;mso-wrap-distance-top:0;mso-wrap-distance-right:0;mso-wrap-distance-bottom:0;mso-position-horizontal:absolute;mso-position-horizontal-relative:text;mso-position-vertical:absolute;mso-position-vertical-relative:text;mso-width-percent:0;mso-height-percent:0;mso-width-relative:margin;mso-height-relative:margin;v-text-anchor:top" o:gfxdata="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" filled="f" strokecolor="#272727" strokeweight=".26mm"/>
             </w:pict>
           </mc:Fallback>
         </mc:AlternateContent>
@@ -7636,7 +7708,7 @@
         <mc:AlternateContent>
           <mc:Choice Requires="wps">
             <w:drawing>
-              <wp:anchor distT="0" distB="0" distL="0" distR="0" simplePos="0" relativeHeight="251645952" behindDoc="0" locked="0" layoutInCell="1" allowOverlap="1" wp14:anchorId="23058893" wp14:editId="265537B6">
+              <wp:anchor distT="0" distB="0" distL="0" distR="0" simplePos="0" relativeHeight="251666432" behindDoc="0" locked="0" layoutInCell="1" allowOverlap="1" wp14:anchorId="23058893" wp14:editId="265537B6">
                 <wp:simplePos x="0" y="0"/>
                 <wp:positionH relativeFrom="column">
                   <wp:posOffset>-190500</wp:posOffset>
@@ -7690,7 +7762,7 @@
           </mc:Choice>
           <mc:Fallback>
             <w:pict>
-              <v:oval w14:anchorId="0CBC322C" id="Oval 472" o:spid="_x0000_s1026" style="position:absolute;margin-left:-15pt;margin-top:183.95pt;width:7.3pt;height:7.3pt;z-index:251645952;visibility:visible;mso-wrap-style:square;mso-wrap-distance-left:0;mso-wrap-distance-top:0;mso-wrap-distance-right:0;mso-wrap-distance-bottom:0;mso-position-horizontal:absolute;mso-position-horizontal-relative:text;mso-position-vertical:absolute;mso-position-vertical-relative:text;v-text-anchor:top" o:gfxdata="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" filled="f" strokecolor="#272727" strokeweight=".26mm"/>
+              <v:oval w14:anchorId="7C8CAA70" id="Oval 472" o:spid="_x0000_s1026" style="position:absolute;margin-left:-15pt;margin-top:183.95pt;width:7.3pt;height:7.3pt;z-index:251666432;visibility:visible;mso-wrap-style:square;mso-wrap-distance-left:0;mso-wrap-distance-top:0;mso-wrap-distance-right:0;mso-wrap-distance-bottom:0;mso-position-horizontal:absolute;mso-position-horizontal-relative:text;mso-position-vertical:absolute;mso-position-vertical-relative:text;v-text-anchor:top" o:gfxdata="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" filled="f" strokecolor="#272727" strokeweight=".26mm"/>
             </w:pict>
           </mc:Fallback>
         </mc:AlternateContent>
@@ -7703,7 +7775,7 @@
         <mc:AlternateContent>
           <mc:Choice Requires="wps">
             <w:drawing>
-              <wp:anchor distT="0" distB="0" distL="0" distR="0" simplePos="0" relativeHeight="251615232" behindDoc="0" locked="0" layoutInCell="1" allowOverlap="1" wp14:anchorId="2B3CFA63">
+              <wp:anchor distT="0" distB="0" distL="0" distR="0" simplePos="0" relativeHeight="251652096" behindDoc="0" locked="0" layoutInCell="1" allowOverlap="1" wp14:anchorId="2B3CFA63">
                 <wp:simplePos x="0" y="0"/>
                 <wp:positionH relativeFrom="column">
                   <wp:posOffset>-97155</wp:posOffset>
@@ -7780,7 +7852,7 @@
           </mc:Choice>
           <mc:Fallback>
             <w:pict>
-              <v:rect w14:anchorId="2B3CFA63" id="_x0000_s1054" style="position:absolute;margin-left:-7.65pt;margin-top:606pt;width:58.5pt;height:23.1pt;z-index:251615232;visibility:visible;mso-wrap-style:square;mso-width-percent:0;mso-wrap-distance-left:0;mso-wrap-distance-top:0;mso-wrap-distance-right:0;mso-wrap-distance-bottom:0;mso-position-horizontal:absolute;mso-position-horizontal-relative:text;mso-position-vertical:absolute;mso-position-vertical-relative:page;mso-width-percent:0;mso-width-relative:margin;v-text-anchor:top" o:gfxdata="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" filled="f" stroked="f">
+              <v:rect w14:anchorId="2B3CFA63" id="_x0000_s1054" style="position:absolute;margin-left:-7.65pt;margin-top:606pt;width:58.5pt;height:23.1pt;z-index:251652096;visibility:visible;mso-wrap-style:square;mso-width-percent:0;mso-wrap-distance-left:0;mso-wrap-distance-top:0;mso-wrap-distance-right:0;mso-wrap-distance-bottom:0;mso-position-horizontal:absolute;mso-position-horizontal-relative:text;mso-position-vertical:absolute;mso-position-vertical-relative:page;mso-width-percent:0;mso-width-relative:margin;v-text-anchor:top" o:gfxdata="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" filled="f" stroked="f">
                 <v:textbox>
                   <w:txbxContent>
                     <w:p>
@@ -7816,7 +7888,7 @@
         <mc:AlternateContent>
           <mc:Choice Requires="wps">
             <w:drawing>
-              <wp:anchor distT="0" distB="0" distL="0" distR="0" simplePos="0" relativeHeight="251705344" behindDoc="0" locked="0" layoutInCell="1" allowOverlap="1" wp14:anchorId="62B6B501">
+              <wp:anchor distT="0" distB="0" distL="0" distR="0" simplePos="0" relativeHeight="251692032" behindDoc="0" locked="0" layoutInCell="1" allowOverlap="1" wp14:anchorId="62B6B501">
                 <wp:simplePos x="0" y="0"/>
                 <wp:positionH relativeFrom="column">
                   <wp:posOffset>-316865</wp:posOffset>
@@ -7870,7 +7942,7 @@
           </mc:Choice>
           <mc:Fallback>
             <w:pict>
-              <v:oval w14:anchorId="1121684C" id="Oval 464" o:spid="_x0000_s1026" style="position:absolute;margin-left:-24.95pt;margin-top:134.25pt;width:31.1pt;height:31.1pt;z-index:251705344;visibility:visible;mso-wrap-style:square;mso-wrap-distance-left:0;mso-wrap-distance-top:0;mso-wrap-distance-right:0;mso-wrap-distance-bottom:0;mso-position-horizontal:absolute;mso-position-horizontal-relative:text;mso-position-vertical:absolute;mso-position-vertical-relative:text;v-text-anchor:top" o:gfxdata="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" filled="f" strokecolor="#272727" strokeweight=".35mm"/>
+              <v:oval w14:anchorId="340346FA" id="Oval 464" o:spid="_x0000_s1026" style="position:absolute;margin-left:-24.95pt;margin-top:134.25pt;width:31.1pt;height:31.1pt;z-index:251692032;visibility:visible;mso-wrap-style:square;mso-wrap-distance-left:0;mso-wrap-distance-top:0;mso-wrap-distance-right:0;mso-wrap-distance-bottom:0;mso-position-horizontal:absolute;mso-position-horizontal-relative:text;mso-position-vertical:absolute;mso-position-vertical-relative:text;v-text-anchor:top" o:gfxdata="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" filled="f" strokecolor="#272727" strokeweight=".35mm"/>
             </w:pict>
           </mc:Fallback>
         </mc:AlternateContent>
@@ -7883,7 +7955,7 @@
         <mc:AlternateContent>
           <mc:Choice Requires="wps">
             <w:drawing>
-              <wp:anchor distT="0" distB="0" distL="0" distR="0" simplePos="0" relativeHeight="251585536" behindDoc="0" locked="0" layoutInCell="1" allowOverlap="1">
+              <wp:anchor distT="0" distB="0" distL="0" distR="0" simplePos="0" relativeHeight="251616256" behindDoc="0" locked="0" layoutInCell="1" allowOverlap="1">
                 <wp:simplePos x="0" y="0"/>
                 <wp:positionH relativeFrom="column">
                   <wp:posOffset>-362585</wp:posOffset>
@@ -7951,7 +8023,7 @@
           </mc:Choice>
           <mc:Fallback>
             <w:pict>
-              <v:shape w14:anchorId="1429F97E" id="AutoShape 504" o:spid="_x0000_s1026" style="position:absolute;margin-left:-28.55pt;margin-top:112.65pt;width:181.55pt;height:.25pt;z-index:251585536;visibility:visible;mso-wrap-style:square;mso-wrap-distance-left:0;mso-wrap-distance-top:0;mso-wrap-distance-right:0;mso-wrap-distance-bottom:0;mso-position-horizontal:absolute;mso-position-horizontal-relative:text;mso-position-vertical:absolute;mso-position-vertical-relative:text;v-text-anchor:top" coordsize="21600,21600" o:gfxdata="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" path="m,l21600,21600e" filled="f" strokecolor="#a5a5a5" strokeweight=".35mm">
+              <v:shape w14:anchorId="2A97991C" id="AutoShape 504" o:spid="_x0000_s1026" style="position:absolute;margin-left:-28.55pt;margin-top:112.65pt;width:181.55pt;height:.25pt;z-index:251616256;visibility:visible;mso-wrap-style:square;mso-wrap-distance-left:0;mso-wrap-distance-top:0;mso-wrap-distance-right:0;mso-wrap-distance-bottom:0;mso-position-horizontal:absolute;mso-position-horizontal-relative:text;mso-position-vertical:absolute;mso-position-vertical-relative:text;v-text-anchor:top" coordsize="21600,21600" o:gfxdata="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" path="m,l21600,21600e" filled="f" strokecolor="#a5a5a5" strokeweight=".35mm">
                 <v:path arrowok="t"/>
               </v:shape>
             </w:pict>
@@ -7966,7 +8038,7 @@
         <mc:AlternateContent>
           <mc:Choice Requires="wps">
             <w:drawing>
-              <wp:anchor distT="0" distB="0" distL="0" distR="0" simplePos="0" relativeHeight="251710464" behindDoc="0" locked="0" layoutInCell="1" allowOverlap="1" wp14:anchorId="48DE182C" wp14:editId="0B521F30">
+              <wp:anchor distT="0" distB="0" distL="0" distR="0" simplePos="0" relativeHeight="251702272" behindDoc="0" locked="0" layoutInCell="1" allowOverlap="1" wp14:anchorId="48DE182C" wp14:editId="0B521F30">
                 <wp:simplePos x="0" y="0"/>
                 <wp:positionH relativeFrom="column">
                   <wp:posOffset>462280</wp:posOffset>
@@ -8029,7 +8101,7 @@
           </mc:Choice>
           <mc:Fallback>
             <w:pict>
-              <v:rect w14:anchorId="48DE182C" id="Marco44" o:spid="_x0000_s1055" style="position:absolute;margin-left:36.4pt;margin-top:86.85pt;width:136.3pt;height:19pt;z-index:251710464;visibility:visible;mso-wrap-style:square;mso-wrap-distance-left:0;mso-wrap-distance-top:0;mso-wrap-distance-right:0;mso-wrap-distance-bottom:0;mso-position-horizontal:absolute;mso-position-horizontal-relative:text;mso-position-vertical:absolute;mso-position-vertical-relative:text;v-text-anchor:top" o:gfxdata="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" filled="f" stroked="f">
+              <v:rect w14:anchorId="48DE182C" id="Marco44" o:spid="_x0000_s1055" style="position:absolute;margin-left:36.4pt;margin-top:86.85pt;width:136.3pt;height:19pt;z-index:251702272;visibility:visible;mso-wrap-style:square;mso-wrap-distance-left:0;mso-wrap-distance-top:0;mso-wrap-distance-right:0;mso-wrap-distance-bottom:0;mso-position-horizontal:absolute;mso-position-horizontal-relative:text;mso-position-vertical:absolute;mso-position-vertical-relative:text;v-text-anchor:top" o:gfxdata="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" filled="f" stroked="f">
                 <v:textbox>
                   <w:txbxContent>
                     <w:p>
@@ -8064,7 +8136,7 @@
         <mc:AlternateContent>
           <mc:Choice Requires="wps">
             <w:drawing>
-              <wp:anchor distT="0" distB="0" distL="0" distR="0" simplePos="0" relativeHeight="251708416" behindDoc="0" locked="0" layoutInCell="1" allowOverlap="1">
+              <wp:anchor distT="0" distB="0" distL="0" distR="0" simplePos="0" relativeHeight="251698176" behindDoc="0" locked="0" layoutInCell="1" allowOverlap="1">
                 <wp:simplePos x="0" y="0"/>
                 <wp:positionH relativeFrom="column">
                   <wp:posOffset>469265</wp:posOffset>
@@ -8138,7 +8210,7 @@
           </mc:Choice>
           <mc:Fallback>
             <w:pict>
-              <v:rect id="_x0000_s1056" style="position:absolute;margin-left:36.95pt;margin-top:77.65pt;width:136.3pt;height:19pt;z-index:251708416;visibility:visible;mso-wrap-style:square;mso-wrap-distance-left:0;mso-wrap-distance-top:0;mso-wrap-distance-right:0;mso-wrap-distance-bottom:0;mso-position-horizontal:absolute;mso-position-horizontal-relative:text;mso-position-vertical:absolute;mso-position-vertical-relative:text;v-text-anchor:top" o:gfxdata="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" filled="f" stroked="f">
+              <v:rect id="_x0000_s1056" style="position:absolute;margin-left:36.95pt;margin-top:77.65pt;width:136.3pt;height:19pt;z-index:251698176;visibility:visible;mso-wrap-style:square;mso-wrap-distance-left:0;mso-wrap-distance-top:0;mso-wrap-distance-right:0;mso-wrap-distance-bottom:0;mso-position-horizontal:absolute;mso-position-horizontal-relative:text;mso-position-vertical:absolute;mso-position-vertical-relative:text;v-text-anchor:top" o:gfxdata="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" filled="f" stroked="f">
                 <v:textbox>
                   <w:txbxContent>
                     <w:p>
@@ -8173,7 +8245,7 @@
         <mc:AlternateContent>
           <mc:Choice Requires="wps">
             <w:drawing>
-              <wp:anchor distT="0" distB="0" distL="0" distR="0" simplePos="0" relativeHeight="251583488" behindDoc="0" locked="0" layoutInCell="1" allowOverlap="1" wp14:anchorId="6120B269">
+              <wp:anchor distT="0" distB="0" distL="0" distR="0" simplePos="0" relativeHeight="251614208" behindDoc="0" locked="0" layoutInCell="1" allowOverlap="1" wp14:anchorId="6120B269">
                 <wp:simplePos x="0" y="0"/>
                 <wp:positionH relativeFrom="column">
                   <wp:posOffset>-267970</wp:posOffset>
@@ -8251,7 +8323,7 @@
           </mc:Choice>
           <mc:Fallback>
             <w:pict>
-              <v:rect w14:anchorId="6120B269" id="_x0000_s1057" style="position:absolute;margin-left:-21.1pt;margin-top:490.65pt;width:67.5pt;height:18.95pt;z-index:251583488;visibility:visible;mso-wrap-style:square;mso-width-percent:0;mso-wrap-distance-left:0;mso-wrap-distance-top:0;mso-wrap-distance-right:0;mso-wrap-distance-bottom:0;mso-position-horizontal:absolute;mso-position-horizontal-relative:text;mso-position-vertical:absolute;mso-position-vertical-relative:page;mso-width-percent:0;mso-width-relative:margin;v-text-anchor:top" o:gfxdata="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" filled="f" stroked="f">
+              <v:rect w14:anchorId="6120B269" id="_x0000_s1057" style="position:absolute;margin-left:-21.1pt;margin-top:490.65pt;width:67.5pt;height:18.95pt;z-index:251614208;visibility:visible;mso-wrap-style:square;mso-width-percent:0;mso-wrap-distance-left:0;mso-wrap-distance-top:0;mso-wrap-distance-right:0;mso-wrap-distance-bottom:0;mso-position-horizontal:absolute;mso-position-horizontal-relative:text;mso-position-vertical:absolute;mso-position-vertical-relative:page;mso-width-percent:0;mso-width-relative:margin;v-text-anchor:top" o:gfxdata="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" filled="f" stroked="f">
                 <v:textbox>
                   <w:txbxContent>
                     <w:p>
@@ -8288,7 +8360,7 @@
         <mc:AlternateContent>
           <mc:Choice Requires="wps">
             <w:drawing>
-              <wp:anchor distT="0" distB="0" distL="0" distR="0" simplePos="0" relativeHeight="251707392" behindDoc="0" locked="0" layoutInCell="1" allowOverlap="1">
+              <wp:anchor distT="0" distB="0" distL="0" distR="0" simplePos="0" relativeHeight="251696128" behindDoc="0" locked="0" layoutInCell="1" allowOverlap="1">
                 <wp:simplePos x="0" y="0"/>
                 <wp:positionH relativeFrom="column">
                   <wp:posOffset>459105</wp:posOffset>
@@ -8365,7 +8437,7 @@
           </mc:Choice>
           <mc:Fallback>
             <w:pict>
-              <v:rect id="Marco39" o:spid="_x0000_s1058" style="position:absolute;margin-left:36.15pt;margin-top:62.4pt;width:82.5pt;height:19pt;z-index:251707392;visibility:visible;mso-wrap-style:square;mso-width-percent:0;mso-wrap-distance-left:0;mso-wrap-distance-top:0;mso-wrap-distance-right:0;mso-wrap-distance-bottom:0;mso-position-horizontal:absolute;mso-position-horizontal-relative:text;mso-position-vertical:absolute;mso-position-vertical-relative:text;mso-width-percent:0;mso-width-relative:margin;v-text-anchor:top" o:gfxdata="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" filled="f" stroked="f">
+              <v:rect id="Marco39" o:spid="_x0000_s1058" style="position:absolute;margin-left:36.15pt;margin-top:62.4pt;width:82.5pt;height:19pt;z-index:251696128;visibility:visible;mso-wrap-style:square;mso-width-percent:0;mso-wrap-distance-left:0;mso-wrap-distance-top:0;mso-wrap-distance-right:0;mso-wrap-distance-bottom:0;mso-position-horizontal:absolute;mso-position-horizontal-relative:text;mso-position-vertical:absolute;mso-position-vertical-relative:text;mso-width-percent:0;mso-width-relative:margin;v-text-anchor:top" o:gfxdata="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" filled="f" stroked="f">
                 <v:textbox>
                   <w:txbxContent>
                     <w:p>
@@ -8400,7 +8472,7 @@
         <mc:AlternateContent>
           <mc:Choice Requires="wps">
             <w:drawing>
-              <wp:anchor distT="0" distB="0" distL="0" distR="0" simplePos="0" relativeHeight="251709440" behindDoc="0" locked="0" layoutInCell="1" allowOverlap="1">
+              <wp:anchor distT="0" distB="0" distL="0" distR="0" simplePos="0" relativeHeight="251700224" behindDoc="0" locked="0" layoutInCell="1" allowOverlap="1">
                 <wp:simplePos x="0" y="0"/>
                 <wp:positionH relativeFrom="column">
                   <wp:posOffset>-285750</wp:posOffset>
@@ -8476,7 +8548,7 @@
           </mc:Choice>
           <mc:Fallback>
             <w:pict>
-              <v:rect id="Marco45" o:spid="_x0000_s1059" style="position:absolute;margin-left:-22.5pt;margin-top:504.2pt;width:53.25pt;height:19pt;z-index:251709440;visibility:visible;mso-wrap-style:square;mso-width-percent:0;mso-wrap-distance-left:0;mso-wrap-distance-top:0;mso-wrap-distance-right:0;mso-wrap-distance-bottom:0;mso-position-horizontal:absolute;mso-position-horizontal-relative:text;mso-position-vertical:absolute;mso-position-vertical-relative:page;mso-width-percent:0;mso-width-relative:margin;v-text-anchor:top" o:gfxdata="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" filled="f" stroked="f">
+              <v:rect id="Marco45" o:spid="_x0000_s1059" style="position:absolute;margin-left:-22.5pt;margin-top:504.2pt;width:53.25pt;height:19pt;z-index:251700224;visibility:visible;mso-wrap-style:square;mso-width-percent:0;mso-wrap-distance-left:0;mso-wrap-distance-top:0;mso-wrap-distance-right:0;mso-wrap-distance-bottom:0;mso-position-horizontal:absolute;mso-position-horizontal-relative:text;mso-position-vertical:absolute;mso-position-vertical-relative:page;mso-width-percent:0;mso-width-relative:margin;v-text-anchor:top" o:gfxdata="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" filled="f" stroked="f">
                 <v:textbox>
                   <w:txbxContent>
                     <w:p>
@@ -8511,7 +8583,7 @@
         <mc:AlternateContent>
           <mc:Choice Requires="wps">
             <w:drawing>
-              <wp:anchor distT="0" distB="0" distL="0" distR="0" simplePos="0" relativeHeight="251582464" behindDoc="0" locked="0" layoutInCell="1" allowOverlap="1" wp14:anchorId="4C48A075">
+              <wp:anchor distT="0" distB="0" distL="0" distR="0" simplePos="0" relativeHeight="251613184" behindDoc="0" locked="0" layoutInCell="1" allowOverlap="1" wp14:anchorId="4C48A075">
                 <wp:simplePos x="0" y="0"/>
                 <wp:positionH relativeFrom="column">
                   <wp:posOffset>-288290</wp:posOffset>
@@ -8586,7 +8658,7 @@
           </mc:Choice>
           <mc:Fallback>
             <w:pict>
-              <v:rect w14:anchorId="4C48A075" id="_x0000_s1060" style="position:absolute;margin-left:-22.7pt;margin-top:463.6pt;width:74.4pt;height:19pt;z-index:251582464;visibility:visible;mso-wrap-style:square;mso-wrap-distance-left:0;mso-wrap-distance-top:0;mso-wrap-distance-right:0;mso-wrap-distance-bottom:0;mso-position-horizontal:absolute;mso-position-horizontal-relative:text;mso-position-vertical:absolute;mso-position-vertical-relative:page;v-text-anchor:top" o:gfxdata="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" filled="f" stroked="f">
+              <v:rect w14:anchorId="4C48A075" id="_x0000_s1060" style="position:absolute;margin-left:-22.7pt;margin-top:463.6pt;width:74.4pt;height:19pt;z-index:251613184;visibility:visible;mso-wrap-style:square;mso-wrap-distance-left:0;mso-wrap-distance-top:0;mso-wrap-distance-right:0;mso-wrap-distance-bottom:0;mso-position-horizontal:absolute;mso-position-horizontal-relative:text;mso-position-vertical:absolute;mso-position-vertical-relative:page;v-text-anchor:top" o:gfxdata="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" filled="f" stroked="f">
                 <v:textbox>
                   <w:txbxContent>
                     <w:p>
@@ -8623,7 +8695,7 @@
         <mc:AlternateContent>
           <mc:Choice Requires="wps">
             <w:drawing>
-              <wp:anchor distT="0" distB="0" distL="0" distR="0" simplePos="0" relativeHeight="251706368" behindDoc="0" locked="0" layoutInCell="1" allowOverlap="1">
+              <wp:anchor distT="0" distB="0" distL="0" distR="0" simplePos="0" relativeHeight="251694080" behindDoc="0" locked="0" layoutInCell="1" allowOverlap="1">
                 <wp:simplePos x="0" y="0"/>
                 <wp:positionH relativeFrom="column">
                   <wp:posOffset>468630</wp:posOffset>
@@ -8700,7 +8772,7 @@
           </mc:Choice>
           <mc:Fallback>
             <w:pict>
-              <v:rect id="Marco37" o:spid="_x0000_s1061" style="position:absolute;margin-left:36.9pt;margin-top:36.1pt;width:122pt;height:33.75pt;z-index:251706368;visibility:visible;mso-wrap-style:square;mso-height-percent:0;mso-wrap-distance-left:0;mso-wrap-distance-top:0;mso-wrap-distance-right:0;mso-wrap-distance-bottom:0;mso-position-horizontal:absolute;mso-position-horizontal-relative:text;mso-position-vertical:absolute;mso-position-vertical-relative:text;mso-height-percent:0;mso-height-relative:margin;v-text-anchor:top" o:gfxdata="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" filled="f" stroked="f">
+              <v:rect id="Marco37" o:spid="_x0000_s1061" style="position:absolute;margin-left:36.9pt;margin-top:36.1pt;width:122pt;height:33.75pt;z-index:251694080;visibility:visible;mso-wrap-style:square;mso-height-percent:0;mso-wrap-distance-left:0;mso-wrap-distance-top:0;mso-wrap-distance-right:0;mso-wrap-distance-bottom:0;mso-position-horizontal:absolute;mso-position-horizontal-relative:text;mso-position-vertical:absolute;mso-position-vertical-relative:text;mso-height-percent:0;mso-height-relative:margin;v-text-anchor:top" o:gfxdata="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" filled="f" stroked="f">
                 <v:textbox>
                   <w:txbxContent>
                     <w:p>
@@ -8741,7 +8813,7 @@
         <mc:AlternateContent>
           <mc:Choice Requires="wps">
             <w:drawing>
-              <wp:anchor distT="0" distB="0" distL="0" distR="0" simplePos="0" relativeHeight="251619328" behindDoc="0" locked="0" layoutInCell="1" allowOverlap="1" wp14:anchorId="060F200E" wp14:editId="0D4D7ACD">
+              <wp:anchor distT="0" distB="0" distL="0" distR="0" simplePos="0" relativeHeight="251653120" behindDoc="0" locked="0" layoutInCell="1" allowOverlap="1" wp14:anchorId="060F200E" wp14:editId="0D4D7ACD">
                 <wp:simplePos x="0" y="0"/>
                 <wp:positionH relativeFrom="column">
                   <wp:posOffset>2772410</wp:posOffset>
@@ -8982,7 +9054,7 @@
                               </w:rPr>
                               <w:t xml:space="preserve"> </w:t>
                             </w:r>
-                            <w:hyperlink r:id="rId17" w:history="1">
+                            <w:hyperlink r:id="rId18" w:history="1">
                               <w:r>
                                 <w:rPr>
                                   <w:rStyle w:val="Hipervnculo"/>
@@ -9038,7 +9110,7 @@
           </mc:Choice>
           <mc:Fallback>
             <w:pict>
-              <v:rect w14:anchorId="060F200E" id="_x0000_s1062" style="position:absolute;margin-left:218.3pt;margin-top:-15.75pt;width:280.25pt;height:171.75pt;z-index:251619328;visibility:visible;mso-wrap-style:square;mso-height-percent:0;mso-wrap-distance-left:0;mso-wrap-distance-top:0;mso-wrap-distance-right:0;mso-wrap-distance-bottom:0;mso-position-horizontal:absolute;mso-position-horizontal-relative:text;mso-position-vertical:absolute;mso-position-vertical-relative:text;mso-height-percent:0;mso-height-relative:margin;v-text-anchor:top" o:gfxdata="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" filled="f" stroked="f">
+              <v:rect w14:anchorId="060F200E" id="_x0000_s1062" style="position:absolute;margin-left:218.3pt;margin-top:-15.75pt;width:280.25pt;height:171.75pt;z-index:251653120;visibility:visible;mso-wrap-style:square;mso-height-percent:0;mso-wrap-distance-left:0;mso-wrap-distance-top:0;mso-wrap-distance-right:0;mso-wrap-distance-bottom:0;mso-position-horizontal:absolute;mso-position-horizontal-relative:text;mso-position-vertical:absolute;mso-position-vertical-relative:text;mso-height-percent:0;mso-height-relative:margin;v-text-anchor:top" o:gfxdata="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" filled="f" stroked="f">
                 <v:textbox>
                   <w:txbxContent>
                     <w:p>
@@ -9249,7 +9321,7 @@
                         </w:rPr>
                         <w:t xml:space="preserve"> </w:t>
                       </w:r>
-                      <w:hyperlink r:id="rId18" w:history="1">
+                      <w:hyperlink r:id="rId19" w:history="1">
                         <w:r>
                           <w:rPr>
                             <w:rStyle w:val="Hipervnculo"/>
@@ -9304,7 +9376,7 @@
         <mc:AlternateContent>
           <mc:Choice Requires="wps">
             <w:drawing>
-              <wp:anchor distT="0" distB="0" distL="0" distR="0" simplePos="0" relativeHeight="251614208" behindDoc="0" locked="0" layoutInCell="1" allowOverlap="1" wp14:anchorId="4F0D18BA" wp14:editId="447A8890">
+              <wp:anchor distT="0" distB="0" distL="0" distR="0" simplePos="0" relativeHeight="251651072" behindDoc="0" locked="0" layoutInCell="1" allowOverlap="1" wp14:anchorId="4F0D18BA" wp14:editId="447A8890">
                 <wp:simplePos x="0" y="0"/>
                 <wp:positionH relativeFrom="column">
                   <wp:posOffset>2780665</wp:posOffset>
@@ -9451,7 +9523,7 @@
           </mc:Choice>
           <mc:Fallback>
             <w:pict>
-              <v:rect w14:anchorId="4F0D18BA" id="_x0000_s1063" style="position:absolute;margin-left:218.95pt;margin-top:-37.5pt;width:279.8pt;height:23.1pt;z-index:251614208;visibility:visible;mso-wrap-style:square;mso-wrap-distance-left:0;mso-wrap-distance-top:0;mso-wrap-distance-right:0;mso-wrap-distance-bottom:0;mso-position-horizontal:absolute;mso-position-horizontal-relative:text;mso-position-vertical:absolute;mso-position-vertical-relative:text;v-text-anchor:top" o:gfxdata="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" filled="f" stroked="f">
+              <v:rect w14:anchorId="4F0D18BA" id="_x0000_s1063" style="position:absolute;margin-left:218.95pt;margin-top:-37.5pt;width:279.8pt;height:23.1pt;z-index:251651072;visibility:visible;mso-wrap-style:square;mso-wrap-distance-left:0;mso-wrap-distance-top:0;mso-wrap-distance-right:0;mso-wrap-distance-bottom:0;mso-position-horizontal:absolute;mso-position-horizontal-relative:text;mso-position-vertical:absolute;mso-position-vertical-relative:text;v-text-anchor:top" o:gfxdata="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" filled="f" stroked="f">
                 <v:textbox>
                   <w:txbxContent>
                     <w:p>
@@ -9570,7 +9642,7 @@
         <mc:AlternateContent>
           <mc:Choice Requires="wps">
             <w:drawing>
-              <wp:anchor distT="0" distB="0" distL="0" distR="0" simplePos="0" relativeHeight="251610112" behindDoc="0" locked="0" layoutInCell="1" allowOverlap="1" wp14:anchorId="37DA9208" wp14:editId="57211E3D">
+              <wp:anchor distT="0" distB="0" distL="0" distR="0" simplePos="0" relativeHeight="251648000" behindDoc="0" locked="0" layoutInCell="1" allowOverlap="1" wp14:anchorId="37DA9208" wp14:editId="57211E3D">
                 <wp:simplePos x="0" y="0"/>
                 <wp:positionH relativeFrom="column">
                   <wp:posOffset>2580640</wp:posOffset>
@@ -9630,7 +9702,7 @@
           </mc:Choice>
           <mc:Fallback>
             <w:pict>
-              <v:oval w14:anchorId="74BBD268" id="Oval 456" o:spid="_x0000_s1026" style="position:absolute;margin-left:203.2pt;margin-top:-30.5pt;width:7.3pt;height:7.3pt;z-index:251610112;visibility:visible;mso-wrap-style:square;mso-width-percent:0;mso-height-percent:0;mso-wrap-distance-left:0;mso-wrap-distance-top:0;mso-wrap-distance-right:0;mso-wrap-distance-bottom:0;mso-position-horizontal:absolute;mso-position-horizontal-relative:text;mso-position-vertical:absolute;mso-position-vertical-relative:text;mso-width-percent:0;mso-height-percent:0;mso-width-relative:margin;mso-height-relative:margin;v-text-anchor:top" o:gfxdata="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" filled="f" strokecolor="#272727" strokeweight=".26mm"/>
+              <v:oval w14:anchorId="6A96757E" id="Oval 456" o:spid="_x0000_s1026" style="position:absolute;margin-left:203.2pt;margin-top:-30.5pt;width:7.3pt;height:7.3pt;z-index:251648000;visibility:visible;mso-wrap-style:square;mso-width-percent:0;mso-height-percent:0;mso-wrap-distance-left:0;mso-wrap-distance-top:0;mso-wrap-distance-right:0;mso-wrap-distance-bottom:0;mso-position-horizontal:absolute;mso-position-horizontal-relative:text;mso-position-vertical:absolute;mso-position-vertical-relative:text;mso-width-percent:0;mso-height-percent:0;mso-width-relative:margin;mso-height-relative:margin;v-text-anchor:top" o:gfxdata="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" filled="f" strokecolor="#272727" strokeweight=".26mm"/>
             </w:pict>
           </mc:Fallback>
         </mc:AlternateContent>
@@ -9643,7 +9715,7 @@
         <mc:AlternateContent>
           <mc:Choice Requires="wps">
             <w:drawing>
-              <wp:anchor distT="0" distB="0" distL="0" distR="0" simplePos="0" relativeHeight="251598848" behindDoc="0" locked="0" layoutInCell="1" allowOverlap="1" wp14:anchorId="274E06F7">
+              <wp:anchor distT="0" distB="0" distL="0" distR="0" simplePos="0" relativeHeight="251628544" behindDoc="0" locked="0" layoutInCell="1" allowOverlap="1" wp14:anchorId="274E06F7">
                 <wp:simplePos x="0" y="0"/>
                 <wp:positionH relativeFrom="column">
                   <wp:posOffset>-47625</wp:posOffset>
@@ -9784,7 +9856,7 @@
           </mc:Choice>
           <mc:Fallback>
             <w:pict>
-              <v:rect w14:anchorId="274E06F7" id="_x0000_s1064" style="position:absolute;margin-left:-3.75pt;margin-top:84pt;width:166.3pt;height:23.1pt;z-index:251598848;visibility:visible;mso-wrap-style:square;mso-width-percent:0;mso-wrap-distance-left:0;mso-wrap-distance-top:0;mso-wrap-distance-right:0;mso-wrap-distance-bottom:0;mso-position-horizontal:absolute;mso-position-horizontal-relative:text;mso-position-vertical:absolute;mso-position-vertical-relative:page;mso-width-percent:0;mso-width-relative:margin;v-text-anchor:top" o:gfxdata="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" filled="f" stroked="f">
+              <v:rect w14:anchorId="274E06F7" id="_x0000_s1064" style="position:absolute;margin-left:-3.75pt;margin-top:84pt;width:166.3pt;height:23.1pt;z-index:251628544;visibility:visible;mso-wrap-style:square;mso-width-percent:0;mso-wrap-distance-left:0;mso-wrap-distance-top:0;mso-wrap-distance-right:0;mso-wrap-distance-bottom:0;mso-position-horizontal:absolute;mso-position-horizontal-relative:text;mso-position-vertical:absolute;mso-position-vertical-relative:page;mso-width-percent:0;mso-width-relative:margin;v-text-anchor:top" o:gfxdata="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" filled="f" stroked="f">
                 <v:textbox>
                   <w:txbxContent>
                     <w:p>
@@ -9884,7 +9956,7 @@
         <mc:AlternateContent>
           <mc:Choice Requires="wps">
             <w:drawing>
-              <wp:anchor distT="0" distB="0" distL="0" distR="0" simplePos="0" relativeHeight="251607040" behindDoc="0" locked="0" layoutInCell="1" allowOverlap="1" wp14:anchorId="37DA9208" wp14:editId="57211E3D">
+              <wp:anchor distT="0" distB="0" distL="0" distR="0" simplePos="0" relativeHeight="251642880" behindDoc="0" locked="0" layoutInCell="1" allowOverlap="1" wp14:anchorId="37DA9208" wp14:editId="57211E3D">
                 <wp:simplePos x="0" y="0"/>
                 <wp:positionH relativeFrom="column">
                   <wp:posOffset>-146685</wp:posOffset>
@@ -9944,7 +10016,7 @@
           </mc:Choice>
           <mc:Fallback>
             <w:pict>
-              <v:oval w14:anchorId="1A11BCA6" id="Oval 456" o:spid="_x0000_s1026" style="position:absolute;margin-left:-11.55pt;margin-top:15.95pt;width:7.3pt;height:7.3pt;z-index:251607040;visibility:visible;mso-wrap-style:square;mso-width-percent:0;mso-height-percent:0;mso-wrap-distance-left:0;mso-wrap-distance-top:0;mso-wrap-distance-right:0;mso-wrap-distance-bottom:0;mso-position-horizontal:absolute;mso-position-horizontal-relative:text;mso-position-vertical:absolute;mso-position-vertical-relative:text;mso-width-percent:0;mso-height-percent:0;mso-width-relative:margin;mso-height-relative:margin;v-text-anchor:top" o:gfxdata="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" filled="f" strokecolor="#272727" strokeweight=".26mm"/>
+              <v:oval w14:anchorId="366D493B" id="Oval 456" o:spid="_x0000_s1026" style="position:absolute;margin-left:-11.55pt;margin-top:15.95pt;width:7.3pt;height:7.3pt;z-index:251642880;visibility:visible;mso-wrap-style:square;mso-width-percent:0;mso-height-percent:0;mso-wrap-distance-left:0;mso-wrap-distance-top:0;mso-wrap-distance-right:0;mso-wrap-distance-bottom:0;mso-position-horizontal:absolute;mso-position-horizontal-relative:text;mso-position-vertical:absolute;mso-position-vertical-relative:text;mso-width-percent:0;mso-height-percent:0;mso-width-relative:margin;mso-height-relative:margin;v-text-anchor:top" o:gfxdata="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" filled="f" strokecolor="#272727" strokeweight=".26mm"/>
             </w:pict>
           </mc:Fallback>
         </mc:AlternateContent>
@@ -9957,7 +10029,7 @@
         <mc:AlternateContent>
           <mc:Choice Requires="wps">
             <w:drawing>
-              <wp:anchor distT="0" distB="0" distL="0" distR="0" simplePos="0" relativeHeight="251596800" behindDoc="0" locked="0" layoutInCell="1" allowOverlap="1" wp14:anchorId="61CCC588">
+              <wp:anchor distT="0" distB="0" distL="0" distR="0" simplePos="0" relativeHeight="251626496" behindDoc="0" locked="0" layoutInCell="1" allowOverlap="1" wp14:anchorId="61CCC588">
                 <wp:simplePos x="0" y="0"/>
                 <wp:positionH relativeFrom="column">
                   <wp:posOffset>45720</wp:posOffset>
@@ -10054,7 +10126,7 @@
           </mc:Choice>
           <mc:Fallback>
             <w:pict>
-              <v:rect w14:anchorId="61CCC588" id="_x0000_s1065" style="position:absolute;margin-left:3.6pt;margin-top:-23.1pt;width:134.25pt;height:22.7pt;z-index:251596800;visibility:visible;mso-wrap-style:square;mso-width-percent:0;mso-wrap-distance-left:0;mso-wrap-distance-top:0;mso-wrap-distance-right:0;mso-wrap-distance-bottom:0;mso-position-horizontal:absolute;mso-position-horizontal-relative:text;mso-position-vertical:absolute;mso-position-vertical-relative:text;mso-width-percent:0;mso-width-relative:margin;v-text-anchor:top" o:gfxdata="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" filled="f" stroked="f">
+              <v:rect w14:anchorId="61CCC588" id="_x0000_s1065" style="position:absolute;margin-left:3.6pt;margin-top:-23.1pt;width:134.25pt;height:22.7pt;z-index:251626496;visibility:visible;mso-wrap-style:square;mso-width-percent:0;mso-wrap-distance-left:0;mso-wrap-distance-top:0;mso-wrap-distance-right:0;mso-wrap-distance-bottom:0;mso-position-horizontal:absolute;mso-position-horizontal-relative:text;mso-position-vertical:absolute;mso-position-vertical-relative:text;mso-width-percent:0;mso-width-relative:margin;v-text-anchor:top" o:gfxdata="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" filled="f" stroked="f">
                 <v:textbox>
                   <w:txbxContent>
                     <w:p>
@@ -10107,7 +10179,7 @@
           <w:lang w:eastAsia="es-AR"/>
         </w:rPr>
         <w:drawing>
-          <wp:anchor distT="0" distB="0" distL="0" distR="0" simplePos="0" relativeHeight="251589632" behindDoc="0" locked="0" layoutInCell="1" allowOverlap="1">
+          <wp:anchor distT="0" distB="0" distL="0" distR="0" simplePos="0" relativeHeight="251619328" behindDoc="0" locked="0" layoutInCell="1" allowOverlap="1">
             <wp:simplePos x="0" y="0"/>
             <wp:positionH relativeFrom="column">
               <wp:posOffset>-191770</wp:posOffset>
@@ -10132,7 +10204,7 @@
                     </pic:cNvPicPr>
                   </pic:nvPicPr>
                   <pic:blipFill>
-                    <a:blip r:embed="rId19"/>
+                    <a:blip r:embed="rId20"/>
                     <a:stretch>
                       <a:fillRect/>
                     </a:stretch>
@@ -10160,7 +10232,7 @@
         <mc:AlternateContent>
           <mc:Choice Requires="wps">
             <w:drawing>
-              <wp:anchor distT="0" distB="0" distL="0" distR="0" simplePos="0" relativeHeight="251588608" behindDoc="0" locked="0" layoutInCell="1" allowOverlap="1" wp14:anchorId="18546BEC">
+              <wp:anchor distT="0" distB="0" distL="0" distR="0" simplePos="0" relativeHeight="251618304" behindDoc="0" locked="0" layoutInCell="1" allowOverlap="1" wp14:anchorId="18546BEC">
                 <wp:simplePos x="0" y="0"/>
                 <wp:positionH relativeFrom="column">
                   <wp:posOffset>-313055</wp:posOffset>
@@ -10214,7 +10286,7 @@
           </mc:Choice>
           <mc:Fallback>
             <w:pict>
-              <v:oval w14:anchorId="47F73B82" id="Oval 509" o:spid="_x0000_s1026" style="position:absolute;margin-left:-24.65pt;margin-top:-28.55pt;width:31.1pt;height:31.1pt;z-index:251588608;visibility:visible;mso-wrap-style:square;mso-wrap-distance-left:0;mso-wrap-distance-top:0;mso-wrap-distance-right:0;mso-wrap-distance-bottom:0;mso-position-horizontal:absolute;mso-position-horizontal-relative:text;mso-position-vertical:absolute;mso-position-vertical-relative:text;v-text-anchor:top" o:gfxdata="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" filled="f" strokecolor="#272727" strokeweight=".35mm"/>
+              <v:oval w14:anchorId="276507F4" id="Oval 509" o:spid="_x0000_s1026" style="position:absolute;margin-left:-24.65pt;margin-top:-28.55pt;width:31.1pt;height:31.1pt;z-index:251618304;visibility:visible;mso-wrap-style:square;mso-wrap-distance-left:0;mso-wrap-distance-top:0;mso-wrap-distance-right:0;mso-wrap-distance-bottom:0;mso-position-horizontal:absolute;mso-position-horizontal-relative:text;mso-position-vertical:absolute;mso-position-vertical-relative:text;v-text-anchor:top" o:gfxdata="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" filled="f" strokecolor="#272727" strokeweight=".35mm"/>
             </w:pict>
           </mc:Fallback>
         </mc:AlternateContent>
@@ -10227,7 +10299,7 @@
         <mc:AlternateContent>
           <mc:Choice Requires="wps">
             <w:drawing>
-              <wp:anchor distT="0" distB="0" distL="0" distR="0" simplePos="0" relativeHeight="251602944" behindDoc="0" locked="0" layoutInCell="1" allowOverlap="1" wp14:anchorId="2E331677" wp14:editId="78F1A220">
+              <wp:anchor distT="0" distB="0" distL="0" distR="0" simplePos="0" relativeHeight="251634688" behindDoc="0" locked="0" layoutInCell="1" allowOverlap="1" wp14:anchorId="2E331677" wp14:editId="78F1A220">
                 <wp:simplePos x="0" y="0"/>
                 <wp:positionH relativeFrom="column">
                   <wp:posOffset>2200275</wp:posOffset>
@@ -10290,7 +10362,7 @@
           </mc:Choice>
           <mc:Fallback>
             <w:pict>
-              <v:shape w14:anchorId="737EEEFB" id="AutoShape 475" o:spid="_x0000_s1026" style="position:absolute;margin-left:173.25pt;margin-top:-52.5pt;width:3.6pt;height:750pt;z-index:251602944;visibility:visible;mso-wrap-style:square;mso-width-percent:0;mso-height-percent:0;mso-wrap-distance-left:0;mso-wrap-distance-top:0;mso-wrap-distance-right:0;mso-wrap-distance-bottom:0;mso-position-horizontal:absolute;mso-position-horizontal-relative:text;mso-position-vertical:absolute;mso-position-vertical-relative:text;mso-width-percent:0;mso-height-percent:0;mso-width-relative:margin;mso-height-relative:margin;v-text-anchor:top" coordsize="21600,21600" o:gfxdata="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" path="m,l21600,21600e" filled="f" strokecolor="#a5a5a5" strokeweight=".35mm">
+              <v:shape w14:anchorId="2304FB80" id="AutoShape 475" o:spid="_x0000_s1026" style="position:absolute;margin-left:173.25pt;margin-top:-52.5pt;width:3.6pt;height:750pt;z-index:251634688;visibility:visible;mso-wrap-style:square;mso-width-percent:0;mso-height-percent:0;mso-wrap-distance-left:0;mso-wrap-distance-top:0;mso-wrap-distance-right:0;mso-wrap-distance-bottom:0;mso-position-horizontal:absolute;mso-position-horizontal-relative:text;mso-position-vertical:absolute;mso-position-vertical-relative:text;mso-width-percent:0;mso-height-percent:0;mso-width-relative:margin;mso-height-relative:margin;v-text-anchor:top" coordsize="21600,21600" o:gfxdata="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" path="m,l21600,21600e" filled="f" strokecolor="#a5a5a5" strokeweight=".35mm">
                 <v:path arrowok="t"/>
               </v:shape>
             </w:pict>
@@ -10307,7 +10379,7 @@
         <mc:AlternateContent>
           <mc:Choice Requires="wps">
             <w:drawing>
-              <wp:anchor distT="0" distB="0" distL="0" distR="0" simplePos="0" relativeHeight="251600896" behindDoc="0" locked="0" layoutInCell="1" allowOverlap="1" wp14:anchorId="776DE966">
+              <wp:anchor distT="0" distB="0" distL="0" distR="0" simplePos="0" relativeHeight="251630592" behindDoc="0" locked="0" layoutInCell="1" allowOverlap="1" wp14:anchorId="776DE966">
                 <wp:simplePos x="0" y="0"/>
                 <wp:positionH relativeFrom="column">
                   <wp:posOffset>47625</wp:posOffset>
@@ -10389,8 +10461,18 @@
                               <w:rPr>
                                 <w:lang w:val="en-US"/>
                               </w:rPr>
-                              <w:t xml:space="preserve"> in it.</w:t>
-                            </w:r>
+                              <w:t xml:space="preserve"> </w:t>
+                            </w:r>
+                            <w:r>
+                              <w:rPr>
+                                <w:sz w:val="18"/>
+                                <w:szCs w:val="18"/>
+                                <w:lang w:val="en-US"/>
+                              </w:rPr>
+                              <w:t>in it.</w:t>
+                            </w:r>
+                            <w:bookmarkStart w:id="0" w:name="_GoBack"/>
+                            <w:bookmarkEnd w:id="0"/>
                           </w:p>
                         </w:txbxContent>
                       </wps:txbx>
@@ -10411,7 +10493,7 @@
           </mc:Choice>
           <mc:Fallback>
             <w:pict>
-              <v:rect w14:anchorId="776DE966" id="_x0000_s1066" style="position:absolute;margin-left:3.75pt;margin-top:3.8pt;width:151.55pt;height:101.5pt;z-index:251600896;visibility:visible;mso-wrap-style:square;mso-width-percent:0;mso-height-percent:0;mso-wrap-distance-left:0;mso-wrap-distance-top:0;mso-wrap-distance-right:0;mso-wrap-distance-bottom:0;mso-position-horizontal:absolute;mso-position-horizontal-relative:text;mso-position-vertical:absolute;mso-position-vertical-relative:text;mso-width-percent:0;mso-height-percent:0;mso-width-relative:margin;mso-height-relative:margin;v-text-anchor:top" o:gfxdata="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" filled="f" stroked="f">
+              <v:rect w14:anchorId="776DE966" id="_x0000_s1066" style="position:absolute;margin-left:3.75pt;margin-top:3.8pt;width:151.55pt;height:101.5pt;z-index:251630592;visibility:visible;mso-wrap-style:square;mso-width-percent:0;mso-height-percent:0;mso-wrap-distance-left:0;mso-wrap-distance-top:0;mso-wrap-distance-right:0;mso-wrap-distance-bottom:0;mso-position-horizontal:absolute;mso-position-horizontal-relative:text;mso-position-vertical:absolute;mso-position-vertical-relative:text;mso-width-percent:0;mso-height-percent:0;mso-width-relative:margin;mso-height-relative:margin;v-text-anchor:top" o:gfxdata="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" filled="f" stroked="f">
                 <v:textbox>
                   <w:txbxContent>
                     <w:p>
@@ -10452,8 +10534,18 @@
                         <w:rPr>
                           <w:lang w:val="en-US"/>
                         </w:rPr>
-                        <w:t xml:space="preserve"> in it.</w:t>
-                      </w:r>
+                        <w:t xml:space="preserve"> </w:t>
+                      </w:r>
+                      <w:r>
+                        <w:rPr>
+                          <w:sz w:val="18"/>
+                          <w:szCs w:val="18"/>
+                          <w:lang w:val="en-US"/>
+                        </w:rPr>
+                        <w:t>in it.</w:t>
+                      </w:r>
+                      <w:bookmarkStart w:id="1" w:name="_GoBack"/>
+                      <w:bookmarkEnd w:id="1"/>
                     </w:p>
                   </w:txbxContent>
                 </v:textbox>
@@ -10470,7 +10562,7 @@
         <mc:AlternateContent>
           <mc:Choice Requires="wps">
             <w:drawing>
-              <wp:anchor distT="0" distB="0" distL="0" distR="0" simplePos="0" relativeHeight="251590656" behindDoc="0" locked="0" layoutInCell="1" allowOverlap="1" wp14:anchorId="48EA5BB3">
+              <wp:anchor distT="0" distB="0" distL="0" distR="0" simplePos="0" relativeHeight="251620352" behindDoc="0" locked="0" layoutInCell="1" allowOverlap="1" wp14:anchorId="48EA5BB3">
                 <wp:simplePos x="0" y="0"/>
                 <wp:positionH relativeFrom="column">
                   <wp:posOffset>114300</wp:posOffset>
@@ -10521,7 +10613,7 @@
           </mc:Choice>
           <mc:Fallback>
             <w:pict>
-              <v:rect w14:anchorId="5C50C21A" id="Text Box 76" o:spid="_x0000_s1026" style="position:absolute;margin-left:9pt;margin-top:3.35pt;width:157pt;height:22.7pt;z-index:251590656;visibility:visible;mso-wrap-style:square;mso-wrap-distance-left:0;mso-wrap-distance-top:0;mso-wrap-distance-right:0;mso-wrap-distance-bottom:0;mso-position-horizontal:absolute;mso-position-horizontal-relative:text;mso-position-vertical:absolute;mso-position-vertical-relative:text;v-text-anchor:top" o:gfxdata="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" filled="f" stroked="f"/>
+              <v:rect w14:anchorId="08452528" id="Text Box 76" o:spid="_x0000_s1026" style="position:absolute;margin-left:9pt;margin-top:3.35pt;width:157pt;height:22.7pt;z-index:251620352;visibility:visible;mso-wrap-style:square;mso-wrap-distance-left:0;mso-wrap-distance-top:0;mso-wrap-distance-right:0;mso-wrap-distance-bottom:0;mso-position-horizontal:absolute;mso-position-horizontal-relative:text;mso-position-vertical:absolute;mso-position-vertical-relative:text;v-text-anchor:top" o:gfxdata="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" filled="f" stroked="f"/>
             </w:pict>
           </mc:Fallback>
         </mc:AlternateContent>
@@ -10536,7 +10628,7 @@
         <mc:AlternateContent>
           <mc:Choice Requires="wps">
             <w:drawing>
-              <wp:anchor distT="0" distB="0" distL="0" distR="0" simplePos="0" relativeHeight="251591680" behindDoc="0" locked="0" layoutInCell="1" allowOverlap="1" wp14:anchorId="4E9FECAF">
+              <wp:anchor distT="0" distB="0" distL="0" distR="0" simplePos="0" relativeHeight="251621376" behindDoc="0" locked="0" layoutInCell="1" allowOverlap="1" wp14:anchorId="4E9FECAF">
                 <wp:simplePos x="0" y="0"/>
                 <wp:positionH relativeFrom="column">
                   <wp:posOffset>512445</wp:posOffset>
@@ -10587,7 +10679,7 @@
           </mc:Choice>
           <mc:Fallback>
             <w:pict>
-              <v:rect w14:anchorId="7BF8D79A" id="Text Box 79" o:spid="_x0000_s1026" style="position:absolute;margin-left:40.35pt;margin-top:6.5pt;width:122pt;height:37.6pt;z-index:251591680;visibility:visible;mso-wrap-style:square;mso-wrap-distance-left:0;mso-wrap-distance-top:0;mso-wrap-distance-right:0;mso-wrap-distance-bottom:0;mso-position-horizontal:absolute;mso-position-horizontal-relative:text;mso-position-vertical:absolute;mso-position-vertical-relative:text;v-text-anchor:top" o:gfxdata="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" filled="f" stroked="f"/>
+              <v:rect w14:anchorId="726D7E38" id="Text Box 79" o:spid="_x0000_s1026" style="position:absolute;margin-left:40.35pt;margin-top:6.5pt;width:122pt;height:37.6pt;z-index:251621376;visibility:visible;mso-wrap-style:square;mso-wrap-distance-left:0;mso-wrap-distance-top:0;mso-wrap-distance-right:0;mso-wrap-distance-bottom:0;mso-position-horizontal:absolute;mso-position-horizontal-relative:text;mso-position-vertical:absolute;mso-position-vertical-relative:text;v-text-anchor:top" o:gfxdata="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" filled="f" stroked="f"/>
             </w:pict>
           </mc:Fallback>
         </mc:AlternateContent>
@@ -10600,7 +10692,7 @@
         <mc:AlternateContent>
           <mc:Choice Requires="wps">
             <w:drawing>
-              <wp:anchor distT="0" distB="0" distL="0" distR="0" simplePos="0" relativeHeight="251592704" behindDoc="0" locked="0" layoutInCell="1" allowOverlap="1" wp14:anchorId="25CA68BC">
+              <wp:anchor distT="0" distB="0" distL="0" distR="0" simplePos="0" relativeHeight="251622400" behindDoc="0" locked="0" layoutInCell="1" allowOverlap="1" wp14:anchorId="25CA68BC">
                 <wp:simplePos x="0" y="0"/>
                 <wp:positionH relativeFrom="column">
                   <wp:posOffset>512445</wp:posOffset>
@@ -10651,7 +10743,7 @@
           </mc:Choice>
           <mc:Fallback>
             <w:pict>
-              <v:rect w14:anchorId="1DAA1F79" id="Text Box 79" o:spid="_x0000_s1026" style="position:absolute;margin-left:40.35pt;margin-top:11.25pt;width:122pt;height:19pt;z-index:251592704;visibility:visible;mso-wrap-style:square;mso-wrap-distance-left:0;mso-wrap-distance-top:0;mso-wrap-distance-right:0;mso-wrap-distance-bottom:0;mso-position-horizontal:absolute;mso-position-horizontal-relative:text;mso-position-vertical:absolute;mso-position-vertical-relative:text;v-text-anchor:top" o:gfxdata="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" filled="f" stroked="f"/>
+              <v:rect w14:anchorId="0E502478" id="Text Box 79" o:spid="_x0000_s1026" style="position:absolute;margin-left:40.35pt;margin-top:11.25pt;width:122pt;height:19pt;z-index:251622400;visibility:visible;mso-wrap-style:square;mso-wrap-distance-left:0;mso-wrap-distance-top:0;mso-wrap-distance-right:0;mso-wrap-distance-bottom:0;mso-position-horizontal:absolute;mso-position-horizontal-relative:text;mso-position-vertical:absolute;mso-position-vertical-relative:text;v-text-anchor:top" o:gfxdata="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" filled="f" stroked="f"/>
             </w:pict>
           </mc:Fallback>
         </mc:AlternateContent>
@@ -10666,7 +10758,7 @@
         <mc:AlternateContent>
           <mc:Choice Requires="wps">
             <w:drawing>
-              <wp:anchor distT="0" distB="0" distL="0" distR="0" simplePos="0" relativeHeight="251594752" behindDoc="0" locked="0" layoutInCell="1" allowOverlap="1" wp14:anchorId="3B19CC06">
+              <wp:anchor distT="0" distB="0" distL="0" distR="0" simplePos="0" relativeHeight="251624448" behindDoc="0" locked="0" layoutInCell="1" allowOverlap="1" wp14:anchorId="3B19CC06">
                 <wp:simplePos x="0" y="0"/>
                 <wp:positionH relativeFrom="column">
                   <wp:posOffset>512445</wp:posOffset>
@@ -10717,7 +10809,7 @@
           </mc:Choice>
           <mc:Fallback>
             <w:pict>
-              <v:rect w14:anchorId="4E54D581" id="Text Box 79" o:spid="_x0000_s1026" style="position:absolute;margin-left:40.35pt;margin-top:12.2pt;width:136.3pt;height:19pt;z-index:251594752;visibility:visible;mso-wrap-style:square;mso-wrap-distance-left:0;mso-wrap-distance-top:0;mso-wrap-distance-right:0;mso-wrap-distance-bottom:0;mso-position-horizontal:absolute;mso-position-horizontal-relative:text;mso-position-vertical:absolute;mso-position-vertical-relative:text;v-text-anchor:top" o:gfxdata="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" filled="f" stroked="f"/>
+              <v:rect w14:anchorId="6576A09A" id="Text Box 79" o:spid="_x0000_s1026" style="position:absolute;margin-left:40.35pt;margin-top:12.2pt;width:136.3pt;height:19pt;z-index:251624448;visibility:visible;mso-wrap-style:square;mso-wrap-distance-left:0;mso-wrap-distance-top:0;mso-wrap-distance-right:0;mso-wrap-distance-bottom:0;mso-position-horizontal:absolute;mso-position-horizontal-relative:text;mso-position-vertical:absolute;mso-position-vertical-relative:text;v-text-anchor:top" o:gfxdata="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" filled="f" stroked="f"/>
             </w:pict>
           </mc:Fallback>
         </mc:AlternateContent>
@@ -10732,7 +10824,7 @@
         <mc:AlternateContent>
           <mc:Choice Requires="wps">
             <w:drawing>
-              <wp:anchor distT="0" distB="0" distL="0" distR="0" simplePos="0" relativeHeight="251593728" behindDoc="0" locked="0" layoutInCell="1" allowOverlap="1" wp14:anchorId="67B4E083">
+              <wp:anchor distT="0" distB="0" distL="0" distR="0" simplePos="0" relativeHeight="251623424" behindDoc="0" locked="0" layoutInCell="1" allowOverlap="1" wp14:anchorId="67B4E083">
                 <wp:simplePos x="0" y="0"/>
                 <wp:positionH relativeFrom="column">
                   <wp:posOffset>-428625</wp:posOffset>
@@ -10783,7 +10875,7 @@
           </mc:Choice>
           <mc:Fallback>
             <w:pict>
-              <v:rect w14:anchorId="6219DEB6" id="Text Box 79" o:spid="_x0000_s1026" style="position:absolute;margin-left:-33.75pt;margin-top:9.65pt;width:74.4pt;height:19pt;z-index:251593728;visibility:visible;mso-wrap-style:square;mso-wrap-distance-left:0;mso-wrap-distance-top:0;mso-wrap-distance-right:0;mso-wrap-distance-bottom:0;mso-position-horizontal:absolute;mso-position-horizontal-relative:text;mso-position-vertical:absolute;mso-position-vertical-relative:text;v-text-anchor:top" o:gfxdata="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" filled="f" stroked="f"/>
+              <v:rect w14:anchorId="2580504D" id="Text Box 79" o:spid="_x0000_s1026" style="position:absolute;margin-left:-33.75pt;margin-top:9.65pt;width:74.4pt;height:19pt;z-index:251623424;visibility:visible;mso-wrap-style:square;mso-wrap-distance-left:0;mso-wrap-distance-top:0;mso-wrap-distance-right:0;mso-wrap-distance-bottom:0;mso-position-horizontal:absolute;mso-position-horizontal-relative:text;mso-position-vertical:absolute;mso-position-vertical-relative:text;v-text-anchor:top" o:gfxdata="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" filled="f" stroked="f"/>
             </w:pict>
           </mc:Fallback>
         </mc:AlternateContent>
@@ -10798,7 +10890,7 @@
         <mc:AlternateContent>
           <mc:Choice Requires="wps">
             <w:drawing>
-              <wp:anchor distT="0" distB="0" distL="0" distR="0" simplePos="0" relativeHeight="251625472" behindDoc="0" locked="0" layoutInCell="1" allowOverlap="1" wp14:anchorId="1E7D00E5" wp14:editId="3C980D82">
+              <wp:anchor distT="0" distB="0" distL="0" distR="0" simplePos="0" relativeHeight="251658240" behindDoc="0" locked="0" layoutInCell="1" allowOverlap="1" wp14:anchorId="1E7D00E5" wp14:editId="3C980D82">
                 <wp:simplePos x="0" y="0"/>
                 <wp:positionH relativeFrom="column">
                   <wp:posOffset>0</wp:posOffset>
@@ -10880,7 +10972,7 @@
           </mc:Choice>
           <mc:Fallback>
             <w:pict>
-              <v:rect w14:anchorId="1E7D00E5" id="_x0000_s1067" style="position:absolute;margin-left:0;margin-top:13.8pt;width:151.55pt;height:99.6pt;z-index:251625472;visibility:visible;mso-wrap-style:square;mso-width-percent:0;mso-height-percent:0;mso-wrap-distance-left:0;mso-wrap-distance-top:0;mso-wrap-distance-right:0;mso-wrap-distance-bottom:0;mso-position-horizontal:absolute;mso-position-horizontal-relative:text;mso-position-vertical:absolute;mso-position-vertical-relative:text;mso-width-percent:0;mso-height-percent:0;mso-width-relative:margin;mso-height-relative:margin;v-text-anchor:top" o:gfxdata="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" filled="f" stroked="f">
+              <v:rect w14:anchorId="1E7D00E5" id="_x0000_s1067" style="position:absolute;margin-left:0;margin-top:13.8pt;width:151.55pt;height:99.6pt;z-index:251658240;visibility:visible;mso-wrap-style:square;mso-width-percent:0;mso-height-percent:0;mso-wrap-distance-left:0;mso-wrap-distance-top:0;mso-wrap-distance-right:0;mso-wrap-distance-bottom:0;mso-position-horizontal:absolute;mso-position-horizontal-relative:text;mso-position-vertical:absolute;mso-position-vertical-relative:text;mso-width-percent:0;mso-height-percent:0;mso-width-relative:margin;mso-height-relative:margin;v-text-anchor:top" o:gfxdata="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" filled="f" stroked="f">
                 <v:textbox>
                   <w:txbxContent>
                     <w:p>
@@ -10917,7 +11009,7 @@
         <mc:AlternateContent>
           <mc:Choice Requires="wps">
             <w:drawing>
-              <wp:anchor distT="0" distB="0" distL="0" distR="0" simplePos="0" relativeHeight="251624448" behindDoc="0" locked="0" layoutInCell="1" allowOverlap="1" wp14:anchorId="0E1F45A1" wp14:editId="60BEFAFE">
+              <wp:anchor distT="0" distB="0" distL="0" distR="0" simplePos="0" relativeHeight="251657216" behindDoc="0" locked="0" layoutInCell="1" allowOverlap="1" wp14:anchorId="0E1F45A1" wp14:editId="60BEFAFE">
                 <wp:simplePos x="0" y="0"/>
                 <wp:positionH relativeFrom="column">
                   <wp:posOffset>-221615</wp:posOffset>
@@ -10977,7 +11069,7 @@
           </mc:Choice>
           <mc:Fallback>
             <w:pict>
-              <v:oval w14:anchorId="2A6C01CF" id="Oval 456" o:spid="_x0000_s1026" style="position:absolute;margin-left:-17.45pt;margin-top:19.25pt;width:7.3pt;height:7.3pt;z-index:251624448;visibility:visible;mso-wrap-style:square;mso-width-percent:0;mso-height-percent:0;mso-wrap-distance-left:0;mso-wrap-distance-top:0;mso-wrap-distance-right:0;mso-wrap-distance-bottom:0;mso-position-horizontal:absolute;mso-position-horizontal-relative:text;mso-position-vertical:absolute;mso-position-vertical-relative:text;mso-width-percent:0;mso-height-percent:0;mso-width-relative:margin;mso-height-relative:margin;v-text-anchor:top" o:gfxdata="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" filled="f" strokecolor="#272727" strokeweight=".26mm"/>
+              <v:oval w14:anchorId="4A03F9C6" id="Oval 456" o:spid="_x0000_s1026" style="position:absolute;margin-left:-17.45pt;margin-top:19.25pt;width:7.3pt;height:7.3pt;z-index:251657216;visibility:visible;mso-wrap-style:square;mso-width-percent:0;mso-height-percent:0;mso-wrap-distance-left:0;mso-wrap-distance-top:0;mso-wrap-distance-right:0;mso-wrap-distance-bottom:0;mso-position-horizontal:absolute;mso-position-horizontal-relative:text;mso-position-vertical:absolute;mso-position-vertical-relative:text;mso-width-percent:0;mso-height-percent:0;mso-width-relative:margin;mso-height-relative:margin;v-text-anchor:top" o:gfxdata="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" filled="f" strokecolor="#272727" strokeweight=".26mm"/>
             </w:pict>
           </mc:Fallback>
         </mc:AlternateContent>
@@ -10992,7 +11084,7 @@
         <mc:AlternateContent>
           <mc:Choice Requires="wps">
             <w:drawing>
-              <wp:anchor distT="0" distB="0" distL="0" distR="0" simplePos="0" relativeHeight="251621376" behindDoc="0" locked="0" layoutInCell="1" allowOverlap="1" wp14:anchorId="7DFAD54F" wp14:editId="1AD6405F">
+              <wp:anchor distT="0" distB="0" distL="0" distR="0" simplePos="0" relativeHeight="251654144" behindDoc="0" locked="0" layoutInCell="1" allowOverlap="1" wp14:anchorId="7DFAD54F" wp14:editId="1AD6405F">
                 <wp:simplePos x="0" y="0"/>
                 <wp:positionH relativeFrom="column">
                   <wp:posOffset>2695575</wp:posOffset>
@@ -11123,7 +11215,7 @@
           </mc:Choice>
           <mc:Fallback>
             <w:pict>
-              <v:rect w14:anchorId="7DFAD54F" id="_x0000_s1068" style="position:absolute;margin-left:212.25pt;margin-top:19.1pt;width:317.25pt;height:27.35pt;z-index:251621376;visibility:visible;mso-wrap-style:square;mso-width-percent:0;mso-height-percent:0;mso-wrap-distance-left:0;mso-wrap-distance-top:0;mso-wrap-distance-right:0;mso-wrap-distance-bottom:0;mso-position-horizontal:absolute;mso-position-horizontal-relative:text;mso-position-vertical:absolute;mso-position-vertical-relative:text;mso-width-percent:0;mso-height-percent:0;mso-width-relative:margin;mso-height-relative:margin;v-text-anchor:top" o:gfxdata="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" filled="f" stroked="f">
+              <v:rect w14:anchorId="7DFAD54F" id="_x0000_s1068" style="position:absolute;margin-left:212.25pt;margin-top:19.1pt;width:317.25pt;height:27.35pt;z-index:251654144;visibility:visible;mso-wrap-style:square;mso-width-percent:0;mso-height-percent:0;mso-wrap-distance-left:0;mso-wrap-distance-top:0;mso-wrap-distance-right:0;mso-wrap-distance-bottom:0;mso-position-horizontal:absolute;mso-position-horizontal-relative:text;mso-position-vertical:absolute;mso-position-vertical-relative:text;mso-width-percent:0;mso-height-percent:0;mso-width-relative:margin;mso-height-relative:margin;v-text-anchor:top" o:gfxdata="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" filled="f" stroked="f">
                 <v:textbox>
                   <w:txbxContent>
                     <w:p>
@@ -11207,7 +11299,7 @@
           <w:lang w:eastAsia="es-AR"/>
         </w:rPr>
         <w:drawing>
-          <wp:anchor distT="0" distB="0" distL="0" distR="0" simplePos="0" relativeHeight="251650048" behindDoc="0" locked="0" layoutInCell="1" allowOverlap="1" wp14:anchorId="3091FF3A" wp14:editId="6BF929DC">
+          <wp:anchor distT="0" distB="0" distL="0" distR="0" simplePos="0" relativeHeight="251668480" behindDoc="0" locked="0" layoutInCell="1" allowOverlap="1" wp14:anchorId="3091FF3A" wp14:editId="6BF929DC">
             <wp:simplePos x="0" y="0"/>
             <wp:positionH relativeFrom="column">
               <wp:posOffset>2470272</wp:posOffset>
@@ -11232,7 +11324,7 @@
                     </pic:cNvPicPr>
                   </pic:nvPicPr>
                   <pic:blipFill>
-                    <a:blip r:embed="rId16"/>
+                    <a:blip r:embed="rId17"/>
                     <a:stretch>
                       <a:fillRect/>
                     </a:stretch>
@@ -11264,7 +11356,7 @@
           <w:lang w:eastAsia="es-AR"/>
         </w:rPr>
         <w:drawing>
-          <wp:anchor distT="0" distB="0" distL="0" distR="0" simplePos="0" relativeHeight="251648000" behindDoc="0" locked="0" layoutInCell="1" allowOverlap="1" wp14:anchorId="3091FF3A" wp14:editId="6BF929DC">
+          <wp:anchor distT="0" distB="0" distL="0" distR="0" simplePos="0" relativeHeight="251667456" behindDoc="0" locked="0" layoutInCell="1" allowOverlap="1" wp14:anchorId="3091FF3A" wp14:editId="6BF929DC">
             <wp:simplePos x="0" y="0"/>
             <wp:positionH relativeFrom="column">
               <wp:posOffset>2470395</wp:posOffset>
@@ -11289,7 +11381,7 @@
                     </pic:cNvPicPr>
                   </pic:nvPicPr>
                   <pic:blipFill>
-                    <a:blip r:embed="rId16"/>
+                    <a:blip r:embed="rId17"/>
                     <a:stretch>
                       <a:fillRect/>
                     </a:stretch>
@@ -11323,7 +11415,7 @@
         <mc:AlternateContent>
           <mc:Choice Requires="wps">
             <w:drawing>
-              <wp:anchor distT="0" distB="0" distL="0" distR="0" simplePos="0" relativeHeight="251622400" behindDoc="0" locked="0" layoutInCell="1" allowOverlap="1" wp14:anchorId="5F4F021C" wp14:editId="7510C841">
+              <wp:anchor distT="0" distB="0" distL="0" distR="0" simplePos="0" relativeHeight="251655168" behindDoc="0" locked="0" layoutInCell="1" allowOverlap="1" wp14:anchorId="5F4F021C" wp14:editId="7510C841">
                 <wp:simplePos x="0" y="0"/>
                 <wp:positionH relativeFrom="column">
                   <wp:posOffset>2383155</wp:posOffset>
@@ -11377,7 +11469,7 @@
           </mc:Choice>
           <mc:Fallback>
             <w:pict>
-              <v:oval w14:anchorId="3A5599DD" id="Oval 509" o:spid="_x0000_s1026" style="position:absolute;margin-left:187.65pt;margin-top:15.5pt;width:31.1pt;height:31.1pt;z-index:251622400;visibility:visible;mso-wrap-style:square;mso-wrap-distance-left:0;mso-wrap-distance-top:0;mso-wrap-distance-right:0;mso-wrap-distance-bottom:0;mso-position-horizontal:absolute;mso-position-horizontal-relative:text;mso-position-vertical:absolute;mso-position-vertical-relative:text;v-text-anchor:top" o:gfxdata="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" filled="f" strokecolor="#272727" strokeweight=".35mm"/>
+              <v:oval w14:anchorId="5AFBEFF4" id="Oval 509" o:spid="_x0000_s1026" style="position:absolute;margin-left:187.65pt;margin-top:15.5pt;width:31.1pt;height:31.1pt;z-index:251655168;visibility:visible;mso-wrap-style:square;mso-wrap-distance-left:0;mso-wrap-distance-top:0;mso-wrap-distance-right:0;mso-wrap-distance-bottom:0;mso-position-horizontal:absolute;mso-position-horizontal-relative:text;mso-position-vertical:absolute;mso-position-vertical-relative:text;v-text-anchor:top" o:gfxdata="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" filled="f" strokecolor="#272727" strokeweight=".35mm"/>
             </w:pict>
           </mc:Fallback>
         </mc:AlternateContent>
@@ -11393,7 +11485,7 @@
         <mc:AlternateContent>
           <mc:Choice Requires="wps">
             <w:drawing>
-              <wp:anchor distT="0" distB="0" distL="0" distR="0" simplePos="0" relativeHeight="251716608" behindDoc="0" locked="0" layoutInCell="1" allowOverlap="1" wp14:anchorId="5F844000" wp14:editId="6F981770">
+              <wp:anchor distT="0" distB="0" distL="0" distR="0" simplePos="0" relativeHeight="251711488" behindDoc="0" locked="0" layoutInCell="1" allowOverlap="1" wp14:anchorId="5F844000" wp14:editId="6F981770">
                 <wp:simplePos x="0" y="0"/>
                 <wp:positionH relativeFrom="column">
                   <wp:posOffset>2676525</wp:posOffset>
@@ -11572,7 +11664,7 @@
           </mc:Choice>
           <mc:Fallback>
             <w:pict>
-              <v:rect w14:anchorId="5F844000" id="_x0000_s1069" style="position:absolute;margin-left:210.75pt;margin-top:13.95pt;width:297pt;height:23.1pt;z-index:251716608;visibility:visible;mso-wrap-style:square;mso-width-percent:0;mso-wrap-distance-left:0;mso-wrap-distance-top:0;mso-wrap-distance-right:0;mso-wrap-distance-bottom:0;mso-position-horizontal:absolute;mso-position-horizontal-relative:text;mso-position-vertical:absolute;mso-position-vertical-relative:text;mso-width-percent:0;mso-width-relative:margin;v-text-anchor:top" o:gfxdata="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" filled="f" stroked="f">
+              <v:rect w14:anchorId="5F844000" id="_x0000_s1069" style="position:absolute;margin-left:210.75pt;margin-top:13.95pt;width:297pt;height:23.1pt;z-index:251711488;visibility:visible;mso-wrap-style:square;mso-width-percent:0;mso-wrap-distance-left:0;mso-wrap-distance-top:0;mso-wrap-distance-right:0;mso-wrap-distance-bottom:0;mso-position-horizontal:absolute;mso-position-horizontal-relative:text;mso-position-vertical:absolute;mso-position-vertical-relative:text;mso-width-percent:0;mso-width-relative:margin;v-text-anchor:top" o:gfxdata="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" filled="f" stroked="f">
                 <v:textbox>
                   <w:txbxContent>
                     <w:p>
@@ -11720,7 +11812,7 @@
         <mc:AlternateContent>
           <mc:Choice Requires="wps">
             <w:drawing>
-              <wp:anchor distT="0" distB="0" distL="0" distR="0" simplePos="0" relativeHeight="251715584" behindDoc="0" locked="0" layoutInCell="1" allowOverlap="1" wp14:anchorId="7B01095F" wp14:editId="71D1884E">
+              <wp:anchor distT="0" distB="0" distL="0" distR="0" simplePos="0" relativeHeight="251710464" behindDoc="0" locked="0" layoutInCell="1" allowOverlap="1" wp14:anchorId="7B01095F" wp14:editId="71D1884E">
                 <wp:simplePos x="0" y="0"/>
                 <wp:positionH relativeFrom="column">
                   <wp:posOffset>2578735</wp:posOffset>
@@ -11780,15 +11872,13 @@
           </mc:Choice>
           <mc:Fallback>
             <w:pict>
-              <v:oval w14:anchorId="6E708A22" id="Oval 456" o:spid="_x0000_s1026" style="position:absolute;margin-left:203.05pt;margin-top:19.55pt;width:7.3pt;height:7.3pt;z-index:251715584;visibility:visible;mso-wrap-style:square;mso-width-percent:0;mso-height-percent:0;mso-wrap-distance-left:0;mso-wrap-distance-top:0;mso-wrap-distance-right:0;mso-wrap-distance-bottom:0;mso-position-horizontal:absolute;mso-position-horizontal-relative:text;mso-position-vertical:absolute;mso-position-vertical-relative:text;mso-width-percent:0;mso-height-percent:0;mso-width-relative:margin;mso-height-relative:margin;v-text-anchor:top" o:gfxdata="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" filled="f" strokecolor="#272727" strokeweight=".26mm"/>
+              <v:oval w14:anchorId="7EA82859" id="Oval 456" o:spid="_x0000_s1026" style="position:absolute;margin-left:203.05pt;margin-top:19.55pt;width:7.3pt;height:7.3pt;z-index:251710464;visibility:visible;mso-wrap-style:square;mso-width-percent:0;mso-height-percent:0;mso-wrap-distance-left:0;mso-wrap-distance-top:0;mso-wrap-distance-right:0;mso-wrap-distance-bottom:0;mso-position-horizontal:absolute;mso-position-horizontal-relative:text;mso-position-vertical:absolute;mso-position-vertical-relative:text;mso-width-percent:0;mso-height-percent:0;mso-width-relative:margin;mso-height-relative:margin;v-text-anchor:top" o:gfxdata="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" filled="f" strokecolor="#272727" strokeweight=".26mm"/>
             </w:pict>
           </mc:Fallback>
         </mc:AlternateContent>
       </w:r>
     </w:p>
     <w:p>
-      <w:bookmarkStart w:id="0" w:name="_GoBack"/>
-      <w:bookmarkEnd w:id="0"/>
       <w:r>
         <w:rPr>
           <w:noProof/>
@@ -11797,7 +11887,7 @@
         <mc:AlternateContent>
           <mc:Choice Requires="wps">
             <w:drawing>
-              <wp:anchor distT="0" distB="0" distL="0" distR="0" simplePos="0" relativeHeight="251718656" behindDoc="0" locked="0" layoutInCell="1" allowOverlap="1" wp14:anchorId="17724B49" wp14:editId="16BEE7CB">
+              <wp:anchor distT="0" distB="0" distL="0" distR="0" simplePos="0" relativeHeight="251712512" behindDoc="0" locked="0" layoutInCell="1" allowOverlap="1" wp14:anchorId="17724B49" wp14:editId="16BEE7CB">
                 <wp:simplePos x="0" y="0"/>
                 <wp:positionH relativeFrom="column">
                   <wp:posOffset>2693035</wp:posOffset>
@@ -11928,7 +12018,7 @@
           </mc:Choice>
           <mc:Fallback>
             <w:pict>
-              <v:rect w14:anchorId="17724B49" id="_x0000_s1070" style="position:absolute;margin-left:212.05pt;margin-top:4.95pt;width:280.25pt;height:75.75pt;z-index:251718656;visibility:visible;mso-wrap-style:square;mso-height-percent:0;mso-wrap-distance-left:0;mso-wrap-distance-top:0;mso-wrap-distance-right:0;mso-wrap-distance-bottom:0;mso-position-horizontal:absolute;mso-position-horizontal-relative:text;mso-position-vertical:absolute;mso-position-vertical-relative:text;mso-height-percent:0;mso-height-relative:margin;v-text-anchor:top" o:gfxdata="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" filled="f" stroked="f">
+              <v:rect w14:anchorId="17724B49" id="_x0000_s1070" style="position:absolute;margin-left:212.05pt;margin-top:4.95pt;width:280.25pt;height:75.75pt;z-index:251712512;visibility:visible;mso-wrap-style:square;mso-height-percent:0;mso-wrap-distance-left:0;mso-wrap-distance-top:0;mso-wrap-distance-right:0;mso-wrap-distance-bottom:0;mso-position-horizontal:absolute;mso-position-horizontal-relative:text;mso-position-vertical:absolute;mso-position-vertical-relative:text;mso-height-percent:0;mso-height-relative:margin;v-text-anchor:top" o:gfxdata="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" filled="f" stroked="f">
                 <v:textbox>
                   <w:txbxContent>
                     <w:p>
@@ -12028,7 +12118,7 @@
         <mc:AlternateContent>
           <mc:Choice Requires="wps">
             <w:drawing>
-              <wp:anchor distT="0" distB="0" distL="0" distR="0" simplePos="0" relativeHeight="251572224" behindDoc="0" locked="0" layoutInCell="1" allowOverlap="1" wp14:anchorId="280069DF">
+              <wp:anchor distT="0" distB="0" distL="0" distR="0" simplePos="0" relativeHeight="251602944" behindDoc="0" locked="0" layoutInCell="1" allowOverlap="1" wp14:anchorId="280069DF">
                 <wp:simplePos x="0" y="0"/>
                 <wp:positionH relativeFrom="column">
                   <wp:posOffset>-437515</wp:posOffset>
@@ -12079,7 +12169,7 @@
           </mc:Choice>
           <mc:Fallback>
             <w:pict>
-              <v:rect w14:anchorId="6FACC882" id="Text Box 79" o:spid="_x0000_s1026" style="position:absolute;margin-left:-34.45pt;margin-top:8.6pt;width:80.5pt;height:19pt;z-index:251572224;visibility:visible;mso-wrap-style:square;mso-wrap-distance-left:0;mso-wrap-distance-top:0;mso-wrap-distance-right:0;mso-wrap-distance-bottom:0;mso-position-horizontal:absolute;mso-position-horizontal-relative:text;mso-position-vertical:absolute;mso-position-vertical-relative:text;v-text-anchor:top" o:gfxdata="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" filled="f" stroked="f"/>
+              <v:rect w14:anchorId="620E1556" id="Text Box 79" o:spid="_x0000_s1026" style="position:absolute;margin-left:-34.45pt;margin-top:8.6pt;width:80.5pt;height:19pt;z-index:251602944;visibility:visible;mso-wrap-style:square;mso-wrap-distance-left:0;mso-wrap-distance-top:0;mso-wrap-distance-right:0;mso-wrap-distance-bottom:0;mso-position-horizontal:absolute;mso-position-horizontal-relative:text;mso-position-vertical:absolute;mso-position-vertical-relative:text;v-text-anchor:top" o:gfxdata="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" filled="f" stroked="f"/>
             </w:pict>
           </mc:Fallback>
         </mc:AlternateContent>
@@ -12099,7 +12189,7 @@
         <mc:AlternateContent>
           <mc:Choice Requires="wps">
             <w:drawing>
-              <wp:anchor distT="0" distB="0" distL="0" distR="0" simplePos="0" relativeHeight="251725824" behindDoc="0" locked="0" layoutInCell="1" allowOverlap="1" wp14:anchorId="03BFCAE7" wp14:editId="6FD7AA40">
+              <wp:anchor distT="0" distB="0" distL="0" distR="0" simplePos="0" relativeHeight="251713536" behindDoc="0" locked="0" layoutInCell="1" allowOverlap="1" wp14:anchorId="03BFCAE7" wp14:editId="6FD7AA40">
                 <wp:simplePos x="0" y="0"/>
                 <wp:positionH relativeFrom="column">
                   <wp:posOffset>0</wp:posOffset>
@@ -12161,6 +12251,14 @@
                               </w:rPr>
                               <w:t>I firmly believe that the logical and methodical segregation of a problem allows it to be analyzed and resolved, regardless of its nature or magnitude</w:t>
                             </w:r>
+                            <w:r>
+                              <w:rPr>
+                                <w:sz w:val="20"/>
+                                <w:szCs w:val="20"/>
+                                <w:lang w:val="en-US"/>
+                              </w:rPr>
+                              <w:t>.</w:t>
+                            </w:r>
                           </w:p>
                         </w:txbxContent>
                       </wps:txbx>
@@ -12181,7 +12279,7 @@
           </mc:Choice>
           <mc:Fallback>
             <w:pict>
-              <v:rect w14:anchorId="03BFCAE7" id="_x0000_s1071" style="position:absolute;margin-left:0;margin-top:358.3pt;width:151.55pt;height:79.5pt;z-index:251725824;visibility:visible;mso-wrap-style:square;mso-width-percent:0;mso-height-percent:0;mso-wrap-distance-left:0;mso-wrap-distance-top:0;mso-wrap-distance-right:0;mso-wrap-distance-bottom:0;mso-position-horizontal:absolute;mso-position-horizontal-relative:text;mso-position-vertical:absolute;mso-position-vertical-relative:text;mso-width-percent:0;mso-height-percent:0;mso-width-relative:margin;mso-height-relative:margin;v-text-anchor:top" o:gfxdata="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" filled="f" stroked="f">
+              <v:rect w14:anchorId="03BFCAE7" id="_x0000_s1071" style="position:absolute;margin-left:0;margin-top:358.3pt;width:151.55pt;height:79.5pt;z-index:251713536;visibility:visible;mso-wrap-style:square;mso-width-percent:0;mso-height-percent:0;mso-wrap-distance-left:0;mso-wrap-distance-top:0;mso-wrap-distance-right:0;mso-wrap-distance-bottom:0;mso-position-horizontal:absolute;mso-position-horizontal-relative:text;mso-position-vertical:absolute;mso-position-vertical-relative:text;mso-width-percent:0;mso-height-percent:0;mso-width-relative:margin;mso-height-relative:margin;v-text-anchor:top" o:gfxdata="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" filled="f" stroked="f">
                 <v:textbox>
                   <w:txbxContent>
                     <w:p>
@@ -12201,6 +12299,14 @@
                           <w:lang w:val="en-US"/>
                         </w:rPr>
                         <w:t>I firmly believe that the logical and methodical segregation of a problem allows it to be analyzed and resolved, regardless of its nature or magnitude</w:t>
+                      </w:r>
+                      <w:r>
+                        <w:rPr>
+                          <w:sz w:val="20"/>
+                          <w:szCs w:val="20"/>
+                          <w:lang w:val="en-US"/>
+                        </w:rPr>
+                        <w:t>.</w:t>
                       </w:r>
                     </w:p>
                   </w:txbxContent>
@@ -12218,7 +12324,7 @@
         <mc:AlternateContent>
           <mc:Choice Requires="wps">
             <w:drawing>
-              <wp:anchor distT="0" distB="0" distL="0" distR="0" simplePos="0" relativeHeight="251695104" behindDoc="0" locked="0" layoutInCell="1" allowOverlap="1" wp14:anchorId="3C29BA41" wp14:editId="27DB1692">
+              <wp:anchor distT="0" distB="0" distL="0" distR="0" simplePos="0" relativeHeight="251682816" behindDoc="0" locked="0" layoutInCell="1" allowOverlap="1" wp14:anchorId="3C29BA41" wp14:editId="27DB1692">
                 <wp:simplePos x="0" y="0"/>
                 <wp:positionH relativeFrom="column">
                   <wp:posOffset>-48590</wp:posOffset>
@@ -12300,7 +12406,7 @@
           </mc:Choice>
           <mc:Fallback>
             <w:pict>
-              <v:rect w14:anchorId="3C29BA41" id="_x0000_s1072" style="position:absolute;margin-left:-3.85pt;margin-top:670.6pt;width:166.3pt;height:23.1pt;z-index:251695104;visibility:visible;mso-wrap-style:square;mso-width-percent:0;mso-wrap-distance-left:0;mso-wrap-distance-top:0;mso-wrap-distance-right:0;mso-wrap-distance-bottom:0;mso-position-horizontal:absolute;mso-position-horizontal-relative:text;mso-position-vertical:absolute;mso-position-vertical-relative:page;mso-width-percent:0;mso-width-relative:margin;v-text-anchor:top" o:gfxdata="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" filled="f" stroked="f">
+              <v:rect w14:anchorId="3C29BA41" id="_x0000_s1072" style="position:absolute;margin-left:-3.85pt;margin-top:670.6pt;width:166.3pt;height:23.1pt;z-index:251682816;visibility:visible;mso-wrap-style:square;mso-width-percent:0;mso-wrap-distance-left:0;mso-wrap-distance-top:0;mso-wrap-distance-right:0;mso-wrap-distance-bottom:0;mso-position-horizontal:absolute;mso-position-horizontal-relative:text;mso-position-vertical:absolute;mso-position-vertical-relative:page;mso-width-percent:0;mso-width-relative:margin;v-text-anchor:top" o:gfxdata="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" filled="f" stroked="f">
                 <v:textbox>
                   <w:txbxContent>
                     <w:p>
@@ -12341,7 +12447,7 @@
         <mc:AlternateContent>
           <mc:Choice Requires="wps">
             <w:drawing>
-              <wp:anchor distT="0" distB="0" distL="0" distR="0" simplePos="0" relativeHeight="251704320" behindDoc="0" locked="0" layoutInCell="1" allowOverlap="1" wp14:anchorId="1FC9D1D5" wp14:editId="1C83A209">
+              <wp:anchor distT="0" distB="0" distL="0" distR="0" simplePos="0" relativeHeight="251689984" behindDoc="0" locked="0" layoutInCell="1" allowOverlap="1" wp14:anchorId="1FC9D1D5" wp14:editId="1C83A209">
                 <wp:simplePos x="0" y="0"/>
                 <wp:positionH relativeFrom="column">
                   <wp:posOffset>-215240</wp:posOffset>
@@ -12401,7 +12507,7 @@
           </mc:Choice>
           <mc:Fallback>
             <w:pict>
-              <v:oval w14:anchorId="02AE8158" id="Oval 456" o:spid="_x0000_s1026" style="position:absolute;margin-left:-16.95pt;margin-top:346.6pt;width:7.3pt;height:7.3pt;z-index:251704320;visibility:visible;mso-wrap-style:square;mso-width-percent:0;mso-height-percent:0;mso-wrap-distance-left:0;mso-wrap-distance-top:0;mso-wrap-distance-right:0;mso-wrap-distance-bottom:0;mso-position-horizontal:absolute;mso-position-horizontal-relative:text;mso-position-vertical:absolute;mso-position-vertical-relative:text;mso-width-percent:0;mso-height-percent:0;mso-width-relative:margin;mso-height-relative:margin;v-text-anchor:top" o:gfxdata="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" filled="f" strokecolor="#272727" strokeweight=".26mm"/>
+              <v:oval w14:anchorId="0243FE44" id="Oval 456" o:spid="_x0000_s1026" style="position:absolute;margin-left:-16.95pt;margin-top:346.6pt;width:7.3pt;height:7.3pt;z-index:251689984;visibility:visible;mso-wrap-style:square;mso-width-percent:0;mso-height-percent:0;mso-wrap-distance-left:0;mso-wrap-distance-top:0;mso-wrap-distance-right:0;mso-wrap-distance-bottom:0;mso-position-horizontal:absolute;mso-position-horizontal-relative:text;mso-position-vertical:absolute;mso-position-vertical-relative:text;mso-width-percent:0;mso-height-percent:0;mso-width-relative:margin;mso-height-relative:margin;v-text-anchor:top" o:gfxdata="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" filled="f" strokecolor="#272727" strokeweight=".26mm"/>
             </w:pict>
           </mc:Fallback>
         </mc:AlternateContent>
@@ -12414,7 +12520,7 @@
         <mc:AlternateContent>
           <mc:Choice Requires="wps">
             <w:drawing>
-              <wp:anchor distT="0" distB="0" distL="0" distR="0" simplePos="0" relativeHeight="251665408" behindDoc="0" locked="0" layoutInCell="1" allowOverlap="1" wp14:anchorId="4D04589D" wp14:editId="3AC8502F">
+              <wp:anchor distT="0" distB="0" distL="0" distR="0" simplePos="0" relativeHeight="251674624" behindDoc="0" locked="0" layoutInCell="1" allowOverlap="1" wp14:anchorId="4D04589D" wp14:editId="3AC8502F">
                 <wp:simplePos x="0" y="0"/>
                 <wp:positionH relativeFrom="column">
                   <wp:posOffset>-232934</wp:posOffset>
@@ -12474,7 +12580,7 @@
           </mc:Choice>
           <mc:Fallback>
             <w:pict>
-              <v:oval w14:anchorId="6B628D7B" id="Oval 456" o:spid="_x0000_s1026" style="position:absolute;margin-left:-18.35pt;margin-top:235.35pt;width:7.3pt;height:7.3pt;z-index:251665408;visibility:visible;mso-wrap-style:square;mso-width-percent:0;mso-height-percent:0;mso-wrap-distance-left:0;mso-wrap-distance-top:0;mso-wrap-distance-right:0;mso-wrap-distance-bottom:0;mso-position-horizontal:absolute;mso-position-horizontal-relative:text;mso-position-vertical:absolute;mso-position-vertical-relative:text;mso-width-percent:0;mso-height-percent:0;mso-width-relative:margin;mso-height-relative:margin;v-text-anchor:top" o:gfxdata="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" filled="f" strokecolor="#272727" strokeweight=".26mm"/>
+              <v:oval w14:anchorId="655BD991" id="Oval 456" o:spid="_x0000_s1026" style="position:absolute;margin-left:-18.35pt;margin-top:235.35pt;width:7.3pt;height:7.3pt;z-index:251674624;visibility:visible;mso-wrap-style:square;mso-width-percent:0;mso-height-percent:0;mso-wrap-distance-left:0;mso-wrap-distance-top:0;mso-wrap-distance-right:0;mso-wrap-distance-bottom:0;mso-position-horizontal:absolute;mso-position-horizontal-relative:text;mso-position-vertical:absolute;mso-position-vertical-relative:text;mso-width-percent:0;mso-height-percent:0;mso-width-relative:margin;mso-height-relative:margin;v-text-anchor:top" o:gfxdata="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" filled="f" strokecolor="#272727" strokeweight=".26mm"/>
             </w:pict>
           </mc:Fallback>
         </mc:AlternateContent>
@@ -12487,7 +12593,7 @@
         <mc:AlternateContent>
           <mc:Choice Requires="wps">
             <w:drawing>
-              <wp:anchor distT="0" distB="0" distL="0" distR="0" simplePos="0" relativeHeight="251688960" behindDoc="0" locked="0" layoutInCell="1" allowOverlap="1" wp14:anchorId="69B4EB20" wp14:editId="5CAD2488">
+              <wp:anchor distT="0" distB="0" distL="0" distR="0" simplePos="0" relativeHeight="251681792" behindDoc="0" locked="0" layoutInCell="1" allowOverlap="1" wp14:anchorId="69B4EB20" wp14:editId="5CAD2488">
                 <wp:simplePos x="0" y="0"/>
                 <wp:positionH relativeFrom="column">
                   <wp:posOffset>0</wp:posOffset>
@@ -12547,7 +12653,39 @@
                                 <w:szCs w:val="20"/>
                                 <w:lang w:val="en-US"/>
                               </w:rPr>
-                              <w:t>I am able to adapt to the work area that is necessary without fear of facing job challenges and assimilating new knowledge even if it is beyond my area of ​​specification.</w:t>
+                              <w:t>I am abl</w:t>
+                            </w:r>
+                            <w:r>
+                              <w:rPr>
+                                <w:sz w:val="20"/>
+                                <w:szCs w:val="20"/>
+                                <w:lang w:val="en-US"/>
+                              </w:rPr>
+                              <w:t>e to adapt to any necessary work area</w:t>
+                            </w:r>
+                            <w:r>
+                              <w:rPr>
+                                <w:sz w:val="20"/>
+                                <w:szCs w:val="20"/>
+                                <w:lang w:val="en-US"/>
+                              </w:rPr>
+                              <w:t xml:space="preserve"> without fear of facing job challenges and assimilating new knowledge</w:t>
+                            </w:r>
+                            <w:r>
+                              <w:rPr>
+                                <w:sz w:val="20"/>
+                                <w:szCs w:val="20"/>
+                                <w:lang w:val="en-US"/>
+                              </w:rPr>
+                              <w:t>,</w:t>
+                            </w:r>
+                            <w:r>
+                              <w:rPr>
+                                <w:sz w:val="20"/>
+                                <w:szCs w:val="20"/>
+                                <w:lang w:val="en-US"/>
+                              </w:rPr>
+                              <w:t xml:space="preserve"> even if it is beyond my area of ​​specification.</w:t>
                             </w:r>
                           </w:p>
                         </w:txbxContent>
@@ -12569,7 +12707,7 @@
           </mc:Choice>
           <mc:Fallback>
             <w:pict>
-              <v:rect w14:anchorId="69B4EB20" id="_x0000_s1073" style="position:absolute;margin-left:0;margin-top:245.1pt;width:151.55pt;height:99.75pt;z-index:251688960;visibility:visible;mso-wrap-style:square;mso-width-percent:0;mso-height-percent:0;mso-wrap-distance-left:0;mso-wrap-distance-top:0;mso-wrap-distance-right:0;mso-wrap-distance-bottom:0;mso-position-horizontal:absolute;mso-position-horizontal-relative:text;mso-position-vertical:absolute;mso-position-vertical-relative:text;mso-width-percent:0;mso-height-percent:0;mso-width-relative:margin;mso-height-relative:margin;v-text-anchor:top" o:gfxdata="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" filled="f" stroked="f">
+              <v:rect w14:anchorId="69B4EB20" id="_x0000_s1073" style="position:absolute;margin-left:0;margin-top:245.1pt;width:151.55pt;height:99.75pt;z-index:251681792;visibility:visible;mso-wrap-style:square;mso-width-percent:0;mso-height-percent:0;mso-wrap-distance-left:0;mso-wrap-distance-top:0;mso-wrap-distance-right:0;mso-wrap-distance-bottom:0;mso-position-horizontal:absolute;mso-position-horizontal-relative:text;mso-position-vertical:absolute;mso-position-vertical-relative:text;mso-width-percent:0;mso-height-percent:0;mso-width-relative:margin;mso-height-relative:margin;v-text-anchor:top" o:gfxdata="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" filled="f" stroked="f">
                 <v:textbox>
                   <w:txbxContent>
                     <w:p>
@@ -12588,7 +12726,39 @@
                           <w:szCs w:val="20"/>
                           <w:lang w:val="en-US"/>
                         </w:rPr>
-                        <w:t>I am able to adapt to the work area that is necessary without fear of facing job challenges and assimilating new knowledge even if it is beyond my area of ​​specification.</w:t>
+                        <w:t>I am abl</w:t>
+                      </w:r>
+                      <w:r>
+                        <w:rPr>
+                          <w:sz w:val="20"/>
+                          <w:szCs w:val="20"/>
+                          <w:lang w:val="en-US"/>
+                        </w:rPr>
+                        <w:t>e to adapt to any necessary work area</w:t>
+                      </w:r>
+                      <w:r>
+                        <w:rPr>
+                          <w:sz w:val="20"/>
+                          <w:szCs w:val="20"/>
+                          <w:lang w:val="en-US"/>
+                        </w:rPr>
+                        <w:t xml:space="preserve"> without fear of facing job challenges and assimilating new knowledge</w:t>
+                      </w:r>
+                      <w:r>
+                        <w:rPr>
+                          <w:sz w:val="20"/>
+                          <w:szCs w:val="20"/>
+                          <w:lang w:val="en-US"/>
+                        </w:rPr>
+                        <w:t>,</w:t>
+                      </w:r>
+                      <w:r>
+                        <w:rPr>
+                          <w:sz w:val="20"/>
+                          <w:szCs w:val="20"/>
+                          <w:lang w:val="en-US"/>
+                        </w:rPr>
+                        <w:t xml:space="preserve"> even if it is beyond my area of ​​specification.</w:t>
                       </w:r>
                     </w:p>
                   </w:txbxContent>
@@ -12606,7 +12776,7 @@
         <mc:AlternateContent>
           <mc:Choice Requires="wps">
             <w:drawing>
-              <wp:anchor distT="0" distB="0" distL="0" distR="0" simplePos="0" relativeHeight="251679744" behindDoc="0" locked="0" layoutInCell="1" allowOverlap="1" wp14:anchorId="44C566C5" wp14:editId="64046B3B">
+              <wp:anchor distT="0" distB="0" distL="0" distR="0" simplePos="0" relativeHeight="251680768" behindDoc="0" locked="0" layoutInCell="1" allowOverlap="1" wp14:anchorId="44C566C5" wp14:editId="64046B3B">
                 <wp:simplePos x="0" y="0"/>
                 <wp:positionH relativeFrom="column">
                   <wp:posOffset>-84455</wp:posOffset>
@@ -12688,7 +12858,7 @@
           </mc:Choice>
           <mc:Fallback>
             <w:pict>
-              <v:rect w14:anchorId="44C566C5" id="_x0000_s1074" style="position:absolute;margin-left:-6.65pt;margin-top:554.2pt;width:166.3pt;height:23.1pt;z-index:251679744;visibility:visible;mso-wrap-style:square;mso-width-percent:0;mso-wrap-distance-left:0;mso-wrap-distance-top:0;mso-wrap-distance-right:0;mso-wrap-distance-bottom:0;mso-position-horizontal:absolute;mso-position-horizontal-relative:text;mso-position-vertical:absolute;mso-position-vertical-relative:page;mso-width-percent:0;mso-width-relative:margin;v-text-anchor:top" o:gfxdata="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" filled="f" stroked="f">
+              <v:rect w14:anchorId="44C566C5" id="_x0000_s1074" style="position:absolute;margin-left:-6.65pt;margin-top:554.2pt;width:166.3pt;height:23.1pt;z-index:251680768;visibility:visible;mso-wrap-style:square;mso-width-percent:0;mso-wrap-distance-left:0;mso-wrap-distance-top:0;mso-wrap-distance-right:0;mso-wrap-distance-bottom:0;mso-position-horizontal:absolute;mso-position-horizontal-relative:text;mso-position-vertical:absolute;mso-position-vertical-relative:page;mso-width-percent:0;mso-width-relative:margin;v-text-anchor:top" o:gfxdata="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" filled="f" stroked="f">
                 <v:textbox>
                   <w:txbxContent>
                     <w:p>
@@ -12729,7 +12899,7 @@
         <mc:AlternateContent>
           <mc:Choice Requires="wps">
             <w:drawing>
-              <wp:anchor distT="0" distB="0" distL="0" distR="0" simplePos="0" relativeHeight="251641856" behindDoc="0" locked="0" layoutInCell="1" allowOverlap="1" wp14:anchorId="1CA22D1F" wp14:editId="14A9B616">
+              <wp:anchor distT="0" distB="0" distL="0" distR="0" simplePos="0" relativeHeight="251664384" behindDoc="0" locked="0" layoutInCell="1" allowOverlap="1" wp14:anchorId="1CA22D1F" wp14:editId="14A9B616">
                 <wp:simplePos x="0" y="0"/>
                 <wp:positionH relativeFrom="column">
                   <wp:posOffset>0</wp:posOffset>
@@ -12811,7 +12981,7 @@
           </mc:Choice>
           <mc:Fallback>
             <w:pict>
-              <v:rect w14:anchorId="1CA22D1F" id="_x0000_s1075" style="position:absolute;margin-left:0;margin-top:114.6pt;width:151.55pt;height:115.5pt;z-index:251641856;visibility:visible;mso-wrap-style:square;mso-width-percent:0;mso-height-percent:0;mso-wrap-distance-left:0;mso-wrap-distance-top:0;mso-wrap-distance-right:0;mso-wrap-distance-bottom:0;mso-position-horizontal:absolute;mso-position-horizontal-relative:text;mso-position-vertical:absolute;mso-position-vertical-relative:text;mso-width-percent:0;mso-height-percent:0;mso-width-relative:margin;mso-height-relative:margin;v-text-anchor:top" o:gfxdata="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" filled="f" stroked="f">
+              <v:rect w14:anchorId="1CA22D1F" id="_x0000_s1075" style="position:absolute;margin-left:0;margin-top:114.6pt;width:151.55pt;height:115.5pt;z-index:251664384;visibility:visible;mso-wrap-style:square;mso-width-percent:0;mso-height-percent:0;mso-wrap-distance-left:0;mso-wrap-distance-top:0;mso-wrap-distance-right:0;mso-wrap-distance-bottom:0;mso-position-horizontal:absolute;mso-position-horizontal-relative:text;mso-position-vertical:absolute;mso-position-vertical-relative:text;mso-width-percent:0;mso-height-percent:0;mso-width-relative:margin;mso-height-relative:margin;v-text-anchor:top" o:gfxdata="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" filled="f" stroked="f">
                 <v:textbox>
                   <w:txbxContent>
                     <w:p>
@@ -12848,7 +13018,7 @@
         <mc:AlternateContent>
           <mc:Choice Requires="wps">
             <w:drawing>
-              <wp:anchor distT="0" distB="0" distL="0" distR="0" simplePos="0" relativeHeight="251674624" behindDoc="0" locked="0" layoutInCell="1" allowOverlap="1" wp14:anchorId="66B37CA9" wp14:editId="0EC24274">
+              <wp:anchor distT="0" distB="0" distL="0" distR="0" simplePos="0" relativeHeight="251678720" behindDoc="0" locked="0" layoutInCell="1" allowOverlap="1" wp14:anchorId="66B37CA9" wp14:editId="0EC24274">
                 <wp:simplePos x="0" y="0"/>
                 <wp:positionH relativeFrom="column">
                   <wp:posOffset>-47682</wp:posOffset>
@@ -12930,7 +13100,7 @@
           </mc:Choice>
           <mc:Fallback>
             <w:pict>
-              <v:rect w14:anchorId="66B37CA9" id="_x0000_s1076" style="position:absolute;margin-left:-3.75pt;margin-top:420.95pt;width:166.3pt;height:23.1pt;z-index:251674624;visibility:visible;mso-wrap-style:square;mso-width-percent:0;mso-wrap-distance-left:0;mso-wrap-distance-top:0;mso-wrap-distance-right:0;mso-wrap-distance-bottom:0;mso-position-horizontal:absolute;mso-position-horizontal-relative:text;mso-position-vertical:absolute;mso-position-vertical-relative:page;mso-width-percent:0;mso-width-relative:margin;v-text-anchor:top" o:gfxdata="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" filled="f" stroked="f">
+              <v:rect w14:anchorId="66B37CA9" id="_x0000_s1076" style="position:absolute;margin-left:-3.75pt;margin-top:420.95pt;width:166.3pt;height:23.1pt;z-index:251678720;visibility:visible;mso-wrap-style:square;mso-width-percent:0;mso-wrap-distance-left:0;mso-wrap-distance-top:0;mso-wrap-distance-right:0;mso-wrap-distance-bottom:0;mso-position-horizontal:absolute;mso-position-horizontal-relative:text;mso-position-vertical:absolute;mso-position-vertical-relative:page;mso-width-percent:0;mso-width-relative:margin;v-text-anchor:top" o:gfxdata="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" filled="f" stroked="f">
                 <v:textbox>
                   <w:txbxContent>
                     <w:p>
@@ -12971,7 +13141,7 @@
         <mc:AlternateContent>
           <mc:Choice Requires="wps">
             <w:drawing>
-              <wp:anchor distT="0" distB="0" distL="0" distR="0" simplePos="0" relativeHeight="251656192" behindDoc="0" locked="0" layoutInCell="1" allowOverlap="1" wp14:anchorId="250FD5E5">
+              <wp:anchor distT="0" distB="0" distL="0" distR="0" simplePos="0" relativeHeight="251672576" behindDoc="0" locked="0" layoutInCell="1" allowOverlap="1" wp14:anchorId="250FD5E5">
                 <wp:simplePos x="0" y="0"/>
                 <wp:positionH relativeFrom="column">
                   <wp:posOffset>59378</wp:posOffset>
@@ -13046,7 +13216,7 @@
           </mc:Choice>
           <mc:Fallback>
             <w:pict>
-              <v:rect w14:anchorId="250FD5E5" id="_x0000_s1077" style="position:absolute;margin-left:4.7pt;margin-top:48.55pt;width:161.7pt;height:22.7pt;z-index:251656192;visibility:visible;mso-wrap-style:square;mso-width-percent:0;mso-wrap-distance-left:0;mso-wrap-distance-top:0;mso-wrap-distance-right:0;mso-wrap-distance-bottom:0;mso-position-horizontal:absolute;mso-position-horizontal-relative:text;mso-position-vertical:absolute;mso-position-vertical-relative:text;mso-width-percent:0;mso-width-relative:margin;v-text-anchor:top" o:gfxdata="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" filled="f" stroked="f">
+              <v:rect w14:anchorId="250FD5E5" id="_x0000_s1077" style="position:absolute;margin-left:4.7pt;margin-top:48.55pt;width:161.7pt;height:22.7pt;z-index:251672576;visibility:visible;mso-wrap-style:square;mso-width-percent:0;mso-wrap-distance-left:0;mso-wrap-distance-top:0;mso-wrap-distance-right:0;mso-wrap-distance-bottom:0;mso-position-horizontal:absolute;mso-position-horizontal-relative:text;mso-position-vertical:absolute;mso-position-vertical-relative:text;mso-width-percent:0;mso-width-relative:margin;v-text-anchor:top" o:gfxdata="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" filled="f" stroked="f">
                 <v:textbox>
                   <w:txbxContent>
                     <w:p>
@@ -13077,7 +13247,7 @@
           <w:lang w:eastAsia="es-AR"/>
         </w:rPr>
         <w:drawing>
-          <wp:anchor distT="0" distB="0" distL="0" distR="0" simplePos="0" relativeHeight="251676672" behindDoc="0" locked="0" layoutInCell="1" allowOverlap="1" wp14:anchorId="6D25831C" wp14:editId="5323BE5C">
+          <wp:anchor distT="0" distB="0" distL="0" distR="0" simplePos="0" relativeHeight="251679744" behindDoc="0" locked="0" layoutInCell="1" allowOverlap="1" wp14:anchorId="6D25831C" wp14:editId="5323BE5C">
             <wp:simplePos x="0" y="0"/>
             <wp:positionH relativeFrom="column">
               <wp:posOffset>-174852</wp:posOffset>
@@ -13102,7 +13272,7 @@
                     </pic:cNvPicPr>
                   </pic:nvPicPr>
                   <pic:blipFill>
-                    <a:blip r:embed="rId19"/>
+                    <a:blip r:embed="rId20"/>
                     <a:stretch>
                       <a:fillRect/>
                     </a:stretch>
@@ -13130,7 +13300,7 @@
         <mc:AlternateContent>
           <mc:Choice Requires="wps">
             <w:drawing>
-              <wp:anchor distT="0" distB="0" distL="0" distR="0" simplePos="0" relativeHeight="251713536" behindDoc="0" locked="0" layoutInCell="1" allowOverlap="1" wp14:anchorId="41BC6597" wp14:editId="73922E64">
+              <wp:anchor distT="0" distB="0" distL="0" distR="0" simplePos="0" relativeHeight="251708416" behindDoc="0" locked="0" layoutInCell="1" allowOverlap="1" wp14:anchorId="41BC6597" wp14:editId="73922E64">
                 <wp:simplePos x="0" y="0"/>
                 <wp:positionH relativeFrom="column">
                   <wp:posOffset>-219931</wp:posOffset>
@@ -13190,7 +13360,7 @@
           </mc:Choice>
           <mc:Fallback>
             <w:pict>
-              <v:oval w14:anchorId="566207A3" id="Oval 456" o:spid="_x0000_s1026" style="position:absolute;margin-left:-17.3pt;margin-top:99.5pt;width:7.3pt;height:7.3pt;z-index:251713536;visibility:visible;mso-wrap-style:square;mso-width-percent:0;mso-height-percent:0;mso-wrap-distance-left:0;mso-wrap-distance-top:0;mso-wrap-distance-right:0;mso-wrap-distance-bottom:0;mso-position-horizontal:absolute;mso-position-horizontal-relative:text;mso-position-vertical:absolute;mso-position-vertical-relative:text;mso-width-percent:0;mso-height-percent:0;mso-width-relative:margin;mso-height-relative:margin;v-text-anchor:top" o:gfxdata="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" filled="f" strokecolor="#272727" strokeweight=".26mm"/>
+              <v:oval w14:anchorId="1920CBE2" id="Oval 456" o:spid="_x0000_s1026" style="position:absolute;margin-left:-17.3pt;margin-top:99.5pt;width:7.3pt;height:7.3pt;z-index:251708416;visibility:visible;mso-wrap-style:square;mso-width-percent:0;mso-height-percent:0;mso-wrap-distance-left:0;mso-wrap-distance-top:0;mso-wrap-distance-right:0;mso-wrap-distance-bottom:0;mso-position-horizontal:absolute;mso-position-horizontal-relative:text;mso-position-vertical:absolute;mso-position-vertical-relative:text;mso-width-percent:0;mso-height-percent:0;mso-width-relative:margin;mso-height-relative:margin;v-text-anchor:top" o:gfxdata="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" filled="f" strokecolor="#272727" strokeweight=".26mm"/>
             </w:pict>
           </mc:Fallback>
         </mc:AlternateContent>
@@ -13203,7 +13373,7 @@
         <mc:AlternateContent>
           <mc:Choice Requires="wps">
             <w:drawing>
-              <wp:anchor distT="0" distB="0" distL="0" distR="0" simplePos="0" relativeHeight="251711488" behindDoc="0" locked="0" layoutInCell="1" allowOverlap="1" wp14:anchorId="08616BF6" wp14:editId="1C777970">
+              <wp:anchor distT="0" distB="0" distL="0" distR="0" simplePos="0" relativeHeight="251705344" behindDoc="0" locked="0" layoutInCell="1" allowOverlap="1" wp14:anchorId="08616BF6" wp14:editId="1C777970">
                 <wp:simplePos x="0" y="0"/>
                 <wp:positionH relativeFrom="column">
                   <wp:posOffset>-304165</wp:posOffset>
@@ -13257,7 +13427,7 @@
           </mc:Choice>
           <mc:Fallback>
             <w:pict>
-              <v:oval w14:anchorId="06FCAF6E" id="Oval 509" o:spid="_x0000_s1026" style="position:absolute;margin-left:-23.95pt;margin-top:43.2pt;width:31.1pt;height:31.1pt;z-index:251711488;visibility:visible;mso-wrap-style:square;mso-wrap-distance-left:0;mso-wrap-distance-top:0;mso-wrap-distance-right:0;mso-wrap-distance-bottom:0;mso-position-horizontal:absolute;mso-position-horizontal-relative:text;mso-position-vertical:absolute;mso-position-vertical-relative:text;v-text-anchor:top" o:gfxdata="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" filled="f" strokecolor="#272727" strokeweight=".35mm"/>
+              <v:oval w14:anchorId="12F06A5A" id="Oval 509" o:spid="_x0000_s1026" style="position:absolute;margin-left:-23.95pt;margin-top:43.2pt;width:31.1pt;height:31.1pt;z-index:251705344;visibility:visible;mso-wrap-style:square;mso-wrap-distance-left:0;mso-wrap-distance-top:0;mso-wrap-distance-right:0;mso-wrap-distance-bottom:0;mso-position-horizontal:absolute;mso-position-horizontal-relative:text;mso-position-vertical:absolute;mso-position-vertical-relative:text;v-text-anchor:top" o:gfxdata="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" filled="f" strokecolor="#272727" strokeweight=".35mm"/>
             </w:pict>
           </mc:Fallback>
         </mc:AlternateContent>
@@ -13270,7 +13440,7 @@
         <mc:AlternateContent>
           <mc:Choice Requires="wps">
             <w:drawing>
-              <wp:anchor distT="0" distB="0" distL="0" distR="0" simplePos="0" relativeHeight="251712512" behindDoc="0" locked="0" layoutInCell="1" allowOverlap="1" wp14:anchorId="245E65F7" wp14:editId="547A7984">
+              <wp:anchor distT="0" distB="0" distL="0" distR="0" simplePos="0" relativeHeight="251707392" behindDoc="0" locked="0" layoutInCell="1" allowOverlap="1" wp14:anchorId="245E65F7" wp14:editId="547A7984">
                 <wp:simplePos x="0" y="0"/>
                 <wp:positionH relativeFrom="column">
                   <wp:posOffset>-310515</wp:posOffset>
@@ -13338,7 +13508,7 @@
           </mc:Choice>
           <mc:Fallback>
             <w:pict>
-              <v:shape w14:anchorId="2CF3E5F0" id="AutoShape 488" o:spid="_x0000_s1026" style="position:absolute;margin-left:-24.45pt;margin-top:18.45pt;width:181.1pt;height:.15pt;z-index:251712512;visibility:visible;mso-wrap-style:square;mso-wrap-distance-left:0;mso-wrap-distance-top:0;mso-wrap-distance-right:0;mso-wrap-distance-bottom:0;mso-position-horizontal:absolute;mso-position-horizontal-relative:text;mso-position-vertical:absolute;mso-position-vertical-relative:text;v-text-anchor:top" coordsize="21600,21600" o:gfxdata="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" path="m,l21600,21600e" filled="f" strokecolor="#a5a5a5" strokeweight=".35mm">
+              <v:shape w14:anchorId="03DBE390" id="AutoShape 488" o:spid="_x0000_s1026" style="position:absolute;margin-left:-24.45pt;margin-top:18.45pt;width:181.1pt;height:.15pt;z-index:251707392;visibility:visible;mso-wrap-style:square;mso-wrap-distance-left:0;mso-wrap-distance-top:0;mso-wrap-distance-right:0;mso-wrap-distance-bottom:0;mso-position-horizontal:absolute;mso-position-horizontal-relative:text;mso-position-vertical:absolute;mso-position-vertical-relative:text;v-text-anchor:top" coordsize="21600,21600" o:gfxdata="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" path="m,l21600,21600e" filled="f" strokecolor="#a5a5a5" strokeweight=".35mm">
                 <v:path arrowok="t"/>
               </v:shape>
             </w:pict>
@@ -13353,7 +13523,7 @@
         <mc:AlternateContent>
           <mc:Choice Requires="wps">
             <w:drawing>
-              <wp:anchor distT="0" distB="0" distL="0" distR="0" simplePos="0" relativeHeight="251710464" behindDoc="0" locked="0" layoutInCell="1" allowOverlap="1" wp14:anchorId="009A604B" wp14:editId="3D6CCE40">
+              <wp:anchor distT="0" distB="0" distL="0" distR="0" simplePos="0" relativeHeight="251703296" behindDoc="0" locked="0" layoutInCell="1" allowOverlap="1" wp14:anchorId="009A604B" wp14:editId="3D6CCE40">
                 <wp:simplePos x="0" y="0"/>
                 <wp:positionH relativeFrom="column">
                   <wp:posOffset>2676525</wp:posOffset>
@@ -13524,7 +13694,7 @@
           </mc:Choice>
           <mc:Fallback>
             <w:pict>
-              <v:rect w14:anchorId="009A604B" id="_x0000_s1078" style="position:absolute;margin-left:210.75pt;margin-top:369.2pt;width:280.25pt;height:74.25pt;z-index:251710464;visibility:visible;mso-wrap-style:square;mso-height-percent:0;mso-wrap-distance-left:0;mso-wrap-distance-top:0;mso-wrap-distance-right:0;mso-wrap-distance-bottom:0;mso-position-horizontal:absolute;mso-position-horizontal-relative:text;mso-position-vertical:absolute;mso-position-vertical-relative:text;mso-height-percent:0;mso-height-relative:margin;v-text-anchor:top" o:gfxdata="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" filled="f" stroked="f">
+              <v:rect w14:anchorId="009A604B" id="_x0000_s1078" style="position:absolute;margin-left:210.75pt;margin-top:369.2pt;width:280.25pt;height:74.25pt;z-index:251703296;visibility:visible;mso-wrap-style:square;mso-height-percent:0;mso-wrap-distance-left:0;mso-wrap-distance-top:0;mso-wrap-distance-right:0;mso-wrap-distance-bottom:0;mso-position-horizontal:absolute;mso-position-horizontal-relative:text;mso-position-vertical:absolute;mso-position-vertical-relative:text;mso-height-percent:0;mso-height-relative:margin;v-text-anchor:top" o:gfxdata="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" filled="f" stroked="f">
                 <v:textbox>
                   <w:txbxContent>
                     <w:p>
@@ -13664,7 +13834,7 @@
         <mc:AlternateContent>
           <mc:Choice Requires="wps">
             <w:drawing>
-              <wp:anchor distT="0" distB="0" distL="0" distR="0" simplePos="0" relativeHeight="251708416" behindDoc="0" locked="0" layoutInCell="1" allowOverlap="1" wp14:anchorId="5EA81928" wp14:editId="71DA0558">
+              <wp:anchor distT="0" distB="0" distL="0" distR="0" simplePos="0" relativeHeight="251699200" behindDoc="0" locked="0" layoutInCell="1" allowOverlap="1" wp14:anchorId="5EA81928" wp14:editId="71DA0558">
                 <wp:simplePos x="0" y="0"/>
                 <wp:positionH relativeFrom="column">
                   <wp:posOffset>2680970</wp:posOffset>
@@ -13836,7 +14006,7 @@
           </mc:Choice>
           <mc:Fallback>
             <w:pict>
-              <v:rect w14:anchorId="5EA81928" id="_x0000_s1079" style="position:absolute;margin-left:211.1pt;margin-top:350.1pt;width:297pt;height:23.1pt;z-index:251708416;visibility:visible;mso-wrap-style:square;mso-width-percent:0;mso-wrap-distance-left:0;mso-wrap-distance-top:0;mso-wrap-distance-right:0;mso-wrap-distance-bottom:0;mso-position-horizontal:absolute;mso-position-horizontal-relative:text;mso-position-vertical:absolute;mso-position-vertical-relative:text;mso-width-percent:0;mso-width-relative:margin;v-text-anchor:top" o:gfxdata="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" filled="f" stroked="f">
+              <v:rect w14:anchorId="5EA81928" id="_x0000_s1079" style="position:absolute;margin-left:211.1pt;margin-top:350.1pt;width:297pt;height:23.1pt;z-index:251699200;visibility:visible;mso-wrap-style:square;mso-width-percent:0;mso-wrap-distance-left:0;mso-wrap-distance-top:0;mso-wrap-distance-right:0;mso-wrap-distance-bottom:0;mso-position-horizontal:absolute;mso-position-horizontal-relative:text;mso-position-vertical:absolute;mso-position-vertical-relative:text;mso-width-percent:0;mso-width-relative:margin;v-text-anchor:top" o:gfxdata="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" filled="f" stroked="f">
                 <v:textbox>
                   <w:txbxContent>
                     <w:p>
@@ -13977,7 +14147,7 @@
         <mc:AlternateContent>
           <mc:Choice Requires="wps">
             <w:drawing>
-              <wp:anchor distT="0" distB="0" distL="0" distR="0" simplePos="0" relativeHeight="251709440" behindDoc="0" locked="0" layoutInCell="1" allowOverlap="1" wp14:anchorId="2D87E294" wp14:editId="510C2101">
+              <wp:anchor distT="0" distB="0" distL="0" distR="0" simplePos="0" relativeHeight="251701248" behindDoc="0" locked="0" layoutInCell="1" allowOverlap="1" wp14:anchorId="2D87E294" wp14:editId="510C2101">
                 <wp:simplePos x="0" y="0"/>
                 <wp:positionH relativeFrom="column">
                   <wp:posOffset>2571750</wp:posOffset>
@@ -14037,7 +14207,7 @@
           </mc:Choice>
           <mc:Fallback>
             <w:pict>
-              <v:oval w14:anchorId="344FD835" id="Oval 456" o:spid="_x0000_s1026" style="position:absolute;margin-left:202.5pt;margin-top:355.35pt;width:7.3pt;height:7.3pt;z-index:251709440;visibility:visible;mso-wrap-style:square;mso-width-percent:0;mso-height-percent:0;mso-wrap-distance-left:0;mso-wrap-distance-top:0;mso-wrap-distance-right:0;mso-wrap-distance-bottom:0;mso-position-horizontal:absolute;mso-position-horizontal-relative:text;mso-position-vertical:absolute;mso-position-vertical-relative:text;mso-width-percent:0;mso-height-percent:0;mso-width-relative:margin;mso-height-relative:margin;v-text-anchor:top" o:gfxdata="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" filled="f" strokecolor="#272727" strokeweight=".26mm"/>
+              <v:oval w14:anchorId="0A075FE5" id="Oval 456" o:spid="_x0000_s1026" style="position:absolute;margin-left:202.5pt;margin-top:355.35pt;width:7.3pt;height:7.3pt;z-index:251701248;visibility:visible;mso-wrap-style:square;mso-width-percent:0;mso-height-percent:0;mso-wrap-distance-left:0;mso-wrap-distance-top:0;mso-wrap-distance-right:0;mso-wrap-distance-bottom:0;mso-position-horizontal:absolute;mso-position-horizontal-relative:text;mso-position-vertical:absolute;mso-position-vertical-relative:text;mso-width-percent:0;mso-height-percent:0;mso-width-relative:margin;mso-height-relative:margin;v-text-anchor:top" o:gfxdata="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" filled="f" strokecolor="#272727" strokeweight=".26mm"/>
             </w:pict>
           </mc:Fallback>
         </mc:AlternateContent>
@@ -14050,7 +14220,7 @@
         <mc:AlternateContent>
           <mc:Choice Requires="wps">
             <w:drawing>
-              <wp:anchor distT="0" distB="0" distL="0" distR="0" simplePos="0" relativeHeight="251707392" behindDoc="0" locked="0" layoutInCell="1" allowOverlap="1" wp14:anchorId="01FCB885" wp14:editId="573F7EE3">
+              <wp:anchor distT="0" distB="0" distL="0" distR="0" simplePos="0" relativeHeight="251697152" behindDoc="0" locked="0" layoutInCell="1" allowOverlap="1" wp14:anchorId="01FCB885" wp14:editId="573F7EE3">
                 <wp:simplePos x="0" y="0"/>
                 <wp:positionH relativeFrom="column">
                   <wp:posOffset>2702560</wp:posOffset>
@@ -14232,7 +14402,7 @@
           </mc:Choice>
           <mc:Fallback>
             <w:pict>
-              <v:rect w14:anchorId="01FCB885" id="_x0000_s1080" style="position:absolute;margin-left:212.8pt;margin-top:263.7pt;width:280.25pt;height:81pt;z-index:251707392;visibility:visible;mso-wrap-style:square;mso-height-percent:0;mso-wrap-distance-left:0;mso-wrap-distance-top:0;mso-wrap-distance-right:0;mso-wrap-distance-bottom:0;mso-position-horizontal:absolute;mso-position-horizontal-relative:text;mso-position-vertical:absolute;mso-position-vertical-relative:text;mso-height-percent:0;mso-height-relative:margin;v-text-anchor:top" o:gfxdata="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" filled="f" stroked="f">
+              <v:rect w14:anchorId="01FCB885" id="_x0000_s1080" style="position:absolute;margin-left:212.8pt;margin-top:263.7pt;width:280.25pt;height:81pt;z-index:251697152;visibility:visible;mso-wrap-style:square;mso-height-percent:0;mso-wrap-distance-left:0;mso-wrap-distance-top:0;mso-wrap-distance-right:0;mso-wrap-distance-bottom:0;mso-position-horizontal:absolute;mso-position-horizontal-relative:text;mso-position-vertical:absolute;mso-position-vertical-relative:text;mso-height-percent:0;mso-height-relative:margin;v-text-anchor:top" o:gfxdata="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" filled="f" stroked="f">
                 <v:textbox>
                   <w:txbxContent>
                     <w:p>
@@ -14383,7 +14553,7 @@
         <mc:AlternateContent>
           <mc:Choice Requires="wps">
             <w:drawing>
-              <wp:anchor distT="0" distB="0" distL="0" distR="0" simplePos="0" relativeHeight="251706368" behindDoc="0" locked="0" layoutInCell="1" allowOverlap="1" wp14:anchorId="3A626762" wp14:editId="6C24EE25">
+              <wp:anchor distT="0" distB="0" distL="0" distR="0" simplePos="0" relativeHeight="251695104" behindDoc="0" locked="0" layoutInCell="1" allowOverlap="1" wp14:anchorId="3A626762" wp14:editId="6C24EE25">
                 <wp:simplePos x="0" y="0"/>
                 <wp:positionH relativeFrom="column">
                   <wp:posOffset>2581275</wp:posOffset>
@@ -14443,7 +14613,7 @@
           </mc:Choice>
           <mc:Fallback>
             <w:pict>
-              <v:oval w14:anchorId="1AC49A33" id="Oval 456" o:spid="_x0000_s1026" style="position:absolute;margin-left:203.25pt;margin-top:246.4pt;width:7.3pt;height:7.3pt;z-index:251706368;visibility:visible;mso-wrap-style:square;mso-width-percent:0;mso-height-percent:0;mso-wrap-distance-left:0;mso-wrap-distance-top:0;mso-wrap-distance-right:0;mso-wrap-distance-bottom:0;mso-position-horizontal:absolute;mso-position-horizontal-relative:text;mso-position-vertical:absolute;mso-position-vertical-relative:text;mso-width-percent:0;mso-height-percent:0;mso-width-relative:margin;mso-height-relative:margin;v-text-anchor:top" o:gfxdata="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" filled="f" strokecolor="#272727" strokeweight=".26mm"/>
+              <v:oval w14:anchorId="077CA70D" id="Oval 456" o:spid="_x0000_s1026" style="position:absolute;margin-left:203.25pt;margin-top:246.4pt;width:7.3pt;height:7.3pt;z-index:251695104;visibility:visible;mso-wrap-style:square;mso-width-percent:0;mso-height-percent:0;mso-wrap-distance-left:0;mso-wrap-distance-top:0;mso-wrap-distance-right:0;mso-wrap-distance-bottom:0;mso-position-horizontal:absolute;mso-position-horizontal-relative:text;mso-position-vertical:absolute;mso-position-vertical-relative:text;mso-width-percent:0;mso-height-percent:0;mso-width-relative:margin;mso-height-relative:margin;v-text-anchor:top" o:gfxdata="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" filled="f" strokecolor="#272727" strokeweight=".26mm"/>
             </w:pict>
           </mc:Fallback>
         </mc:AlternateContent>
@@ -14456,7 +14626,7 @@
         <mc:AlternateContent>
           <mc:Choice Requires="wps">
             <w:drawing>
-              <wp:anchor distT="0" distB="0" distL="0" distR="0" simplePos="0" relativeHeight="251705344" behindDoc="0" locked="0" layoutInCell="1" allowOverlap="1" wp14:anchorId="780C6F17" wp14:editId="100EB082">
+              <wp:anchor distT="0" distB="0" distL="0" distR="0" simplePos="0" relativeHeight="251693056" behindDoc="0" locked="0" layoutInCell="1" allowOverlap="1" wp14:anchorId="780C6F17" wp14:editId="100EB082">
                 <wp:simplePos x="0" y="0"/>
                 <wp:positionH relativeFrom="column">
                   <wp:posOffset>2667000</wp:posOffset>
@@ -14671,7 +14841,7 @@
           </mc:Choice>
           <mc:Fallback>
             <w:pict>
-              <v:rect w14:anchorId="780C6F17" id="_x0000_s1081" style="position:absolute;margin-left:210pt;margin-top:243pt;width:297pt;height:23.1pt;z-index:251705344;visibility:visible;mso-wrap-style:square;mso-width-percent:0;mso-wrap-distance-left:0;mso-wrap-distance-top:0;mso-wrap-distance-right:0;mso-wrap-distance-bottom:0;mso-position-horizontal:absolute;mso-position-horizontal-relative:text;mso-position-vertical:absolute;mso-position-vertical-relative:text;mso-width-percent:0;mso-width-relative:margin;v-text-anchor:top" o:gfxdata="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" filled="f" stroked="f">
+              <v:rect w14:anchorId="780C6F17" id="_x0000_s1081" style="position:absolute;margin-left:210pt;margin-top:243pt;width:297pt;height:23.1pt;z-index:251693056;visibility:visible;mso-wrap-style:square;mso-width-percent:0;mso-wrap-distance-left:0;mso-wrap-distance-top:0;mso-wrap-distance-right:0;mso-wrap-distance-bottom:0;mso-position-horizontal:absolute;mso-position-horizontal-relative:text;mso-position-vertical:absolute;mso-position-vertical-relative:text;mso-width-percent:0;mso-width-relative:margin;v-text-anchor:top" o:gfxdata="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" filled="f" stroked="f">
                 <v:textbox>
                   <w:txbxContent>
                     <w:p>
@@ -14855,7 +15025,7 @@
         <mc:AlternateContent>
           <mc:Choice Requires="wps">
             <w:drawing>
-              <wp:anchor distT="0" distB="0" distL="0" distR="0" simplePos="0" relativeHeight="251703296" behindDoc="0" locked="0" layoutInCell="1" allowOverlap="1" wp14:anchorId="3F588559" wp14:editId="42007914">
+              <wp:anchor distT="0" distB="0" distL="0" distR="0" simplePos="0" relativeHeight="251688960" behindDoc="0" locked="0" layoutInCell="1" allowOverlap="1" wp14:anchorId="3F588559" wp14:editId="42007914">
                 <wp:simplePos x="0" y="0"/>
                 <wp:positionH relativeFrom="column">
                   <wp:posOffset>2605405</wp:posOffset>
@@ -14915,7 +15085,7 @@
           </mc:Choice>
           <mc:Fallback>
             <w:pict>
-              <v:oval w14:anchorId="33F5E174" id="Oval 456" o:spid="_x0000_s1026" style="position:absolute;margin-left:205.15pt;margin-top:163.35pt;width:7.3pt;height:7.3pt;z-index:251703296;visibility:visible;mso-wrap-style:square;mso-width-percent:0;mso-height-percent:0;mso-wrap-distance-left:0;mso-wrap-distance-top:0;mso-wrap-distance-right:0;mso-wrap-distance-bottom:0;mso-position-horizontal:absolute;mso-position-horizontal-relative:text;mso-position-vertical:absolute;mso-position-vertical-relative:text;mso-width-percent:0;mso-height-percent:0;mso-width-relative:margin;mso-height-relative:margin;v-text-anchor:top" o:gfxdata="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" filled="f" strokecolor="#272727" strokeweight=".26mm"/>
+              <v:oval w14:anchorId="6EABE117" id="Oval 456" o:spid="_x0000_s1026" style="position:absolute;margin-left:205.15pt;margin-top:163.35pt;width:7.3pt;height:7.3pt;z-index:251688960;visibility:visible;mso-wrap-style:square;mso-width-percent:0;mso-height-percent:0;mso-wrap-distance-left:0;mso-wrap-distance-top:0;mso-wrap-distance-right:0;mso-wrap-distance-bottom:0;mso-position-horizontal:absolute;mso-position-horizontal-relative:text;mso-position-vertical:absolute;mso-position-vertical-relative:text;mso-width-percent:0;mso-height-percent:0;mso-width-relative:margin;mso-height-relative:margin;v-text-anchor:top" o:gfxdata="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" filled="f" strokecolor="#272727" strokeweight=".26mm"/>
             </w:pict>
           </mc:Fallback>
         </mc:AlternateContent>
@@ -14928,7 +15098,7 @@
         <mc:AlternateContent>
           <mc:Choice Requires="wps">
             <w:drawing>
-              <wp:anchor distT="0" distB="0" distL="0" distR="0" simplePos="0" relativeHeight="251704320" behindDoc="0" locked="0" layoutInCell="1" allowOverlap="1" wp14:anchorId="05EB7D39" wp14:editId="362FB472">
+              <wp:anchor distT="0" distB="0" distL="0" distR="0" simplePos="0" relativeHeight="251691008" behindDoc="0" locked="0" layoutInCell="1" allowOverlap="1" wp14:anchorId="05EB7D39" wp14:editId="362FB472">
                 <wp:simplePos x="0" y="0"/>
                 <wp:positionH relativeFrom="column">
                   <wp:posOffset>2686050</wp:posOffset>
@@ -15037,7 +15207,7 @@
           </mc:Choice>
           <mc:Fallback>
             <w:pict>
-              <v:rect w14:anchorId="05EB7D39" id="_x0000_s1082" style="position:absolute;margin-left:211.5pt;margin-top:178.95pt;width:280.25pt;height:58.5pt;z-index:251704320;visibility:visible;mso-wrap-style:square;mso-height-percent:0;mso-wrap-distance-left:0;mso-wrap-distance-top:0;mso-wrap-distance-right:0;mso-wrap-distance-bottom:0;mso-position-horizontal:absolute;mso-position-horizontal-relative:text;mso-position-vertical:absolute;mso-position-vertical-relative:text;mso-height-percent:0;mso-height-relative:margin;v-text-anchor:top" o:gfxdata="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" filled="f" stroked="f">
+              <v:rect w14:anchorId="05EB7D39" id="_x0000_s1082" style="position:absolute;margin-left:211.5pt;margin-top:178.95pt;width:280.25pt;height:58.5pt;z-index:251691008;visibility:visible;mso-wrap-style:square;mso-height-percent:0;mso-wrap-distance-left:0;mso-wrap-distance-top:0;mso-wrap-distance-right:0;mso-wrap-distance-bottom:0;mso-position-horizontal:absolute;mso-position-horizontal-relative:text;mso-position-vertical:absolute;mso-position-vertical-relative:text;mso-height-percent:0;mso-height-relative:margin;v-text-anchor:top" o:gfxdata="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" filled="f" stroked="f">
                 <v:textbox>
                   <w:txbxContent>
                     <w:p>
@@ -15115,7 +15285,7 @@
         <mc:AlternateContent>
           <mc:Choice Requires="wps">
             <w:drawing>
-              <wp:anchor distT="0" distB="0" distL="0" distR="0" simplePos="0" relativeHeight="251702272" behindDoc="0" locked="0" layoutInCell="1" allowOverlap="1" wp14:anchorId="2726B402" wp14:editId="12D482A1">
+              <wp:anchor distT="0" distB="0" distL="0" distR="0" simplePos="0" relativeHeight="251687936" behindDoc="0" locked="0" layoutInCell="1" allowOverlap="1" wp14:anchorId="2726B402" wp14:editId="12D482A1">
                 <wp:simplePos x="0" y="0"/>
                 <wp:positionH relativeFrom="column">
                   <wp:posOffset>2678430</wp:posOffset>
@@ -15239,7 +15409,31 @@
                                 <w:szCs w:val="20"/>
                                 <w:lang w:val="en-US"/>
                               </w:rPr>
-                              <w:t xml:space="preserve">    </w:t>
+                              <w:t xml:space="preserve"> </w:t>
+                            </w:r>
+                            <w:r>
+                              <w:rPr>
+                                <w:rFonts w:ascii="Bahnschrift SemiBold" w:hAnsi="Bahnschrift SemiBold" w:cs="Aller"/>
+                                <w:b/>
+                                <w:bCs/>
+                                <w:color w:val="0D0D0D"/>
+                                <w:sz w:val="20"/>
+                                <w:szCs w:val="20"/>
+                                <w:lang w:val="en-US"/>
+                              </w:rPr>
+                              <w:t xml:space="preserve">   </w:t>
+                            </w:r>
+                            <w:r>
+                              <w:rPr>
+                                <w:rFonts w:ascii="Bahnschrift SemiBold" w:hAnsi="Bahnschrift SemiBold" w:cs="Aller"/>
+                                <w:b/>
+                                <w:bCs/>
+                                <w:color w:val="0D0D0D"/>
+                                <w:sz w:val="20"/>
+                                <w:szCs w:val="20"/>
+                                <w:lang w:val="en-US"/>
+                              </w:rPr>
+                              <w:t xml:space="preserve">   </w:t>
                             </w:r>
                             <w:r>
                               <w:rPr>
@@ -15251,7 +15445,7 @@
                                 <w:szCs w:val="18"/>
                                 <w:lang w:val="en-US"/>
                               </w:rPr>
-                              <w:t>(2020-Present</w:t>
+                              <w:t>(2020-2020</w:t>
                             </w:r>
                             <w:r>
                               <w:rPr>
@@ -15294,7 +15488,7 @@
           </mc:Choice>
           <mc:Fallback>
             <w:pict>
-              <v:rect w14:anchorId="2726B402" id="_x0000_s1083" style="position:absolute;margin-left:210.9pt;margin-top:158.5pt;width:297pt;height:23.1pt;z-index:251702272;visibility:visible;mso-wrap-style:square;mso-width-percent:0;mso-wrap-distance-left:0;mso-wrap-distance-top:0;mso-wrap-distance-right:0;mso-wrap-distance-bottom:0;mso-position-horizontal:absolute;mso-position-horizontal-relative:text;mso-position-vertical:absolute;mso-position-vertical-relative:text;mso-width-percent:0;mso-width-relative:margin;v-text-anchor:top" o:gfxdata="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" filled="f" stroked="f">
+              <v:rect w14:anchorId="2726B402" id="_x0000_s1083" style="position:absolute;margin-left:210.9pt;margin-top:158.5pt;width:297pt;height:23.1pt;z-index:251687936;visibility:visible;mso-wrap-style:square;mso-width-percent:0;mso-wrap-distance-left:0;mso-wrap-distance-top:0;mso-wrap-distance-right:0;mso-wrap-distance-bottom:0;mso-position-horizontal:absolute;mso-position-horizontal-relative:text;mso-position-vertical:absolute;mso-position-vertical-relative:text;mso-width-percent:0;mso-width-relative:margin;v-text-anchor:top" o:gfxdata="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" filled="f" stroked="f">
                 <v:textbox>
                   <w:txbxContent>
                     <w:p>
@@ -15388,7 +15582,31 @@
                           <w:szCs w:val="20"/>
                           <w:lang w:val="en-US"/>
                         </w:rPr>
-                        <w:t xml:space="preserve">    </w:t>
+                        <w:t xml:space="preserve"> </w:t>
+                      </w:r>
+                      <w:r>
+                        <w:rPr>
+                          <w:rFonts w:ascii="Bahnschrift SemiBold" w:hAnsi="Bahnschrift SemiBold" w:cs="Aller"/>
+                          <w:b/>
+                          <w:bCs/>
+                          <w:color w:val="0D0D0D"/>
+                          <w:sz w:val="20"/>
+                          <w:szCs w:val="20"/>
+                          <w:lang w:val="en-US"/>
+                        </w:rPr>
+                        <w:t xml:space="preserve">   </w:t>
+                      </w:r>
+                      <w:r>
+                        <w:rPr>
+                          <w:rFonts w:ascii="Bahnschrift SemiBold" w:hAnsi="Bahnschrift SemiBold" w:cs="Aller"/>
+                          <w:b/>
+                          <w:bCs/>
+                          <w:color w:val="0D0D0D"/>
+                          <w:sz w:val="20"/>
+                          <w:szCs w:val="20"/>
+                          <w:lang w:val="en-US"/>
+                        </w:rPr>
+                        <w:t xml:space="preserve">   </w:t>
                       </w:r>
                       <w:r>
                         <w:rPr>
@@ -15400,7 +15618,7 @@
                           <w:szCs w:val="18"/>
                           <w:lang w:val="en-US"/>
                         </w:rPr>
-                        <w:t>(2020-Present</w:t>
+                        <w:t>(2020-2020</w:t>
                       </w:r>
                       <w:r>
                         <w:rPr>
@@ -15442,7 +15660,7 @@
         <mc:AlternateContent>
           <mc:Choice Requires="wps">
             <w:drawing>
-              <wp:anchor distT="0" distB="0" distL="0" distR="0" simplePos="0" relativeHeight="251701248" behindDoc="0" locked="0" layoutInCell="1" allowOverlap="1" wp14:anchorId="39636F7D" wp14:editId="36B8E6E7">
+              <wp:anchor distT="0" distB="0" distL="0" distR="0" simplePos="0" relativeHeight="251686912" behindDoc="0" locked="0" layoutInCell="1" allowOverlap="1" wp14:anchorId="39636F7D" wp14:editId="36B8E6E7">
                 <wp:simplePos x="0" y="0"/>
                 <wp:positionH relativeFrom="column">
                   <wp:posOffset>2683510</wp:posOffset>
@@ -15600,7 +15818,7 @@
           </mc:Choice>
           <mc:Fallback>
             <w:pict>
-              <v:rect w14:anchorId="39636F7D" id="_x0000_s1084" style="position:absolute;margin-left:211.3pt;margin-top:68.85pt;width:280.25pt;height:83.25pt;z-index:251701248;visibility:visible;mso-wrap-style:square;mso-height-percent:0;mso-wrap-distance-left:0;mso-wrap-distance-top:0;mso-wrap-distance-right:0;mso-wrap-distance-bottom:0;mso-position-horizontal:absolute;mso-position-horizontal-relative:text;mso-position-vertical:absolute;mso-position-vertical-relative:text;mso-height-percent:0;mso-height-relative:margin;v-text-anchor:top" o:gfxdata="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" filled="f" stroked="f">
+              <v:rect w14:anchorId="39636F7D" id="_x0000_s1084" style="position:absolute;margin-left:211.3pt;margin-top:68.85pt;width:280.25pt;height:83.25pt;z-index:251686912;visibility:visible;mso-wrap-style:square;mso-height-percent:0;mso-wrap-distance-left:0;mso-wrap-distance-top:0;mso-wrap-distance-right:0;mso-wrap-distance-bottom:0;mso-position-horizontal:absolute;mso-position-horizontal-relative:text;mso-position-vertical:absolute;mso-position-vertical-relative:text;mso-height-percent:0;mso-height-relative:margin;v-text-anchor:top" o:gfxdata="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" filled="f" stroked="f">
                 <v:textbox>
                   <w:txbxContent>
                     <w:p>
@@ -15727,7 +15945,7 @@
         <mc:AlternateContent>
           <mc:Choice Requires="wps">
             <w:drawing>
-              <wp:anchor distT="0" distB="0" distL="0" distR="0" simplePos="0" relativeHeight="251699200" behindDoc="0" locked="0" layoutInCell="1" allowOverlap="1" wp14:anchorId="3626B23B" wp14:editId="05905EF3">
+              <wp:anchor distT="0" distB="0" distL="0" distR="0" simplePos="0" relativeHeight="251684864" behindDoc="0" locked="0" layoutInCell="1" allowOverlap="1" wp14:anchorId="3626B23B" wp14:editId="05905EF3">
                 <wp:simplePos x="0" y="0"/>
                 <wp:positionH relativeFrom="column">
                   <wp:posOffset>2602865</wp:posOffset>
@@ -15787,7 +16005,7 @@
           </mc:Choice>
           <mc:Fallback>
             <w:pict>
-              <v:oval w14:anchorId="6E015C2D" id="Oval 456" o:spid="_x0000_s1026" style="position:absolute;margin-left:204.95pt;margin-top:55.5pt;width:7.3pt;height:7.3pt;z-index:251699200;visibility:visible;mso-wrap-style:square;mso-width-percent:0;mso-height-percent:0;mso-wrap-distance-left:0;mso-wrap-distance-top:0;mso-wrap-distance-right:0;mso-wrap-distance-bottom:0;mso-position-horizontal:absolute;mso-position-horizontal-relative:text;mso-position-vertical:absolute;mso-position-vertical-relative:text;mso-width-percent:0;mso-height-percent:0;mso-width-relative:margin;mso-height-relative:margin;v-text-anchor:top" o:gfxdata="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" filled="f" strokecolor="#272727" strokeweight=".26mm"/>
+              <v:oval w14:anchorId="2B726F34" id="Oval 456" o:spid="_x0000_s1026" style="position:absolute;margin-left:204.95pt;margin-top:55.5pt;width:7.3pt;height:7.3pt;z-index:251684864;visibility:visible;mso-wrap-style:square;mso-width-percent:0;mso-height-percent:0;mso-wrap-distance-left:0;mso-wrap-distance-top:0;mso-wrap-distance-right:0;mso-wrap-distance-bottom:0;mso-position-horizontal:absolute;mso-position-horizontal-relative:text;mso-position-vertical:absolute;mso-position-vertical-relative:text;mso-width-percent:0;mso-height-percent:0;mso-width-relative:margin;mso-height-relative:margin;v-text-anchor:top" o:gfxdata="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" filled="f" strokecolor="#272727" strokeweight=".26mm"/>
             </w:pict>
           </mc:Fallback>
         </mc:AlternateContent>
@@ -15800,7 +16018,7 @@
         <mc:AlternateContent>
           <mc:Choice Requires="wps">
             <w:drawing>
-              <wp:anchor distT="0" distB="0" distL="0" distR="0" simplePos="0" relativeHeight="251700224" behindDoc="0" locked="0" layoutInCell="1" allowOverlap="1" wp14:anchorId="322EAB3A" wp14:editId="436B99A6">
+              <wp:anchor distT="0" distB="0" distL="0" distR="0" simplePos="0" relativeHeight="251685888" behindDoc="0" locked="0" layoutInCell="1" allowOverlap="1" wp14:anchorId="322EAB3A" wp14:editId="436B99A6">
                 <wp:simplePos x="0" y="0"/>
                 <wp:positionH relativeFrom="column">
                   <wp:posOffset>2680970</wp:posOffset>
@@ -15955,7 +16173,7 @@
           </mc:Choice>
           <mc:Fallback>
             <w:pict>
-              <v:rect w14:anchorId="322EAB3A" id="_x0000_s1085" style="position:absolute;margin-left:211.1pt;margin-top:50.95pt;width:297pt;height:23.1pt;z-index:251700224;visibility:visible;mso-wrap-style:square;mso-width-percent:0;mso-wrap-distance-left:0;mso-wrap-distance-top:0;mso-wrap-distance-right:0;mso-wrap-distance-bottom:0;mso-position-horizontal:absolute;mso-position-horizontal-relative:text;mso-position-vertical:absolute;mso-position-vertical-relative:text;mso-width-percent:0;mso-width-relative:margin;v-text-anchor:top" o:gfxdata="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" filled="f" stroked="f">
+              <v:rect w14:anchorId="322EAB3A" id="_x0000_s1085" style="position:absolute;margin-left:211.1pt;margin-top:50.95pt;width:297pt;height:23.1pt;z-index:251685888;visibility:visible;mso-wrap-style:square;mso-width-percent:0;mso-wrap-distance-left:0;mso-wrap-distance-top:0;mso-wrap-distance-right:0;mso-wrap-distance-bottom:0;mso-position-horizontal:absolute;mso-position-horizontal-relative:text;mso-position-vertical:absolute;mso-position-vertical-relative:text;mso-width-percent:0;mso-width-relative:margin;v-text-anchor:top" o:gfxdata="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" filled="f" stroked="f">
                 <v:textbox>
                   <w:txbxContent>
                     <w:p>
@@ -17057,7 +17275,7 @@
 </file>
 
 <file path=customXml/itemProps1.xml><?xml version="1.0" encoding="utf-8"?>
-<ds:datastoreItem xmlns:ds="http://schemas.openxmlformats.org/officeDocument/2006/customXml" ds:itemID="{B5BF11AC-EE6D-4498-BAE5-286F399D5D91}">
+<ds:datastoreItem xmlns:ds="http://schemas.openxmlformats.org/officeDocument/2006/customXml" ds:itemID="{E153146E-5816-41A2-A82A-D4CE6B8ABA6E}">
   <ds:schemaRefs>
     <ds:schemaRef ds:uri="http://schemas.openxmlformats.org/officeDocument/2006/bibliography"/>
   </ds:schemaRefs>

</xml_diff>